<commit_message>
starting to get some flow
</commit_message>
<xml_diff>
--- a/China.docx
+++ b/China.docx
@@ -7,16 +7,340 @@
         <w:pStyle w:val="Heading1"/>
       </w:pPr>
       <w:r>
-        <w:t>Chapter 1: A Disaster in China</w:t>
-      </w:r>
+        <w:t>Chapter 1</w:t>
+      </w:r>
+      <w:proofErr w:type="gramStart"/>
+      <w:r>
+        <w:t xml:space="preserve">: </w:t>
+      </w:r>
+      <w:r>
+        <w:t>……………..</w:t>
+      </w:r>
+      <w:proofErr w:type="gramEnd"/>
     </w:p>
     <w:p/>
     <w:p>
-      <w:r>
-        <w:t xml:space="preserve">It was a fine day when I first met Xia Min Wu. </w:t>
+      <w:pPr>
+        <w:pStyle w:val="Heading2"/>
+      </w:pPr>
+      <w:r>
+        <w:t xml:space="preserve">I </w:t>
+      </w:r>
+    </w:p>
+    <w:p/>
+    <w:p>
+      <w:r>
+        <w:t xml:space="preserve">The </w:t>
+      </w:r>
+      <w:r>
+        <w:t>air</w:t>
+      </w:r>
+      <w:r>
+        <w:t xml:space="preserve"> had a harsh chill the </w:t>
+      </w:r>
+      <w:r>
+        <w:t xml:space="preserve">day I </w:t>
+      </w:r>
+      <w:r>
+        <w:t xml:space="preserve">met Xi </w:t>
+      </w:r>
+      <w:proofErr w:type="spellStart"/>
+      <w:r>
+        <w:t>Wangmu</w:t>
+      </w:r>
+      <w:proofErr w:type="spellEnd"/>
+      <w:r>
+        <w:t xml:space="preserve">. </w:t>
+      </w:r>
+      <w:r>
+        <w:t xml:space="preserve">I knew that I needed to meet her the moment I </w:t>
+      </w:r>
+      <w:r>
+        <w:t>gazed upon her</w:t>
+      </w:r>
+      <w:r>
+        <w:t xml:space="preserve"> old frail body. </w:t>
+      </w:r>
+      <w:r>
+        <w:t xml:space="preserve">She </w:t>
+      </w:r>
+      <w:r>
+        <w:t xml:space="preserve">squinted her eyes </w:t>
+      </w:r>
+      <w:r>
+        <w:t>under the morning sun,</w:t>
+      </w:r>
+      <w:r>
+        <w:t xml:space="preserve"> rais</w:t>
+      </w:r>
+      <w:r>
+        <w:t>ed her hands to greet me</w:t>
+      </w:r>
+      <w:r>
+        <w:t xml:space="preserve"> and composed </w:t>
+      </w:r>
+      <w:r>
+        <w:t xml:space="preserve">a warm </w:t>
+      </w:r>
+      <w:r>
+        <w:t xml:space="preserve">welcoming </w:t>
+      </w:r>
+      <w:r>
+        <w:t xml:space="preserve">smile. A smile broken only by voids where teeth once stood upright but were now lost through years of malnutrition. </w:t>
+      </w:r>
+      <w:r>
+        <w:t xml:space="preserve">Her faded navy tunic, mended multiple times with pale blue patches, was well worn and torn around the hip. </w:t>
+      </w:r>
+      <w:r>
+        <w:t>The l</w:t>
+      </w:r>
+      <w:r>
+        <w:t>ight c</w:t>
+      </w:r>
+      <w:r>
+        <w:t>otton</w:t>
+      </w:r>
+      <w:r>
+        <w:t xml:space="preserve"> </w:t>
+      </w:r>
+      <w:r>
+        <w:t>trousers</w:t>
+      </w:r>
+      <w:r>
+        <w:t xml:space="preserve"> extending</w:t>
+      </w:r>
+      <w:r>
+        <w:t xml:space="preserve"> from the bottom of her tunic were three inches short, exposing </w:t>
+      </w:r>
+      <w:r>
+        <w:t xml:space="preserve">a pair of thick grey </w:t>
+      </w:r>
+      <w:r>
+        <w:t xml:space="preserve">woolen socks. On her feet she wore a mud-stained </w:t>
+      </w:r>
+      <w:r>
+        <w:t>slipper that</w:t>
+      </w:r>
+      <w:r>
+        <w:t xml:space="preserve"> appeared to provide insufficient comfort for the brutality of </w:t>
+      </w:r>
+      <w:r>
+        <w:t>a mountainous</w:t>
+      </w:r>
+      <w:r>
+        <w:t xml:space="preserve"> autumn morning</w:t>
+      </w:r>
+      <w:r>
+        <w:t xml:space="preserve">. </w:t>
+      </w:r>
+    </w:p>
+    <w:p/>
+    <w:p>
+      <w:r>
+        <w:t xml:space="preserve">The exposed skin of </w:t>
+      </w:r>
+      <w:proofErr w:type="spellStart"/>
+      <w:r>
+        <w:t>Wangmu’s</w:t>
+      </w:r>
+      <w:proofErr w:type="spellEnd"/>
+      <w:r>
+        <w:t xml:space="preserve"> </w:t>
+      </w:r>
+      <w:r>
+        <w:t>face, neck and hands</w:t>
+      </w:r>
+      <w:r>
+        <w:t xml:space="preserve"> was covered in deep wrinkles</w:t>
+      </w:r>
+      <w:r>
+        <w:t xml:space="preserve">. </w:t>
+      </w:r>
+      <w:r>
+        <w:t xml:space="preserve">The depth </w:t>
+      </w:r>
+      <w:r>
+        <w:t xml:space="preserve">of </w:t>
+      </w:r>
+      <w:r>
+        <w:t>these</w:t>
+      </w:r>
+      <w:r>
+        <w:t xml:space="preserve"> wrinkles narrated</w:t>
+      </w:r>
+      <w:r>
+        <w:t xml:space="preserve"> t</w:t>
+      </w:r>
+      <w:r>
+        <w:t>he s</w:t>
+      </w:r>
+      <w:r>
+        <w:t>tory of a difficult life. One</w:t>
+      </w:r>
+      <w:r>
+        <w:t xml:space="preserve"> consisti</w:t>
+      </w:r>
+      <w:r>
+        <w:t>ng of manual labor and hard slogs</w:t>
+      </w:r>
+      <w:r>
+        <w:t xml:space="preserve">. Of days worked in the </w:t>
+      </w:r>
+      <w:r>
+        <w:t xml:space="preserve">terraced </w:t>
+      </w:r>
+      <w:r>
+        <w:t xml:space="preserve">fields </w:t>
+      </w:r>
+      <w:r>
+        <w:t xml:space="preserve">around the village </w:t>
+      </w:r>
+      <w:proofErr w:type="gramStart"/>
+      <w:r>
+        <w:t>of ……..</w:t>
+      </w:r>
+      <w:proofErr w:type="gramEnd"/>
+      <w:r>
+        <w:t xml:space="preserve"> </w:t>
+      </w:r>
+      <w:proofErr w:type="gramStart"/>
+      <w:r>
+        <w:t>and</w:t>
+      </w:r>
+      <w:proofErr w:type="gramEnd"/>
+      <w:r>
+        <w:t xml:space="preserve"> nights spent raising a family of four children. </w:t>
+      </w:r>
+      <w:r>
+        <w:t xml:space="preserve">Her </w:t>
+      </w:r>
+      <w:r>
+        <w:t>elderliness</w:t>
+      </w:r>
+      <w:r>
+        <w:t xml:space="preserve"> also evident by the </w:t>
+      </w:r>
+      <w:r>
+        <w:t>f</w:t>
+      </w:r>
+      <w:r>
+        <w:t xml:space="preserve">ine strands of white-grey hair </w:t>
+      </w:r>
+      <w:r>
+        <w:t xml:space="preserve">which </w:t>
+      </w:r>
+      <w:r>
+        <w:t xml:space="preserve">fought their way loose from the black scarf wrapped tightly around her head. </w:t>
+      </w:r>
+      <w:proofErr w:type="gramStart"/>
+      <w:r>
+        <w:t>The sc</w:t>
+      </w:r>
+      <w:r>
+        <w:t>arfs presence, a deliberate effort</w:t>
+      </w:r>
+      <w:r>
+        <w:t xml:space="preserve"> to protect her</w:t>
+      </w:r>
+      <w:r>
+        <w:t>self</w:t>
+      </w:r>
+      <w:r>
+        <w:t xml:space="preserve"> from </w:t>
+      </w:r>
+      <w:r>
+        <w:t xml:space="preserve">the </w:t>
+      </w:r>
+      <w:r>
+        <w:t>cold mountain breeze.</w:t>
+      </w:r>
+      <w:proofErr w:type="gramEnd"/>
+      <w:r>
+        <w:t xml:space="preserve">   </w:t>
+      </w:r>
+    </w:p>
+    <w:p/>
+    <w:p>
+      <w:r>
+        <w:t xml:space="preserve">Next to Xi </w:t>
+      </w:r>
+      <w:proofErr w:type="spellStart"/>
+      <w:r>
+        <w:t>Wangmu</w:t>
+      </w:r>
+      <w:proofErr w:type="spellEnd"/>
+      <w:r>
+        <w:t xml:space="preserve"> was her residence, a </w:t>
+      </w:r>
+      <w:r>
+        <w:t>refuge shelter</w:t>
+      </w:r>
+      <w:r>
+        <w:t xml:space="preserve"> built from scavenged logs, tarpaulin and a variety of </w:t>
+      </w:r>
+      <w:r>
+        <w:t xml:space="preserve">colorful </w:t>
+      </w:r>
+      <w:r>
+        <w:t xml:space="preserve">canvases. </w:t>
+      </w:r>
+      <w:r>
+        <w:t xml:space="preserve">The </w:t>
+      </w:r>
+      <w:r>
+        <w:t xml:space="preserve">fast </w:t>
+      </w:r>
+      <w:r>
+        <w:t xml:space="preserve">flowing waters of the …… river rushed behind her and was all that separated her </w:t>
+      </w:r>
+      <w:r>
+        <w:t xml:space="preserve">shanty </w:t>
+      </w:r>
+      <w:r>
+        <w:t xml:space="preserve">house from the steep </w:t>
+      </w:r>
+      <w:r>
+        <w:t xml:space="preserve">landslide scarred slopes of </w:t>
+      </w:r>
+      <w:proofErr w:type="gramStart"/>
+      <w:r>
+        <w:t>the …..</w:t>
+      </w:r>
+      <w:proofErr w:type="gramEnd"/>
+      <w:r>
+        <w:t xml:space="preserve">   </w:t>
+      </w:r>
+      <w:proofErr w:type="gramStart"/>
+      <w:r>
+        <w:t>mountains</w:t>
+      </w:r>
+      <w:proofErr w:type="gramEnd"/>
+      <w:r>
+        <w:t>.</w:t>
+      </w:r>
+      <w:r>
+        <w:t xml:space="preserve"> The bubbling sounds of a boiling pot of water propagated from </w:t>
+      </w:r>
+      <w:r>
+        <w:t>inside</w:t>
+      </w:r>
+      <w:r>
+        <w:t xml:space="preserve"> her house and the sweet aroma of </w:t>
+      </w:r>
+      <w:r>
+        <w:t xml:space="preserve">Chinese green </w:t>
+      </w:r>
+      <w:r>
+        <w:t xml:space="preserve">tea filled the </w:t>
+      </w:r>
+      <w:r>
+        <w:t xml:space="preserve">cool </w:t>
       </w:r>
       <w:bookmarkStart w:id="0" w:name="_GoBack"/>
       <w:bookmarkEnd w:id="0"/>
+      <w:r>
+        <w:t xml:space="preserve">air. </w:t>
+      </w:r>
     </w:p>
     <w:sectPr>
       <w:pgSz w:w="11900" w:h="16840"/>
@@ -207,6 +531,30 @@
       <w:szCs w:val="32"/>
     </w:rPr>
   </w:style>
+  <w:style w:type="paragraph" w:styleId="Heading2">
+    <w:name w:val="heading 2"/>
+    <w:basedOn w:val="Normal"/>
+    <w:next w:val="Normal"/>
+    <w:link w:val="Heading2Char"/>
+    <w:uiPriority w:val="9"/>
+    <w:unhideWhenUsed/>
+    <w:qFormat/>
+    <w:rsid w:val="00090C8E"/>
+    <w:pPr>
+      <w:keepNext/>
+      <w:keepLines/>
+      <w:spacing w:before="200"/>
+      <w:outlineLvl w:val="1"/>
+    </w:pPr>
+    <w:rPr>
+      <w:rFonts w:asciiTheme="majorHAnsi" w:eastAsiaTheme="majorEastAsia" w:hAnsiTheme="majorHAnsi" w:cstheme="majorBidi"/>
+      <w:b/>
+      <w:bCs/>
+      <w:color w:val="4F81BD" w:themeColor="accent1"/>
+      <w:sz w:val="26"/>
+      <w:szCs w:val="26"/>
+    </w:rPr>
+  </w:style>
   <w:style w:type="character" w:default="1" w:styleId="DefaultParagraphFont">
     <w:name w:val="Default Paragraph Font"/>
     <w:uiPriority w:val="1"/>
@@ -247,6 +595,21 @@
       <w:color w:val="345A8A" w:themeColor="accent1" w:themeShade="B5"/>
       <w:sz w:val="32"/>
       <w:szCs w:val="32"/>
+    </w:rPr>
+  </w:style>
+  <w:style w:type="character" w:customStyle="1" w:styleId="Heading2Char">
+    <w:name w:val="Heading 2 Char"/>
+    <w:basedOn w:val="DefaultParagraphFont"/>
+    <w:link w:val="Heading2"/>
+    <w:uiPriority w:val="9"/>
+    <w:rsid w:val="00090C8E"/>
+    <w:rPr>
+      <w:rFonts w:asciiTheme="majorHAnsi" w:eastAsiaTheme="majorEastAsia" w:hAnsiTheme="majorHAnsi" w:cstheme="majorBidi"/>
+      <w:b/>
+      <w:bCs/>
+      <w:color w:val="4F81BD" w:themeColor="accent1"/>
+      <w:sz w:val="26"/>
+      <w:szCs w:val="26"/>
     </w:rPr>
   </w:style>
 </w:styles>
@@ -431,6 +794,30 @@
       <w:szCs w:val="32"/>
     </w:rPr>
   </w:style>
+  <w:style w:type="paragraph" w:styleId="Heading2">
+    <w:name w:val="heading 2"/>
+    <w:basedOn w:val="Normal"/>
+    <w:next w:val="Normal"/>
+    <w:link w:val="Heading2Char"/>
+    <w:uiPriority w:val="9"/>
+    <w:unhideWhenUsed/>
+    <w:qFormat/>
+    <w:rsid w:val="00090C8E"/>
+    <w:pPr>
+      <w:keepNext/>
+      <w:keepLines/>
+      <w:spacing w:before="200"/>
+      <w:outlineLvl w:val="1"/>
+    </w:pPr>
+    <w:rPr>
+      <w:rFonts w:asciiTheme="majorHAnsi" w:eastAsiaTheme="majorEastAsia" w:hAnsiTheme="majorHAnsi" w:cstheme="majorBidi"/>
+      <w:b/>
+      <w:bCs/>
+      <w:color w:val="4F81BD" w:themeColor="accent1"/>
+      <w:sz w:val="26"/>
+      <w:szCs w:val="26"/>
+    </w:rPr>
+  </w:style>
   <w:style w:type="character" w:default="1" w:styleId="DefaultParagraphFont">
     <w:name w:val="Default Paragraph Font"/>
     <w:uiPriority w:val="1"/>
@@ -471,6 +858,21 @@
       <w:color w:val="345A8A" w:themeColor="accent1" w:themeShade="B5"/>
       <w:sz w:val="32"/>
       <w:szCs w:val="32"/>
+    </w:rPr>
+  </w:style>
+  <w:style w:type="character" w:customStyle="1" w:styleId="Heading2Char">
+    <w:name w:val="Heading 2 Char"/>
+    <w:basedOn w:val="DefaultParagraphFont"/>
+    <w:link w:val="Heading2"/>
+    <w:uiPriority w:val="9"/>
+    <w:rsid w:val="00090C8E"/>
+    <w:rPr>
+      <w:rFonts w:asciiTheme="majorHAnsi" w:eastAsiaTheme="majorEastAsia" w:hAnsiTheme="majorHAnsi" w:cstheme="majorBidi"/>
+      <w:b/>
+      <w:bCs/>
+      <w:color w:val="4F81BD" w:themeColor="accent1"/>
+      <w:sz w:val="26"/>
+      <w:szCs w:val="26"/>
     </w:rPr>
   </w:style>
 </w:styles>

</xml_diff>

<commit_message>
just completed another quick edit
</commit_message>
<xml_diff>
--- a/China.docx
+++ b/China.docx
@@ -80,7 +80,13 @@
         <w:t xml:space="preserve">welcoming </w:t>
       </w:r>
       <w:r>
-        <w:t>smile. A smile broken only</w:t>
+        <w:t xml:space="preserve">smile. A </w:t>
+      </w:r>
+      <w:r>
+        <w:t>smile</w:t>
+      </w:r>
+      <w:r>
+        <w:t xml:space="preserve"> broken only</w:t>
       </w:r>
       <w:r>
         <w:t xml:space="preserve"> by the voi</w:t>
@@ -131,7 +137,13 @@
         <w:t xml:space="preserve">woolen socks. On her feet she wore a mud-stained </w:t>
       </w:r>
       <w:r>
-        <w:t xml:space="preserve">slipper </w:t>
+        <w:t>slipper</w:t>
+      </w:r>
+      <w:r>
+        <w:t>,</w:t>
+      </w:r>
+      <w:r>
+        <w:t xml:space="preserve"> </w:t>
       </w:r>
       <w:r>
         <w:t>scarcely</w:t>
@@ -273,10 +285,16 @@
         <w:t xml:space="preserve">ine strands of white-grey hair, </w:t>
       </w:r>
       <w:r>
-        <w:t xml:space="preserve">which </w:t>
-      </w:r>
-      <w:r>
-        <w:t xml:space="preserve">fought their way loose from the black scarf wrapped tightly around her head. </w:t>
+        <w:t>fighting</w:t>
+      </w:r>
+      <w:r>
+        <w:t xml:space="preserve"> their way </w:t>
+      </w:r>
+      <w:r>
+        <w:t>loose</w:t>
+      </w:r>
+      <w:r>
+        <w:t xml:space="preserve"> from the black scarf wrapped tightly around her head. </w:t>
       </w:r>
       <w:proofErr w:type="gramStart"/>
       <w:r>
@@ -292,10 +310,10 @@
         <w:t xml:space="preserve"> effort</w:t>
       </w:r>
       <w:r>
-        <w:t xml:space="preserve"> to protect her</w:t>
-      </w:r>
-      <w:r>
-        <w:t>self</w:t>
+        <w:t xml:space="preserve"> to protect </w:t>
+      </w:r>
+      <w:r>
+        <w:t>herself</w:t>
       </w:r>
       <w:r>
         <w:t xml:space="preserve"> from </w:t>
@@ -473,7 +491,7 @@
         <w:t xml:space="preserve">. </w:t>
       </w:r>
       <w:r>
-        <w:t xml:space="preserve">Xi Wangmu spoke of the horror that had befallen </w:t>
+        <w:t xml:space="preserve">Wangmu spoke of the horror that had befallen </w:t>
       </w:r>
       <w:r>
         <w:t>her town</w:t>
@@ -521,7 +539,13 @@
         <w:t>adjacent</w:t>
       </w:r>
       <w:r>
-        <w:t xml:space="preserve"> the river turned to liquid under heavy shaking; how the mountains on all sides of the valley failed to contain landmass; and how boulders as large as double-decker buses rolled down the steep slopes</w:t>
+        <w:t xml:space="preserve"> the river turned to liquid under h</w:t>
+      </w:r>
+      <w:r>
+        <w:t xml:space="preserve">eavy shaking; how the sheer slopes </w:t>
+      </w:r>
+      <w:r>
+        <w:t>on all sides of the valley failed to contain landmass; and how boulders as large as double-decker buses rolled down the steep slopes</w:t>
       </w:r>
       <w:r>
         <w:t>,</w:t>
@@ -567,13 +591,13 @@
         <w:t>ved ones, became acutely aware of their isola</w:t>
       </w:r>
       <w:r>
-        <w:t xml:space="preserve">tion upon realization that ubiquitous landslides had enclosed the valley within which we </w:t>
-      </w:r>
-      <w:r>
-        <w:t xml:space="preserve">now </w:t>
-      </w:r>
-      <w:r>
-        <w:t xml:space="preserve">stood. The residents of </w:t>
+        <w:t xml:space="preserve">tion upon realization that ubiquitous landslides had enclosed the valley within which </w:t>
+      </w:r>
+      <w:r>
+        <w:t>she lived</w:t>
+      </w:r>
+      <w:r>
+        <w:t xml:space="preserve">. The residents of </w:t>
       </w:r>
       <w:r>
         <w:t>Yingxiu</w:t>
@@ -604,22 +628,28 @@
       <w:r>
         <w:t xml:space="preserve">e </w:t>
       </w:r>
+      <w:r>
+        <w:t>low-lying</w:t>
+      </w:r>
+      <w:r>
+        <w:t xml:space="preserve"> ruins of </w:t>
+      </w:r>
+      <w:r>
+        <w:t>Yingxiu</w:t>
+      </w:r>
+      <w:r>
+        <w:t xml:space="preserve"> </w:t>
+      </w:r>
       <w:proofErr w:type="gramStart"/>
       <w:r>
-        <w:t>low lying</w:t>
+        <w:t>township</w:t>
+      </w:r>
+      <w:r>
+        <w:t>,</w:t>
       </w:r>
       <w:proofErr w:type="gramEnd"/>
       <w:r>
-        <w:t xml:space="preserve"> ruins of </w:t>
-      </w:r>
-      <w:r>
-        <w:t>Yingxiu</w:t>
-      </w:r>
-      <w:r>
-        <w:t xml:space="preserve"> township</w:t>
-      </w:r>
-      <w:r>
-        <w:t xml:space="preserve">, forcing </w:t>
+        <w:t xml:space="preserve"> forcing </w:t>
       </w:r>
       <w:r>
         <w:t>survivors</w:t>
@@ -690,7 +720,10 @@
         <w:t xml:space="preserve"> their spouses and three grandchildren, </w:t>
       </w:r>
       <w:r>
-        <w:t xml:space="preserve">now counted among </w:t>
+        <w:t>all</w:t>
+      </w:r>
+      <w:r>
+        <w:t xml:space="preserve"> counted among </w:t>
       </w:r>
       <w:r>
         <w:t xml:space="preserve">the ninety thousand </w:t>
@@ -803,7 +836,13 @@
         <w:t>kill zone of t</w:t>
       </w:r>
       <w:r>
-        <w:t xml:space="preserve">he Great Sichuan Earthquake, the 12 May 2008 </w:t>
+        <w:t xml:space="preserve">he Great Sichuan Earthquake, </w:t>
+      </w:r>
+      <w:r>
+        <w:t>the</w:t>
+      </w:r>
+      <w:r>
+        <w:t xml:space="preserve"> 12 May 2008 </w:t>
       </w:r>
       <w:r>
         <w:t xml:space="preserve">magnitude </w:t>
@@ -822,7 +861,7 @@
       </w:r>
       <w:proofErr w:type="gramStart"/>
       <w:r>
-        <w:t>earthquake</w:t>
+        <w:t>disaster</w:t>
       </w:r>
       <w:proofErr w:type="gramEnd"/>
       <w:r>
@@ -850,16 +889,37 @@
     <w:p/>
     <w:p>
       <w:r>
-        <w:t>Next to where I met Xi Wangmu, a 2m vertical offset in the road indicated the earthquakes fault scarp or surface deformation.</w:t>
-      </w:r>
-      <w:r>
-        <w:t xml:space="preserve"> Scientists who visited the area closer to the event reported finding vertical offsets exceeding 6m</w:t>
+        <w:t>Everywhere I looked I saw the telltale signs of a massive earthquake. The extensive building damage, the landslide scared slopes and the 2m vertical offset, or fault scarp, in the road to the left of where we stood</w:t>
+      </w:r>
+      <w:r>
+        <w:t>.</w:t>
+      </w:r>
+      <w:r>
+        <w:t xml:space="preserve"> Scientists who visited the area </w:t>
+      </w:r>
+      <w:r>
+        <w:t xml:space="preserve">earlier </w:t>
+      </w:r>
+      <w:r>
+        <w:t>reported finding vertical offsets exceeding 6m</w:t>
       </w:r>
       <w:r>
         <w:t xml:space="preserve"> in some areas</w:t>
       </w:r>
       <w:r>
-        <w:t xml:space="preserve">, a phenomena only created by the worlds largest earthquakes. </w:t>
+        <w:t xml:space="preserve">, </w:t>
+      </w:r>
+      <w:r>
+        <w:t>a phenomenon</w:t>
+      </w:r>
+      <w:r>
+        <w:t xml:space="preserve"> only created by the world</w:t>
+      </w:r>
+      <w:r>
+        <w:t>’</w:t>
+      </w:r>
+      <w:r>
+        <w:t xml:space="preserve">s largest earthquakes. </w:t>
       </w:r>
     </w:p>
     <w:p/>
@@ -880,16 +940,19 @@
         <w:t>seismologists, engineers and architects</w:t>
       </w:r>
       <w:r>
-        <w:t xml:space="preserve">, </w:t>
-      </w:r>
-      <w:r>
-        <w:t>all of which joining a</w:t>
+        <w:t xml:space="preserve">; </w:t>
+      </w:r>
+      <w:r>
+        <w:t>joining a</w:t>
       </w:r>
       <w:r>
         <w:t xml:space="preserve"> local government organised field trip</w:t>
       </w:r>
       <w:r>
-        <w:t xml:space="preserve"> of the area</w:t>
+        <w:t xml:space="preserve"> of the </w:t>
+      </w:r>
+      <w:r>
+        <w:t>earthquake-affected areas</w:t>
       </w:r>
       <w:r>
         <w:t>. The purpose of the exercise</w:t>
@@ -898,7 +961,13 @@
         <w:t xml:space="preserve"> to demonstrate progress of cleanup efforts and educate those of us not direc</w:t>
       </w:r>
       <w:r>
-        <w:t xml:space="preserve">tly affected, about the scale </w:t>
+        <w:t xml:space="preserve">tly </w:t>
+      </w:r>
+      <w:r>
+        <w:t>impinged</w:t>
+      </w:r>
+      <w:r>
+        <w:t xml:space="preserve">, about the scale </w:t>
       </w:r>
       <w:r>
         <w:t>of devastation and</w:t>
@@ -930,28 +999,43 @@
         <w:t xml:space="preserve">to </w:t>
       </w:r>
       <w:r>
-        <w:t xml:space="preserve">observe the devastation first hand. I knew that this would be difficult, but nothing </w:t>
-      </w:r>
-      <w:r>
-        <w:t xml:space="preserve">could have prepared me for the scale of destruction I saw. On the one hand, the scientist in me wanted to learn from the physical signs of the earthquake and the failure of the built environment to survive its violent shaking. My own humanity however, making such </w:t>
-      </w:r>
-      <w:r>
-        <w:t>study</w:t>
-      </w:r>
-      <w:r>
-        <w:t xml:space="preserve"> </w:t>
-      </w:r>
-      <w:r>
-        <w:t>difficult</w:t>
-      </w:r>
-      <w:r>
-        <w:t>, as I found it impossible to forget about those killed and the 18,000 still missing, presumably buried u</w:t>
+        <w:t xml:space="preserve">observe the devastation first hand. I knew that </w:t>
+      </w:r>
+      <w:r>
+        <w:t>it</w:t>
+      </w:r>
+      <w:r>
+        <w:t xml:space="preserve"> would be difficult, but nothing </w:t>
+      </w:r>
+      <w:r>
+        <w:t>could have prepared me for the scale of destruction I saw. On the one hand, the scientist in me wanted to learn from the physical signs of the earthquake and the failure of the built environment to survive its violent shaking. My own humanity however</w:t>
+      </w:r>
+      <w:r>
+        <w:t>, made it difficult to shift my thoughts</w:t>
+      </w:r>
+      <w:r>
+        <w:t xml:space="preserve"> </w:t>
+      </w:r>
+      <w:r>
+        <w:t>from</w:t>
+      </w:r>
+      <w:r>
+        <w:t xml:space="preserve"> those killed and the 18,000 still missing, presumably buried u</w:t>
       </w:r>
       <w:r>
         <w:t>nder</w:t>
       </w:r>
       <w:r>
-        <w:t xml:space="preserve"> my feat as I navigated the piles of rubble. </w:t>
+        <w:t xml:space="preserve"> my feat as I navigated piles of rubble. </w:t>
+      </w:r>
+      <w:r>
+        <w:t xml:space="preserve">I found it necessary to continually stop and reflect on what had happened to these people, my fellow </w:t>
+      </w:r>
+      <w:r>
+        <w:t>associates of world community</w:t>
+      </w:r>
+      <w:r>
+        <w:t xml:space="preserve">. </w:t>
       </w:r>
     </w:p>
     <w:p/>
@@ -968,19 +1052,31 @@
         <w:t xml:space="preserve"> County was confounding and meeting its survivors </w:t>
       </w:r>
       <w:r>
-        <w:t xml:space="preserve">humbling. The experience shaped the </w:t>
+        <w:t xml:space="preserve">humbling. </w:t>
+      </w:r>
+      <w:r>
+        <w:t>The visit</w:t>
+      </w:r>
+      <w:r>
+        <w:t xml:space="preserve"> shaped the </w:t>
       </w:r>
       <w:r>
         <w:t xml:space="preserve">way </w:t>
       </w:r>
       <w:r>
-        <w:t xml:space="preserve">that I think </w:t>
-      </w:r>
-      <w:r>
-        <w:t xml:space="preserve">about survival </w:t>
-      </w:r>
-      <w:r>
-        <w:t>and will no doubt st</w:t>
+        <w:t xml:space="preserve">I think </w:t>
+      </w:r>
+      <w:r>
+        <w:t>about survival</w:t>
+      </w:r>
+      <w:r>
+        <w:t>, life and adversity. It</w:t>
+      </w:r>
+      <w:r>
+        <w:t xml:space="preserve"> </w:t>
+      </w:r>
+      <w:r>
+        <w:t>will no doubt st</w:t>
       </w:r>
       <w:r>
         <w:t>a</w:t>
@@ -1333,7 +1429,13 @@
         <w:t>My research on earthquake location in poor recording situations had largely been completed, my thoughts and conclusion materialized and m</w:t>
       </w:r>
       <w:r>
-        <w:t xml:space="preserve">ore than half of my dissertation </w:t>
+        <w:t>ore than</w:t>
+      </w:r>
+      <w:r>
+        <w:t xml:space="preserve"> half </w:t>
+      </w:r>
+      <w:r>
+        <w:t xml:space="preserve">my dissertation </w:t>
       </w:r>
       <w:r>
         <w:t xml:space="preserve">written. I was expecting to submit my thesis </w:t>
@@ -1398,7 +1500,10 @@
         <w:t xml:space="preserve">”, my lovely and </w:t>
       </w:r>
       <w:r>
-        <w:t>strong characterful</w:t>
+        <w:t xml:space="preserve">strong </w:t>
+      </w:r>
+      <w:r>
+        <w:t>natured</w:t>
       </w:r>
       <w:r>
         <w:t xml:space="preserve"> wife of six years, “do you know where she is?” he inquired. “She’s probably in a meeting Arul, is there </w:t>
@@ -1416,7 +1521,13 @@
         <w:t xml:space="preserve"> </w:t>
       </w:r>
       <w:r>
-        <w:t>“Something has happened</w:t>
+        <w:t>“Something</w:t>
+      </w:r>
+      <w:r>
+        <w:t>’s</w:t>
+      </w:r>
+      <w:r>
+        <w:t xml:space="preserve"> happened</w:t>
       </w:r>
       <w:r>
         <w:t>,”</w:t>
@@ -1428,7 +1539,15 @@
         <w:t>ack! We’re at the hospital now and h</w:t>
       </w:r>
       <w:r>
-        <w:t xml:space="preserve">e’s about to go into surgery. They are going to put in some stents to open the blocked arteries”. We continued the discussion for a short while, the conversation concluding when I was satisfied that I understood all the important details. I began to track down </w:t>
+        <w:t xml:space="preserve">e’s about to go into surgery. They are going to put in some stents to open the blocked arteries”. We continued the discussion for a short while, the conversation concluding when I was satisfied that I understood </w:t>
+      </w:r>
+      <w:proofErr w:type="gramStart"/>
+      <w:r>
+        <w:t>all important</w:t>
+      </w:r>
+      <w:proofErr w:type="gramEnd"/>
+      <w:r>
+        <w:t xml:space="preserve"> details. I began to track down </w:t>
       </w:r>
       <w:proofErr w:type="spellStart"/>
       <w:r>
@@ -1485,7 +1604,7 @@
         <w:t xml:space="preserve">morning </w:t>
       </w:r>
       <w:r>
-        <w:t xml:space="preserve">departure and three-week visit for the girls. Meanwhile, my father in-laws operation had finished and he </w:t>
+        <w:t xml:space="preserve">departure and three-week visit for the girls. Meanwhile, my father in-laws operation finished and he </w:t>
       </w:r>
       <w:r>
         <w:t>was moved to the recovery ward</w:t>
@@ -1515,7 +1634,10 @@
         <w:t xml:space="preserve">the better part of a week, </w:t>
       </w:r>
       <w:r>
-        <w:t xml:space="preserve">it was clear that I had befallen to a nasty virus. My father in-law, </w:t>
+        <w:t xml:space="preserve">it was clear that I had </w:t>
+      </w:r>
+      <w:r>
+        <w:t xml:space="preserve">fallen to a nasty virus. My father in-law, </w:t>
       </w:r>
       <w:proofErr w:type="spellStart"/>
       <w:r>
@@ -1558,7 +1680,13 @@
       </w:r>
       <w:proofErr w:type="spellEnd"/>
       <w:r>
-        <w:t xml:space="preserve">, a regular exerciser and healthy man in his early sixties is having blockages in his arteries” I thought to myself. That is when it dawned upon me. “We are not immortal are </w:t>
+        <w:t>, a regular exerciser and healthy man in his early sixties</w:t>
+      </w:r>
+      <w:r>
+        <w:t>,</w:t>
+      </w:r>
+      <w:r>
+        <w:t xml:space="preserve"> is having blockages in his arteries” I thought to myself. That is when it dawned upon me. “We are not immortal are </w:t>
       </w:r>
       <w:proofErr w:type="gramStart"/>
       <w:r>
@@ -1572,10 +1700,13 @@
         <w:t>do somethi</w:t>
       </w:r>
       <w:r>
-        <w:t>ng about those test”</w:t>
-      </w:r>
-      <w:r>
-        <w:t xml:space="preserve">. </w:t>
+        <w:t>ng about those test</w:t>
+      </w:r>
+      <w:r>
+        <w:t>.”</w:t>
+      </w:r>
+      <w:r>
+        <w:t xml:space="preserve"> </w:t>
       </w:r>
     </w:p>
     <w:p/>
@@ -1584,7 +1715,10 @@
         <w:t xml:space="preserve">The following morning I was at the local pathology </w:t>
       </w:r>
       <w:r>
-        <w:t xml:space="preserve">outlet </w:t>
+        <w:t>center</w:t>
+      </w:r>
+      <w:r>
+        <w:t xml:space="preserve"> </w:t>
       </w:r>
       <w:r>
         <w:t xml:space="preserve">as they opened their doors for Saturday trading. A quick prick later, the blood collected and I was sitting at the local café. </w:t>
@@ -1592,13 +1726,17 @@
       <w:r>
         <w:t>“Why didn’t I just do that straight away</w:t>
       </w:r>
-      <w:proofErr w:type="gramStart"/>
-      <w:r>
-        <w:t>”</w:t>
-      </w:r>
-      <w:proofErr w:type="gramEnd"/>
-      <w:r>
-        <w:t xml:space="preserve"> I thought to myself, “never mind, it is done now”. </w:t>
+      <w:r>
+        <w:t>?</w:t>
+      </w:r>
+      <w:r>
+        <w:t xml:space="preserve">” I </w:t>
+      </w:r>
+      <w:r>
+        <w:t>began reflecting</w:t>
+      </w:r>
+      <w:r>
+        <w:t xml:space="preserve">, “never mind, it is done now”. </w:t>
       </w:r>
       <w:r>
         <w:t>I settled into</w:t>
@@ -1610,7 +1748,10 @@
         <w:t xml:space="preserve"> espresso and began thinking about my thesis. </w:t>
       </w:r>
       <w:r>
-        <w:t xml:space="preserve">“Where was I before I fell ill, that’s right, if I start there I will be back on track in no time.” I soaked up the last dribble of runny yoke with the </w:t>
+        <w:t>“Where was I before I fell ill… that’s right…</w:t>
+      </w:r>
+      <w:r>
+        <w:t xml:space="preserve"> if I start there I will be back on track in no time.” I soaked up the last dribble of runny yoke with the </w:t>
       </w:r>
       <w:r>
         <w:t xml:space="preserve">remaining </w:t>
@@ -1648,15 +1789,362 @@
         <w:t xml:space="preserve"> December </w:t>
       </w:r>
       <w:r>
-        <w:t>and I had already been at the university for two hours when my mobile rang again. “Hi David, it is Doctor Wong here. Your test results have arrived and I need to see you immediately. Can you get here as soon as possible”</w:t>
+        <w:t>and I had already been at university for two hours when my mobile rang again. “Hi David, it is Doctor Wong here. Your test results have arrived and I need to see you immediately. Can you get here as soon as possible</w:t>
+      </w:r>
+      <w:r>
+        <w:t>.</w:t>
       </w:r>
       <w:proofErr w:type="gramStart"/>
       <w:r>
+        <w:t>”</w:t>
+      </w:r>
+      <w:proofErr w:type="gramEnd"/>
+      <w:r>
+        <w:t xml:space="preserve"> “Sure! I’m on my way now” I replied</w:t>
+      </w:r>
+      <w:r>
+        <w:t>,</w:t>
+      </w:r>
+      <w:r>
+        <w:t xml:space="preserve"> </w:t>
+      </w:r>
+      <w:r>
+        <w:t>walking</w:t>
+      </w:r>
+      <w:r>
+        <w:t xml:space="preserve"> past the printer to grab </w:t>
+      </w:r>
+      <w:r>
+        <w:t>a</w:t>
+      </w:r>
+      <w:r>
+        <w:t xml:space="preserve"> draft of Chapter 5 on my way to the car. </w:t>
+      </w:r>
+      <w:r>
+        <w:t>My mind was racing at a million miles an hour “Geez, it must be important. Immediately! She did say immediately didn’t s</w:t>
+      </w:r>
+      <w:r>
+        <w:t>he! What could it be?</w:t>
+      </w:r>
+      <w:r>
+        <w:t xml:space="preserve"> Glandular Fever?” and I thought of my recent bout of virus and congested bed time. “No, you don’t say immediately for Glandular Fever. Dia</w:t>
+      </w:r>
+      <w:r>
+        <w:t>betes! Oh Shit!  I have type 2</w:t>
+      </w:r>
+      <w:r>
+        <w:t xml:space="preserve"> diabetes. </w:t>
+      </w:r>
+      <w:r>
+        <w:t>Yeah you would say immediately for that wouldn’t you</w:t>
+      </w:r>
+      <w:r>
+        <w:t>…</w:t>
+      </w:r>
+      <w:r>
+        <w:t xml:space="preserve"> Damn! I am going to</w:t>
+      </w:r>
+      <w:r>
+        <w:t xml:space="preserve"> have to change my diet.</w:t>
+      </w:r>
+      <w:r>
+        <w:t>..</w:t>
+      </w:r>
+      <w:r>
+        <w:t xml:space="preserve"> </w:t>
+      </w:r>
+      <w:r>
+        <w:t>But! I like my diet</w:t>
+      </w:r>
+      <w:r>
+        <w:t>…</w:t>
+      </w:r>
+      <w:r>
+        <w:t xml:space="preserve"> A</w:t>
+      </w:r>
+      <w:r>
+        <w:t>nd insulin, I’ll be needing that too!</w:t>
+      </w:r>
+      <w:proofErr w:type="gramStart"/>
+      <w:r>
+        <w:t>”.</w:t>
+      </w:r>
+      <w:proofErr w:type="gramEnd"/>
+      <w:r>
+        <w:t xml:space="preserve"> Then before I knew it I was parking my car with absolutely no recollection of haven driven the 10-minute journey to the GP’s practice.  </w:t>
+      </w:r>
+    </w:p>
+    <w:p/>
+    <w:p>
+      <w:r>
+        <w:t xml:space="preserve">For the first time in my life I didn’t have to wait for the doctor. I was ushered to </w:t>
+      </w:r>
+      <w:proofErr w:type="spellStart"/>
+      <w:r>
+        <w:t>Dr</w:t>
+      </w:r>
+      <w:proofErr w:type="spellEnd"/>
+      <w:r>
+        <w:t xml:space="preserve"> Wong’s room as quickly as I announced</w:t>
+      </w:r>
+      <w:r>
+        <w:t xml:space="preserve"> my presence</w:t>
+      </w:r>
+      <w:r>
+        <w:t xml:space="preserve">. “So what is it?” I </w:t>
+      </w:r>
+      <w:r>
+        <w:t>barked</w:t>
+      </w:r>
+      <w:r>
+        <w:t xml:space="preserve"> as soon as the door swung open. “Please sit down David,” replied </w:t>
+      </w:r>
+      <w:proofErr w:type="spellStart"/>
+      <w:r>
+        <w:t>Dr</w:t>
+      </w:r>
+      <w:proofErr w:type="spellEnd"/>
+      <w:r>
+        <w:t xml:space="preserve"> Wong. “I am sorry to tell you this but the test results show that you have Leukemia</w:t>
+      </w:r>
+      <w:r>
+        <w:t>.”</w:t>
+      </w:r>
+      <w:r>
+        <w:t xml:space="preserve"> </w:t>
+      </w:r>
+      <w:r>
+        <w:t xml:space="preserve">I glanced at the print hanging on the wall </w:t>
+      </w:r>
+      <w:r>
+        <w:t>behind her</w:t>
+      </w:r>
+      <w:r>
+        <w:t xml:space="preserve"> with a puzzled expression</w:t>
+      </w:r>
+      <w:r>
+        <w:t xml:space="preserve">. I </w:t>
+      </w:r>
+      <w:r>
+        <w:t xml:space="preserve">recognised the </w:t>
+      </w:r>
+      <w:r>
+        <w:t xml:space="preserve">painting </w:t>
+      </w:r>
+      <w:r>
+        <w:t>but</w:t>
+      </w:r>
+      <w:r>
+        <w:t xml:space="preserve"> couldn’t </w:t>
+      </w:r>
+      <w:r>
+        <w:t xml:space="preserve">recall </w:t>
+      </w:r>
+      <w:r>
+        <w:t xml:space="preserve">the artist. </w:t>
+      </w:r>
+      <w:r>
+        <w:t xml:space="preserve">“Phew” I thought to myself “that means I don’t have Diabetes” and in a complete state of ignorance </w:t>
+      </w:r>
+      <w:r>
+        <w:t xml:space="preserve">I turned to </w:t>
+      </w:r>
+      <w:proofErr w:type="spellStart"/>
+      <w:r>
+        <w:t>Dr</w:t>
+      </w:r>
+      <w:proofErr w:type="spellEnd"/>
+      <w:r>
+        <w:t xml:space="preserve"> Wong</w:t>
+      </w:r>
+      <w:r>
         <w:t>.</w:t>
       </w:r>
+      <w:r>
+        <w:t xml:space="preserve"> “Okay! But how is my cholesterol level. Will I need to change my diet?” I asked. “You don’t need to worry about you cholesterol now. This is extremely serious</w:t>
+      </w:r>
+      <w:r>
+        <w:t xml:space="preserve"> David</w:t>
+      </w:r>
+      <w:r>
+        <w:t>! I have contacted Canberra Hospital and they are expecting you. You need to report to the Emergency Room within the next couple of hours”. “But I feel fine” I said “are you sure?”. “They will repeat the tests when you get there. I suggest you pack a small bag. You may need to stay overnight” she replied and I got up to leave. “There’s no need to pay for this one David, just get to the hospital as soon as y</w:t>
+      </w:r>
+      <w:r>
+        <w:t xml:space="preserve">ou can” her final words as I left the office. </w:t>
+      </w:r>
+    </w:p>
+    <w:p/>
+    <w:p>
+      <w:r>
+        <w:t xml:space="preserve">I was at home and on the phone to Singapore </w:t>
+      </w:r>
+      <w:r>
+        <w:t>by</w:t>
+      </w:r>
+      <w:r>
+        <w:t xml:space="preserve"> 10am. With daylight savings the time difference is three hours so the time in Singapore, 7am. </w:t>
+      </w:r>
+      <w:proofErr w:type="spellStart"/>
+      <w:r>
+        <w:t>Saroja</w:t>
+      </w:r>
+      <w:proofErr w:type="spellEnd"/>
+      <w:r>
+        <w:t xml:space="preserve">, my mother in-law answered the phone. We exchanged pleasantries, I sought information on </w:t>
+      </w:r>
+      <w:proofErr w:type="spellStart"/>
+      <w:r>
+        <w:t>Raju’s</w:t>
+      </w:r>
+      <w:proofErr w:type="spellEnd"/>
+      <w:r>
+        <w:t xml:space="preserve"> recovery and she asked how I was going. "Can I speak to </w:t>
+      </w:r>
+      <w:proofErr w:type="spellStart"/>
+      <w:r>
+        <w:t>Kavitha</w:t>
+      </w:r>
+      <w:proofErr w:type="spellEnd"/>
+      <w:r>
+        <w:t xml:space="preserve"> ple</w:t>
+      </w:r>
+      <w:r>
+        <w:t>ase?” I requested. “She is sleeping</w:t>
+      </w:r>
+      <w:r>
+        <w:t xml:space="preserve">” the reply. “Can you please wake her? I need to speak with her”. A few moments later and </w:t>
+      </w:r>
+      <w:r>
+        <w:t xml:space="preserve">a </w:t>
+      </w:r>
+      <w:r>
+        <w:t xml:space="preserve">faint </w:t>
+      </w:r>
+      <w:r>
+        <w:t>“Hello” echoed down the phone line. “Hi babe, it’s me”. “David, how are you?” she asked more clearly as she began to wake. “Is everything okay” she continued. “No, I have just seen the d</w:t>
+      </w:r>
+      <w:r>
+        <w:t xml:space="preserve">octor”. “What, what is it!” </w:t>
+      </w:r>
+      <w:r>
+        <w:t>came</w:t>
+      </w:r>
+      <w:r>
+        <w:t xml:space="preserve"> her </w:t>
+      </w:r>
+      <w:r>
+        <w:t>question</w:t>
+      </w:r>
+      <w:r>
+        <w:t xml:space="preserve"> with a great</w:t>
+      </w:r>
+      <w:r>
+        <w:t xml:space="preserve"> sense of urgency. “They think I have Leukemia. I have been asked to report to the hospital as soon as possible”. </w:t>
+      </w:r>
+    </w:p>
+    <w:p/>
+    <w:p>
+      <w:r>
+        <w:t xml:space="preserve">I </w:t>
+      </w:r>
+      <w:r>
+        <w:t xml:space="preserve">passed the little </w:t>
+      </w:r>
+      <w:r>
+        <w:t>information that</w:t>
+      </w:r>
+      <w:r>
+        <w:t xml:space="preserve"> I had </w:t>
+      </w:r>
+      <w:r>
+        <w:t xml:space="preserve">to </w:t>
+      </w:r>
+      <w:proofErr w:type="spellStart"/>
+      <w:r>
+        <w:t>Kavitha</w:t>
+      </w:r>
+      <w:proofErr w:type="spellEnd"/>
+      <w:r>
+        <w:t xml:space="preserve"> </w:t>
+      </w:r>
+      <w:r>
+        <w:t xml:space="preserve">and we agreed </w:t>
+      </w:r>
+      <w:r>
+        <w:t xml:space="preserve">to wait </w:t>
+      </w:r>
+      <w:r>
+        <w:t xml:space="preserve">until I had seen the specialists </w:t>
+      </w:r>
+      <w:r>
+        <w:t>before arranging her</w:t>
+      </w:r>
+      <w:r>
+        <w:t xml:space="preserve"> return</w:t>
+      </w:r>
+      <w:r>
+        <w:t xml:space="preserve">. I made two more phone calls. </w:t>
+      </w:r>
+      <w:proofErr w:type="gramStart"/>
+      <w:r>
+        <w:t>One to my parents</w:t>
+      </w:r>
+      <w:r>
+        <w:t xml:space="preserve"> </w:t>
+      </w:r>
+      <w:r>
+        <w:t>i</w:t>
+      </w:r>
+      <w:r>
+        <w:t>n Adelaide and</w:t>
+      </w:r>
+      <w:r>
+        <w:t xml:space="preserve"> a second to my sister Amanda, who lives</w:t>
+      </w:r>
+      <w:r>
+        <w:t xml:space="preserve"> </w:t>
+      </w:r>
+      <w:r>
+        <w:t>three</w:t>
+      </w:r>
+      <w:r>
+        <w:t xml:space="preserve"> suburbs </w:t>
+      </w:r>
+      <w:r>
+        <w:t>to the East</w:t>
+      </w:r>
+      <w:r>
+        <w:t xml:space="preserve"> of me in Western </w:t>
+      </w:r>
+      <w:proofErr w:type="spellStart"/>
+      <w:r>
+        <w:t>Belconnen</w:t>
+      </w:r>
+      <w:proofErr w:type="spellEnd"/>
+      <w:r>
+        <w:t>.</w:t>
+      </w:r>
       <w:proofErr w:type="gramEnd"/>
       <w:r>
-        <w:t xml:space="preserve"> “Sure! I’m on my way now” I replied</w:t>
+        <w:t xml:space="preserve"> Amanda agreed to join me. I called for a </w:t>
+      </w:r>
+      <w:r>
+        <w:t>cab;</w:t>
+      </w:r>
+      <w:r>
+        <w:t xml:space="preserve"> collected Amanda on the way and one ridiculously enormous fare later arrived at the Emergency Room of Canberra’s largest hospital.  </w:t>
+      </w:r>
+    </w:p>
+    <w:p/>
+    <w:p>
+      <w:r>
+        <w:t xml:space="preserve">After a small wait I was seen by the triage nurse and shown to a bed in the treatment area. A few </w:t>
+      </w:r>
+      <w:r>
+        <w:t>moments</w:t>
+      </w:r>
+      <w:r>
+        <w:t xml:space="preserve"> later</w:t>
       </w:r>
       <w:r>
         <w:t>,</w:t>
@@ -1665,340 +2153,51 @@
         <w:t xml:space="preserve"> </w:t>
       </w:r>
       <w:r>
-        <w:t>walking</w:t>
-      </w:r>
-      <w:r>
-        <w:t xml:space="preserve"> past the printer to grab </w:t>
-      </w:r>
-      <w:r>
-        <w:t>a</w:t>
-      </w:r>
-      <w:r>
-        <w:t xml:space="preserve"> draft of Chapter 5 on my way to the car. </w:t>
-      </w:r>
-      <w:r>
-        <w:t>My mind was racing at a million miles an hour “Geez, it must be important. Immediately! She did say immediately didn’t s</w:t>
-      </w:r>
-      <w:r>
-        <w:t>he! What could it be?</w:t>
-      </w:r>
-      <w:r>
-        <w:t xml:space="preserve"> Glandular Fever?” and I thought of my recent bout of virus and congested bed time. “No, you don’t say immediately for Glandular Fever. Dia</w:t>
-      </w:r>
-      <w:r>
-        <w:t>betes! Oh Shit!  I have type 2</w:t>
-      </w:r>
-      <w:r>
-        <w:t xml:space="preserve"> diabetes. </w:t>
-      </w:r>
-      <w:r>
-        <w:t>Yeah you would say immediately for that wouldn’t you</w:t>
-      </w:r>
-      <w:r>
-        <w:t>…</w:t>
-      </w:r>
-      <w:r>
-        <w:t xml:space="preserve"> Damn! I am going to have to change my diet aren’t I</w:t>
-      </w:r>
-      <w:proofErr w:type="gramStart"/>
-      <w:r>
-        <w:t xml:space="preserve">. </w:t>
-      </w:r>
-      <w:r>
-        <w:t>..</w:t>
-      </w:r>
-      <w:proofErr w:type="gramEnd"/>
-      <w:r>
-        <w:t>But! I like my diet</w:t>
-      </w:r>
-      <w:r>
-        <w:t>… Crap! A</w:t>
-      </w:r>
-      <w:r>
-        <w:t>nd insulin, I’ll be needing that too!</w:t>
-      </w:r>
-      <w:proofErr w:type="gramStart"/>
-      <w:r>
-        <w:t>”.</w:t>
-      </w:r>
-      <w:proofErr w:type="gramEnd"/>
-      <w:r>
-        <w:t xml:space="preserve"> Then before I knew it I was parking my car with absolutely no recollection of haven driven the 10-minute journey to the GP’s practice.  </w:t>
-      </w:r>
-    </w:p>
-    <w:p/>
-    <w:p>
-      <w:r>
-        <w:t xml:space="preserve">For the first time in my life I didn’t have to wait for the doctor. I was ushered to </w:t>
+        <w:t>two doctors arriv</w:t>
+      </w:r>
+      <w:r>
+        <w:t xml:space="preserve">ed, Emma a Hematology Registrar who did most of the talking and an accompanying intern on short-term rotation. Emma took a detailed medical history, gave a brief introduction to Leukemia and extracted a blood sample for re-testing. She explained that the new tests would determine the exact nature of my Leukemia, the </w:t>
+      </w:r>
+      <w:r>
+        <w:t>detailed</w:t>
+      </w:r>
+      <w:r>
+        <w:t xml:space="preserve"> know</w:t>
+      </w:r>
+      <w:r>
+        <w:t>ledge of which would influence</w:t>
+      </w:r>
+      <w:r>
+        <w:t xml:space="preserve"> th</w:t>
+      </w:r>
+      <w:r>
+        <w:t>e treatment plan and determine</w:t>
+      </w:r>
+      <w:r>
+        <w:t xml:space="preserve"> the potential of its success. </w:t>
+      </w:r>
+    </w:p>
+    <w:p/>
+    <w:p>
+      <w:r>
+        <w:t xml:space="preserve">I was admitted to the cancer ward with minimal fuss. Amanda </w:t>
+      </w:r>
+      <w:r>
+        <w:t xml:space="preserve">left for home and I called </w:t>
       </w:r>
       <w:proofErr w:type="spellStart"/>
       <w:r>
-        <w:t>Dr</w:t>
+        <w:t>Kavitha</w:t>
       </w:r>
       <w:proofErr w:type="spellEnd"/>
       <w:r>
-        <w:t xml:space="preserve"> Wong’s room as quickly as I announced my presence to the receptionist. “So what is it?” I </w:t>
-      </w:r>
-      <w:r>
-        <w:t>barked</w:t>
-      </w:r>
-      <w:r>
-        <w:t xml:space="preserve"> as soon as the door swung open. “Please sit down David,” replied </w:t>
-      </w:r>
-      <w:proofErr w:type="spellStart"/>
-      <w:r>
-        <w:t>Dr</w:t>
-      </w:r>
-      <w:proofErr w:type="spellEnd"/>
-      <w:r>
-        <w:t xml:space="preserve"> Wong. “I am sorry to tell you this but the test results show that you have Leukemia”. </w:t>
-      </w:r>
-      <w:r>
-        <w:t>I glanced at the print hanging on the wall in front of me</w:t>
-      </w:r>
-      <w:r>
-        <w:t xml:space="preserve"> with a puzzled expression</w:t>
-      </w:r>
-      <w:r>
-        <w:t xml:space="preserve">. I </w:t>
-      </w:r>
-      <w:r>
-        <w:t xml:space="preserve">recognised the </w:t>
-      </w:r>
-      <w:r>
-        <w:t xml:space="preserve">painting </w:t>
-      </w:r>
-      <w:r>
-        <w:t>but</w:t>
-      </w:r>
-      <w:r>
-        <w:t xml:space="preserve"> couldn’t </w:t>
-      </w:r>
-      <w:r>
-        <w:t xml:space="preserve">recall </w:t>
-      </w:r>
-      <w:r>
-        <w:t xml:space="preserve">the artist. </w:t>
-      </w:r>
-      <w:r>
-        <w:t xml:space="preserve">“Phew” I thought to myself “that means I don’t have Diabetes” and in a complete state of ignorance </w:t>
-      </w:r>
-      <w:r>
-        <w:t xml:space="preserve">I turned to </w:t>
-      </w:r>
-      <w:proofErr w:type="spellStart"/>
-      <w:r>
-        <w:t>Dr</w:t>
-      </w:r>
-      <w:proofErr w:type="spellEnd"/>
-      <w:r>
-        <w:t xml:space="preserve"> Wong</w:t>
-      </w:r>
-      <w:r>
-        <w:t>.</w:t>
-      </w:r>
-      <w:r>
-        <w:t xml:space="preserve"> “Okay! But how is my cholesterol level. Will I need to change my diet?” I asked. “You don’t need to worry about you cholesterol now. This is extremely serious</w:t>
-      </w:r>
-      <w:r>
-        <w:t xml:space="preserve"> David</w:t>
-      </w:r>
-      <w:r>
-        <w:t>! I have contacted Canberra Hospital and they are expecting you. You need to report to the Emergency Room within the next couple of hours”. “But I feel fine” I said “are you sure?”. “They will repeat the tests when you get there. I suggest you pack a small bag. You may need to stay overnight” she replied and I got up to leave. “There’s no need to pay for this one David, just get to the hospital as soon as y</w:t>
-      </w:r>
-      <w:r>
-        <w:t xml:space="preserve">ou can” her final words as I left the office. </w:t>
-      </w:r>
-    </w:p>
-    <w:p/>
-    <w:p>
-      <w:r>
-        <w:t xml:space="preserve">I was at home and on the phone to Singapore </w:t>
-      </w:r>
-      <w:r>
-        <w:t>by</w:t>
-      </w:r>
-      <w:r>
-        <w:t xml:space="preserve"> 10am. With daylight savings the time difference is three hours so the time in Singapore, 7am. </w:t>
-      </w:r>
-      <w:proofErr w:type="spellStart"/>
-      <w:r>
-        <w:t>Saroja</w:t>
-      </w:r>
-      <w:proofErr w:type="spellEnd"/>
-      <w:r>
-        <w:t xml:space="preserve">, my mother in-law answered the phone. We exchanged pleasantries, I sought information on </w:t>
-      </w:r>
-      <w:proofErr w:type="spellStart"/>
-      <w:r>
-        <w:t>Raju’s</w:t>
-      </w:r>
-      <w:proofErr w:type="spellEnd"/>
-      <w:r>
-        <w:t xml:space="preserve"> recovery and she asked how I was going. "Can I speak to </w:t>
-      </w:r>
-      <w:proofErr w:type="spellStart"/>
-      <w:r>
-        <w:t>Kavitha</w:t>
-      </w:r>
-      <w:proofErr w:type="spellEnd"/>
-      <w:r>
-        <w:t xml:space="preserve"> ple</w:t>
-      </w:r>
-      <w:r>
-        <w:t>ase?” I requested. “She is sleeping</w:t>
-      </w:r>
-      <w:r>
-        <w:t xml:space="preserve">” the reply. “Can you please wake her? I need to speak with her”. A few moments later and </w:t>
-      </w:r>
-      <w:r>
-        <w:t xml:space="preserve">faint </w:t>
-      </w:r>
-      <w:r>
-        <w:t>“Hello” echoed down the phone line. “Hi babe, it’s me”. “David, how are you?” she asked more clearly as she began to wake. “Is everything okay” she continued. “No, I have just seen the d</w:t>
-      </w:r>
-      <w:r>
-        <w:t>octor”. “What, what is it!” propagated her reply with a great</w:t>
-      </w:r>
-      <w:r>
-        <w:t xml:space="preserve"> sense of urgency. “They think I have Leukemia. I have been asked to report to the hospital as soon as possible”. I </w:t>
-      </w:r>
-      <w:r>
-        <w:t xml:space="preserve">passed the little </w:t>
-      </w:r>
-      <w:r>
-        <w:t>information that</w:t>
-      </w:r>
-      <w:r>
-        <w:t xml:space="preserve"> I had </w:t>
-      </w:r>
-      <w:r>
-        <w:t xml:space="preserve">been given </w:t>
-      </w:r>
-      <w:r>
-        <w:t xml:space="preserve">and we agreed </w:t>
-      </w:r>
-      <w:r>
-        <w:t xml:space="preserve">to wait </w:t>
-      </w:r>
-      <w:r>
-        <w:t xml:space="preserve">until I had seen the specialists </w:t>
-      </w:r>
-      <w:r>
-        <w:t xml:space="preserve">before arranging </w:t>
-      </w:r>
-      <w:proofErr w:type="spellStart"/>
-      <w:r>
-        <w:t>Kavitha’s</w:t>
-      </w:r>
-      <w:proofErr w:type="spellEnd"/>
-      <w:r>
-        <w:t xml:space="preserve"> return</w:t>
-      </w:r>
-      <w:r>
-        <w:t xml:space="preserve">. I made two more phone calls. </w:t>
-      </w:r>
-      <w:proofErr w:type="gramStart"/>
-      <w:r>
-        <w:t>One to my parents i</w:t>
-      </w:r>
-      <w:r>
-        <w:t>n Adelaide and</w:t>
-      </w:r>
-      <w:r>
-        <w:t xml:space="preserve"> a second to my sister Amanda, who lives</w:t>
-      </w:r>
-      <w:r>
-        <w:t xml:space="preserve"> </w:t>
-      </w:r>
-      <w:r>
-        <w:t>three</w:t>
-      </w:r>
-      <w:r>
-        <w:t xml:space="preserve"> suburbs </w:t>
-      </w:r>
-      <w:r>
-        <w:t>to the East</w:t>
-      </w:r>
-      <w:r>
-        <w:t xml:space="preserve"> of me in Western </w:t>
-      </w:r>
-      <w:proofErr w:type="spellStart"/>
-      <w:r>
-        <w:t>Belconnen</w:t>
-      </w:r>
-      <w:proofErr w:type="spellEnd"/>
-      <w:r>
-        <w:t>.</w:t>
-      </w:r>
-      <w:proofErr w:type="gramEnd"/>
-      <w:r>
-        <w:t xml:space="preserve"> Amanda agreed to join me. I called for a </w:t>
-      </w:r>
-      <w:r>
-        <w:t>cab;</w:t>
-      </w:r>
-      <w:r>
-        <w:t xml:space="preserve"> collected Amanda on the way and one ridiculously enormous fare later arrived at the Emergency Room of Canberra’s largest hospital.  </w:t>
-      </w:r>
-    </w:p>
-    <w:p/>
-    <w:p>
-      <w:r>
-        <w:t xml:space="preserve">After a small wait I was seen by the triage nurse and shown to a bed in the treatment area. A few </w:t>
-      </w:r>
-      <w:r>
-        <w:t>moments</w:t>
-      </w:r>
-      <w:r>
-        <w:t xml:space="preserve"> later</w:t>
-      </w:r>
-      <w:r>
-        <w:t>,</w:t>
-      </w:r>
-      <w:r>
-        <w:t xml:space="preserve"> </w:t>
-      </w:r>
-      <w:r>
-        <w:t>two doctors arriv</w:t>
-      </w:r>
-      <w:r>
-        <w:t xml:space="preserve">ed, Emma a Hematology Registrar who did most of the talking and an accompanying intern on short-term rotation. Emma took a detailed medical history, gave a brief introduction to Leukemia and extracted a blood sample for re-testing. She explained that the new tests would determine the exact nature of my Leukemia, the </w:t>
-      </w:r>
-      <w:r>
-        <w:t>detailed</w:t>
-      </w:r>
-      <w:r>
-        <w:t xml:space="preserve"> know</w:t>
-      </w:r>
-      <w:r>
-        <w:t>ledge of which would influence</w:t>
-      </w:r>
-      <w:r>
-        <w:t xml:space="preserve"> th</w:t>
-      </w:r>
-      <w:r>
-        <w:t>e treatment plan and determine</w:t>
-      </w:r>
-      <w:r>
-        <w:t xml:space="preserve"> the potential of its success. </w:t>
-      </w:r>
-    </w:p>
-    <w:p/>
-    <w:p>
-      <w:r>
-        <w:t xml:space="preserve">I was admitted to the cancer ward with minimal fuss. Amanda </w:t>
-      </w:r>
-      <w:r>
-        <w:t xml:space="preserve">left for home and I called </w:t>
-      </w:r>
-      <w:proofErr w:type="spellStart"/>
-      <w:r>
-        <w:t>Kavitha</w:t>
-      </w:r>
-      <w:proofErr w:type="spellEnd"/>
-      <w:r>
-        <w:t xml:space="preserve"> for the second time that day. This time we agreed that she should cut her trip short and return to Canberra as soon as possible. I then settled into the first of many featureless hospital meals and switched on the television freely supplied only in the cancer ward. </w:t>
+        <w:t xml:space="preserve"> for the second time that day. This time we agreed that she should cut her trip short and return to Canberra as soon as possible. I then settled into the first of many featureless hospital meals and switched on the television freely </w:t>
+      </w:r>
+      <w:r>
+        <w:t>available</w:t>
+      </w:r>
+      <w:r>
+        <w:t xml:space="preserve"> only in the cancer ward. </w:t>
       </w:r>
     </w:p>
     <w:p/>
@@ -2015,7 +2214,13 @@
         <w:t xml:space="preserve">I slept restlessly and woke early Tuesday morning. </w:t>
       </w:r>
       <w:r>
-        <w:t xml:space="preserve">It didn’t take long to discover that a necessity for all </w:t>
+        <w:t xml:space="preserve">It didn’t take long to discover that a </w:t>
+      </w:r>
+      <w:r>
+        <w:t>requirement</w:t>
+      </w:r>
+      <w:r>
+        <w:t xml:space="preserve"> for all </w:t>
       </w:r>
       <w:r>
         <w:t xml:space="preserve">hospital </w:t>
@@ -2027,222 +2232,262 @@
         <w:t>r</w:t>
       </w:r>
       <w:r>
-        <w:t xml:space="preserve"> that morning I met Deidre, the cancer care coordinator, </w:t>
-      </w:r>
-      <w:proofErr w:type="gramStart"/>
+        <w:t xml:space="preserve"> that morning I met Deidre, the cancer care coordinator, a nurse </w:t>
+      </w:r>
+      <w:r>
+        <w:t>who would be integrated into my medical team and with whom I would</w:t>
+      </w:r>
+      <w:r>
+        <w:t xml:space="preserve"> develop </w:t>
+      </w:r>
+      <w:r>
+        <w:t>one of many new</w:t>
+      </w:r>
+      <w:r>
+        <w:t xml:space="preserve"> friendship</w:t>
+      </w:r>
+      <w:r>
+        <w:t>s</w:t>
+      </w:r>
+      <w:r>
+        <w:t xml:space="preserve">. Deidre’s </w:t>
+      </w:r>
+      <w:r>
+        <w:t xml:space="preserve">first responsibility when a patient arrives is education. </w:t>
+      </w:r>
+    </w:p>
+    <w:p/>
+    <w:p>
+      <w:r>
+        <w:t>In India, a guru is recognised as someone who eliminates the darkness of ignorance by passin</w:t>
+      </w:r>
+      <w:r>
+        <w:t>g knowledge (light) and educati</w:t>
+      </w:r>
+      <w:r>
+        <w:t>n</w:t>
+      </w:r>
+      <w:r>
+        <w:t>g the pupil</w:t>
+      </w:r>
+      <w:r>
+        <w:t>. D</w:t>
+      </w:r>
+      <w:r>
+        <w:t>eidre was to become my guru. I</w:t>
+      </w:r>
+      <w:r>
+        <w:t xml:space="preserve">t was clear to me that there </w:t>
+      </w:r>
+      <w:r>
+        <w:t xml:space="preserve">was much darkness to eliminate as I recalled my impropriety asked question about cholesterol. </w:t>
+      </w:r>
+      <w:r>
+        <w:t>I had had n</w:t>
+      </w:r>
+      <w:r>
+        <w:t>o personal experience with Leukaemia</w:t>
+      </w:r>
+      <w:r>
+        <w:t xml:space="preserve"> and all I really knew was that it was more common in children and typically lead to hair loss somewhere along </w:t>
+      </w:r>
+      <w:r>
+        <w:t xml:space="preserve">the trajectory of treatment. </w:t>
+      </w:r>
+      <w:r>
+        <w:t xml:space="preserve"> </w:t>
+      </w:r>
+      <w:r>
+        <w:t>I had little ide</w:t>
+      </w:r>
+      <w:r>
+        <w:t>a what it was, where it came fro</w:t>
+      </w:r>
+      <w:r>
+        <w:t xml:space="preserve">m or how it was treated. Fortunately, Deidre started at the very beginning. </w:t>
+      </w:r>
+    </w:p>
+    <w:p/>
+    <w:p>
+      <w:r>
+        <w:t xml:space="preserve">Bone marrow is the soft, </w:t>
+      </w:r>
+      <w:r>
+        <w:t xml:space="preserve">spongy tissue found inside the </w:t>
+      </w:r>
+      <w:r>
+        <w:t xml:space="preserve">majority of bones. </w:t>
+      </w:r>
+      <w:r>
+        <w:t>In the kitchen it is the ingredient responsible for flavoring the highest quality meaty soups and can be a delicacy in its own right. In the body however, its role is somewhat more fundamental to our survival. Bone marrow is responsible for producing the blood cells which, when suspended in liquid known as plasma, fill our blood vessels and cir</w:t>
+      </w:r>
+      <w:r>
+        <w:t xml:space="preserve">culate throughout our bodies. </w:t>
+      </w:r>
+    </w:p>
+    <w:p/>
+    <w:p>
+      <w:r>
+        <w:t>Blood cells can be categori</w:t>
+      </w:r>
+      <w:r>
+        <w:t>s</w:t>
+      </w:r>
+      <w:r>
+        <w:t>ed</w:t>
+      </w:r>
+      <w:r>
+        <w:t xml:space="preserve"> into three groups; red blood cells, white blood cells and platelets. Red blood cells </w:t>
+      </w:r>
+      <w:r>
+        <w:t>collect</w:t>
+      </w:r>
+      <w:r>
+        <w:t xml:space="preserve"> oxygen from </w:t>
+      </w:r>
+      <w:r>
+        <w:t>our lungs and transport</w:t>
+      </w:r>
+      <w:r>
+        <w:t xml:space="preserve"> it</w:t>
+      </w:r>
+      <w:r>
+        <w:t>,</w:t>
+      </w:r>
+      <w:r>
+        <w:t xml:space="preserve"> </w:t>
+      </w:r>
+      <w:r>
+        <w:t>via our arteries</w:t>
+      </w:r>
+      <w:r>
+        <w:t>,</w:t>
+      </w:r>
+      <w:r>
+        <w:t xml:space="preserve"> </w:t>
+      </w:r>
+      <w:r>
+        <w:t>to body tissue.  White blood cells</w:t>
+      </w:r>
+      <w:r>
+        <w:t>,</w:t>
+      </w:r>
+      <w:r>
+        <w:t xml:space="preserve"> a fundamental component of the body’s immune system</w:t>
+      </w:r>
+      <w:r>
+        <w:t xml:space="preserve">, </w:t>
+      </w:r>
+      <w:r>
+        <w:t xml:space="preserve">defend the body against infectious disease and foreign material.  Platelets are responsible for clotting and hence necessary to stop bleeding. </w:t>
+      </w:r>
+      <w:r>
+        <w:t>They</w:t>
+      </w:r>
+      <w:r>
+        <w:t xml:space="preserve"> als</w:t>
+      </w:r>
+      <w:r>
+        <w:t>o deliver proteins and hormones</w:t>
+      </w:r>
+      <w:r>
+        <w:t xml:space="preserve"> that</w:t>
+      </w:r>
+      <w:r>
+        <w:t xml:space="preserve"> stimulate </w:t>
+      </w:r>
+      <w:r>
+        <w:t xml:space="preserve">cell division and assist wound healing. </w:t>
+      </w:r>
+    </w:p>
+    <w:p/>
+    <w:p>
+      <w:r>
+        <w:t>Leuk</w:t>
+      </w:r>
       <w:r>
         <w:t>a</w:t>
       </w:r>
-      <w:proofErr w:type="gramEnd"/>
-      <w:r>
-        <w:t xml:space="preserve"> nurse with whom I would have much contact and would develop a friendship over the coming years. Deidre’s </w:t>
-      </w:r>
-      <w:r>
-        <w:t xml:space="preserve">first responsibility when a patient arrives is education. </w:t>
-      </w:r>
-    </w:p>
-    <w:p/>
-    <w:p>
-      <w:r>
-        <w:t>In India, a guru is recognised as someone who eliminates the darkness of ignorance by passin</w:t>
-      </w:r>
-      <w:r>
-        <w:t>g knowledge (light) and educati</w:t>
-      </w:r>
-      <w:r>
-        <w:t>n</w:t>
-      </w:r>
-      <w:r>
-        <w:t>g the pupil</w:t>
-      </w:r>
-      <w:r>
-        <w:t>. Deidre was to become my guru and it was clear to me that there was much darkness to eliminate. I had had n</w:t>
-      </w:r>
-      <w:r>
-        <w:t>o personal experience with Leukaemia</w:t>
-      </w:r>
-      <w:r>
-        <w:t xml:space="preserve"> and all I really knew was that it was more common in children and typically lead to hair loss somewhere along </w:t>
-      </w:r>
-      <w:r>
-        <w:t xml:space="preserve">the trajectory of treatment. </w:t>
-      </w:r>
-      <w:r>
-        <w:t xml:space="preserve"> </w:t>
-      </w:r>
-      <w:r>
-        <w:t xml:space="preserve">I had little idea what it was, where it came form or how it was actually treated. Fortunately, Deidre started at the very beginning. </w:t>
-      </w:r>
-    </w:p>
-    <w:p/>
-    <w:p>
-      <w:r>
-        <w:t xml:space="preserve">Bone marrow is the soft, </w:t>
-      </w:r>
-      <w:r>
-        <w:t xml:space="preserve">spongy tissue found inside the </w:t>
-      </w:r>
-      <w:r>
-        <w:t xml:space="preserve">majority of bones. </w:t>
-      </w:r>
-      <w:r>
-        <w:t>In the kitchen it is the ingredient responsible for flavoring the highest quality meaty soups and can be a delicacy in its own right. In the body however, its role is somewhat more fundamental to our survival. Bone marrow is responsible for producing the blood cells which, when suspended in liquid known as plasma, fill our blood vessels and cir</w:t>
-      </w:r>
-      <w:r>
-        <w:t xml:space="preserve">culate throughout our bodies. </w:t>
-      </w:r>
-    </w:p>
-    <w:p/>
-    <w:p>
-      <w:r>
-        <w:t>Blood cells can be categori</w:t>
+      <w:r>
+        <w:t>emia is a can</w:t>
+      </w:r>
+      <w:r>
+        <w:t>cer of the blood or bone marrow. It leads</w:t>
+      </w:r>
+      <w:r>
+        <w:t xml:space="preserve"> to the generation of immature white blood </w:t>
+      </w:r>
+      <w:r>
+        <w:t>cells that</w:t>
+      </w:r>
+      <w:r>
+        <w:t xml:space="preserve"> </w:t>
+      </w:r>
+      <w:r>
+        <w:t xml:space="preserve">are </w:t>
+      </w:r>
+      <w:r>
+        <w:t xml:space="preserve">unable to function properly. In developed cases these </w:t>
+      </w:r>
+      <w:r>
+        <w:t>malignant</w:t>
+      </w:r>
+      <w:r>
+        <w:t xml:space="preserve"> white cells, also known as blasts, swamp the blood reducing the number of healthy functioning c</w:t>
+      </w:r>
+      <w:r>
+        <w:t>ells. As a result the carrier becomes</w:t>
+      </w:r>
+      <w:r>
+        <w:t xml:space="preserve"> susceptible to infection, excessive bleeding and lack </w:t>
+      </w:r>
+      <w:r>
+        <w:t xml:space="preserve">of </w:t>
+      </w:r>
+      <w:r>
+        <w:t xml:space="preserve">energy due to poor </w:t>
+      </w:r>
+      <w:r>
+        <w:t>oxygen transport</w:t>
+      </w:r>
+      <w:r>
+        <w:t xml:space="preserve">. Intense bone pain may also be experienced as the bone marrow becomes </w:t>
+      </w:r>
+      <w:r>
+        <w:t>over</w:t>
+      </w:r>
+      <w:r>
+        <w:t>crowded</w:t>
+      </w:r>
+      <w:r>
+        <w:t xml:space="preserve"> with immature cells. </w:t>
+      </w:r>
+    </w:p>
+    <w:p/>
+    <w:p>
+      <w:r>
+        <w:t>There a</w:t>
+      </w:r>
+      <w:r>
+        <w:t xml:space="preserve">re </w:t>
+      </w:r>
+      <w:r>
+        <w:t>four primary</w:t>
+      </w:r>
+      <w:r>
+        <w:t xml:space="preserve"> forms of Leukemia, broadly classified by the type of white cells involved and how quickly th</w:t>
+      </w:r>
+      <w:r>
+        <w:t>e disease develops. Acute leukaemia</w:t>
       </w:r>
       <w:r>
         <w:t>s</w:t>
       </w:r>
       <w:r>
-        <w:t>ed</w:t>
-      </w:r>
-      <w:r>
-        <w:t xml:space="preserve"> into three groups; red blood cells, white blood cells and platelets. Red blood cells are responsible for collecting oxygen from the lungs and transporting it </w:t>
-      </w:r>
-      <w:r>
-        <w:t xml:space="preserve">via our arteries </w:t>
-      </w:r>
-      <w:r>
-        <w:t>to body tissue.  White blood cells</w:t>
-      </w:r>
-      <w:r>
-        <w:t>,</w:t>
-      </w:r>
-      <w:r>
-        <w:t xml:space="preserve"> a fundamental component of the body’s immune system</w:t>
-      </w:r>
-      <w:r>
-        <w:t xml:space="preserve">, </w:t>
-      </w:r>
-      <w:r>
-        <w:t xml:space="preserve">defend the body against infectious disease and foreign material.  Platelets are responsible for clotting and hence necessary to stop bleeding. </w:t>
-      </w:r>
-      <w:r>
-        <w:t>They</w:t>
-      </w:r>
-      <w:r>
-        <w:t xml:space="preserve"> als</w:t>
-      </w:r>
-      <w:r>
-        <w:t>o deliver proteins and hormones</w:t>
-      </w:r>
-      <w:r>
-        <w:t xml:space="preserve"> that</w:t>
-      </w:r>
-      <w:r>
-        <w:t xml:space="preserve"> stimulate </w:t>
-      </w:r>
-      <w:r>
-        <w:t xml:space="preserve">cell division and assist wound healing. </w:t>
-      </w:r>
-    </w:p>
-    <w:p/>
-    <w:p>
-      <w:r>
-        <w:t>Leuk</w:t>
-      </w:r>
-      <w:r>
-        <w:t>a</w:t>
-      </w:r>
-      <w:r>
-        <w:t>emia is a can</w:t>
-      </w:r>
-      <w:r>
-        <w:t>cer of the blood or bone marrow. It leads</w:t>
-      </w:r>
-      <w:r>
-        <w:t xml:space="preserve"> to the generation of immature white blood </w:t>
-      </w:r>
-      <w:r>
-        <w:t>cells, which</w:t>
-      </w:r>
-      <w:r>
-        <w:t xml:space="preserve"> </w:t>
-      </w:r>
-      <w:r>
-        <w:t xml:space="preserve">are </w:t>
-      </w:r>
-      <w:r>
-        <w:t xml:space="preserve">unable to function properly. In developed cases these </w:t>
-      </w:r>
-      <w:r>
-        <w:t>malignant</w:t>
-      </w:r>
-      <w:r>
-        <w:t xml:space="preserve"> white cells, also known as blasts, swamp the blood reducing the number of healthy functioning c</w:t>
-      </w:r>
-      <w:r>
-        <w:t>ells. As a result the carrier becomes</w:t>
-      </w:r>
-      <w:r>
-        <w:t xml:space="preserve"> susceptible to infection, excessive bleeding and lack </w:t>
-      </w:r>
-      <w:r>
-        <w:t xml:space="preserve">of </w:t>
-      </w:r>
-      <w:r>
-        <w:t xml:space="preserve">energy due to poor </w:t>
-      </w:r>
-      <w:r>
-        <w:t>oxygen transport</w:t>
-      </w:r>
-      <w:r>
-        <w:t xml:space="preserve">. Intense bone pain may also be experienced as the bone marrow becomes </w:t>
-      </w:r>
-      <w:r>
-        <w:t>over</w:t>
-      </w:r>
-      <w:r>
-        <w:t>crowded</w:t>
-      </w:r>
-      <w:r>
-        <w:t xml:space="preserve"> with immature cells. </w:t>
-      </w:r>
-    </w:p>
-    <w:p/>
-    <w:p>
-      <w:r>
-        <w:t>There a</w:t>
-      </w:r>
-      <w:r>
-        <w:t xml:space="preserve">re </w:t>
-      </w:r>
-      <w:r>
-        <w:t>four primary</w:t>
-      </w:r>
-      <w:r>
-        <w:t xml:space="preserve"> forms of Leukemia, broadly classified by the type of white cells involved and how quickly th</w:t>
-      </w:r>
-      <w:r>
-        <w:t>e disease develops. Acute leukaemia</w:t>
-      </w:r>
-      <w:r>
-        <w:t>s</w:t>
-      </w:r>
-      <w:r>
-        <w:t xml:space="preserve"> </w:t>
-      </w:r>
-      <w:r>
-        <w:t>develop quickly and can make the sufferer ill within weeks. In contrast, chronic leukaemia</w:t>
-      </w:r>
-      <w:r>
-        <w:t>s</w:t>
-      </w:r>
-      <w:r>
-        <w:t xml:space="preserve"> get worse more slowly and may not require treatment for years. Myeloid leukaemia</w:t>
-      </w:r>
-      <w:r>
-        <w:t>s</w:t>
-      </w:r>
-      <w:r>
-        <w:t xml:space="preserve"> impact white blood cells known as </w:t>
+        <w:t xml:space="preserve"> </w:t>
+      </w:r>
+      <w:r>
+        <w:t xml:space="preserve">develop quickly and can make the sufferer ill within weeks. In contrast, chronic leukaemias get worse more slowly and may not require treatment for years. Myeloid leukaemias impact white blood cells known as </w:t>
       </w:r>
       <w:proofErr w:type="spellStart"/>
       <w:r>
@@ -2256,31 +2501,7 @@
         <w:rPr>
           <w:rFonts w:eastAsia="Times New Roman" w:cs="Times New Roman"/>
         </w:rPr>
-        <w:t xml:space="preserve">, whereas </w:t>
-      </w:r>
-      <w:r>
-        <w:rPr>
-          <w:rFonts w:eastAsia="Times New Roman" w:cs="Times New Roman"/>
-        </w:rPr>
-        <w:t>lymphoblastic leukaemia</w:t>
-      </w:r>
-      <w:r>
-        <w:rPr>
-          <w:rFonts w:eastAsia="Times New Roman" w:cs="Times New Roman"/>
-        </w:rPr>
-        <w:t xml:space="preserve">s affect </w:t>
-      </w:r>
-      <w:r>
-        <w:rPr>
-          <w:rFonts w:eastAsia="Times New Roman" w:cs="Times New Roman"/>
-        </w:rPr>
-        <w:t>lymphocytes</w:t>
-      </w:r>
-      <w:r>
-        <w:rPr>
-          <w:rFonts w:eastAsia="Times New Roman" w:cs="Times New Roman"/>
-        </w:rPr>
-        <w:t>, another form of white blood cell. The four categories therefore become</w:t>
+        <w:t>, whereas lymphoblastic leukaemias affect lymphocytes, another form of white blood cell. The four categories therefore become</w:t>
       </w:r>
       <w:proofErr w:type="gramStart"/>
       <w:r>
@@ -2294,14 +2515,132 @@
         <w:rPr>
           <w:rFonts w:eastAsia="Times New Roman" w:cs="Times New Roman"/>
         </w:rPr>
-        <w:t xml:space="preserve"> acute lymphoblastic leukaemia, acute myeloid leukaemia, chronic lymphoblastic leukaemia and chronic myeloid leukaemia.  </w:t>
-      </w:r>
-    </w:p>
-    <w:p/>
-    <w:p/>
-    <w:p>
+        <w:t xml:space="preserve"> acute lymphoblastic leukaemia</w:t>
+      </w:r>
+      <w:r>
+        <w:rPr>
+          <w:rFonts w:eastAsia="Times New Roman" w:cs="Times New Roman"/>
+        </w:rPr>
+        <w:t xml:space="preserve"> (ALL)</w:t>
+      </w:r>
+      <w:r>
+        <w:rPr>
+          <w:rFonts w:eastAsia="Times New Roman" w:cs="Times New Roman"/>
+        </w:rPr>
+        <w:t>, acute myeloid leukaemia</w:t>
+      </w:r>
+      <w:r>
+        <w:rPr>
+          <w:rFonts w:eastAsia="Times New Roman" w:cs="Times New Roman"/>
+        </w:rPr>
+        <w:t xml:space="preserve"> (AML)</w:t>
+      </w:r>
+      <w:r>
+        <w:rPr>
+          <w:rFonts w:eastAsia="Times New Roman" w:cs="Times New Roman"/>
+        </w:rPr>
+        <w:t xml:space="preserve">, chronic lymphoblastic leukaemia </w:t>
+      </w:r>
+      <w:r>
+        <w:rPr>
+          <w:rFonts w:eastAsia="Times New Roman" w:cs="Times New Roman"/>
+        </w:rPr>
+        <w:t xml:space="preserve">(CLL) </w:t>
+      </w:r>
+      <w:r>
+        <w:rPr>
+          <w:rFonts w:eastAsia="Times New Roman" w:cs="Times New Roman"/>
+        </w:rPr>
+        <w:t>and chronic myeloid leukaemia</w:t>
+      </w:r>
+      <w:r>
+        <w:rPr>
+          <w:rFonts w:eastAsia="Times New Roman" w:cs="Times New Roman"/>
+        </w:rPr>
+        <w:t xml:space="preserve"> (CML)</w:t>
+      </w:r>
+      <w:r>
+        <w:rPr>
+          <w:rFonts w:eastAsia="Times New Roman" w:cs="Times New Roman"/>
+        </w:rPr>
+        <w:t xml:space="preserve">.  </w:t>
+      </w:r>
+    </w:p>
+    <w:p/>
+    <w:p>
+      <w:pPr>
+        <w:pStyle w:val="Heading2"/>
+      </w:pPr>
+      <w:r>
+        <w:t>VII</w:t>
+      </w:r>
+    </w:p>
+    <w:p>
+      <w:r>
+        <w:t>Firs</w:t>
+      </w:r>
+      <w:r>
+        <w:t>t</w:t>
+      </w:r>
       <w:bookmarkStart w:id="0" w:name="_GoBack"/>
       <w:bookmarkEnd w:id="0"/>
+      <w:r>
+        <w:t xml:space="preserve"> of countless </w:t>
+      </w:r>
+    </w:p>
+    <w:p/>
+    <w:p>
+      <w:pPr>
+        <w:pStyle w:val="Heading2"/>
+      </w:pPr>
+      <w:r>
+        <w:t>VIII</w:t>
+      </w:r>
+    </w:p>
+    <w:p/>
+    <w:p>
+      <w:pPr>
+        <w:pStyle w:val="Heading2"/>
+      </w:pPr>
+      <w:r>
+        <w:t>IX</w:t>
+      </w:r>
+    </w:p>
+    <w:p/>
+    <w:p>
+      <w:pPr>
+        <w:pStyle w:val="Heading2"/>
+      </w:pPr>
+      <w:r>
+        <w:t>X</w:t>
+      </w:r>
+    </w:p>
+    <w:p/>
+    <w:p>
+      <w:pPr>
+        <w:pStyle w:val="Heading2"/>
+      </w:pPr>
+      <w:r>
+        <w:t>XII</w:t>
+      </w:r>
+    </w:p>
+    <w:p/>
+    <w:p>
+      <w:pPr>
+        <w:pStyle w:val="Heading2"/>
+      </w:pPr>
+      <w:r>
+        <w:t>XIII</w:t>
+      </w:r>
+    </w:p>
+    <w:p/>
+    <w:p>
+      <w:pPr>
+        <w:pStyle w:val="Heading2"/>
+      </w:pPr>
+      <w:r>
+        <w:t>XIV</w:t>
+      </w:r>
     </w:p>
     <w:p/>
     <w:p/>

</xml_diff>

<commit_message>
first full draft of chapter 1
</commit_message>
<xml_diff>
--- a/China.docx
+++ b/China.docx
@@ -10,7 +10,7 @@
         <w:t xml:space="preserve">Chapter 1: </w:t>
       </w:r>
       <w:r>
-        <w:t>……………..</w:t>
+        <w:t>Discovery</w:t>
       </w:r>
     </w:p>
     <w:p/>
@@ -51,7 +51,13 @@
         <w:t xml:space="preserve">squinted her eyes </w:t>
       </w:r>
       <w:r>
-        <w:t>under the morning sun,</w:t>
+        <w:t xml:space="preserve">under the </w:t>
+      </w:r>
+      <w:r>
+        <w:t>rising</w:t>
+      </w:r>
+      <w:r>
+        <w:t xml:space="preserve"> sun,</w:t>
       </w:r>
       <w:r>
         <w:t xml:space="preserve"> </w:t>
@@ -129,7 +135,10 @@
         <w:t xml:space="preserve">a pair of thick grey </w:t>
       </w:r>
       <w:r>
-        <w:t xml:space="preserve">woolen socks. On her feet she wore a mud-stained </w:t>
+        <w:t xml:space="preserve">woolen socks. On her feet, </w:t>
+      </w:r>
+      <w:r>
+        <w:t xml:space="preserve">a mud-stained </w:t>
       </w:r>
       <w:r>
         <w:t>slipper</w:t>
@@ -171,7 +180,15 @@
     <w:p/>
     <w:p>
       <w:r>
-        <w:t xml:space="preserve">The exposed skin of Wangmu’s </w:t>
+        <w:t xml:space="preserve">The exposed skin of </w:t>
+      </w:r>
+      <w:proofErr w:type="spellStart"/>
+      <w:r>
+        <w:t>Wangmu’s</w:t>
+      </w:r>
+      <w:proofErr w:type="spellEnd"/>
+      <w:r>
+        <w:t xml:space="preserve"> </w:t>
       </w:r>
       <w:r>
         <w:t>face, neck and hands</w:t>
@@ -198,7 +215,7 @@
         <w:t>which</w:t>
       </w:r>
       <w:r>
-        <w:t xml:space="preserve"> narrating</w:t>
+        <w:t xml:space="preserve"> narrated</w:t>
       </w:r>
       <w:r>
         <w:t xml:space="preserve"> t</w:t>
@@ -273,22 +290,13 @@
         <w:t>loose</w:t>
       </w:r>
       <w:r>
-        <w:t xml:space="preserve"> from the black scarf wrapped tightly around her head. The sc</w:t>
-      </w:r>
-      <w:r>
-        <w:t>arf’s presence,</w:t>
-      </w:r>
-      <w:r>
-        <w:t xml:space="preserve"> a </w:t>
-      </w:r>
-      <w:r>
-        <w:t>deliberate</w:t>
-      </w:r>
-      <w:r>
-        <w:t xml:space="preserve"> effort</w:t>
-      </w:r>
-      <w:r>
-        <w:t xml:space="preserve"> to protect </w:t>
+        <w:t xml:space="preserve"> from the black scarf wrapped tightly around her head</w:t>
+      </w:r>
+      <w:r>
+        <w:t xml:space="preserve"> to</w:t>
+      </w:r>
+      <w:r>
+        <w:t xml:space="preserve"> protect </w:t>
       </w:r>
       <w:r>
         <w:t xml:space="preserve">herself </w:t>
@@ -338,8 +346,13 @@
       <w:r>
         <w:t xml:space="preserve">flowing waters of the </w:t>
       </w:r>
-      <w:r>
-        <w:t>Yuzixi R</w:t>
+      <w:proofErr w:type="spellStart"/>
+      <w:r>
+        <w:t>Yuzixi</w:t>
+      </w:r>
+      <w:proofErr w:type="spellEnd"/>
+      <w:r>
+        <w:t xml:space="preserve"> R</w:t>
       </w:r>
       <w:r>
         <w:t xml:space="preserve">iver rushed behind her and was all that separated </w:t>
@@ -357,7 +370,15 @@
         <w:t xml:space="preserve">house from the steep </w:t>
       </w:r>
       <w:r>
-        <w:t>landslide scarred slopes of the Siguniang M</w:t>
+        <w:t xml:space="preserve">landslide scarred slopes of the </w:t>
+      </w:r>
+      <w:proofErr w:type="spellStart"/>
+      <w:r>
+        <w:t>Siguniang</w:t>
+      </w:r>
+      <w:proofErr w:type="spellEnd"/>
+      <w:r>
+        <w:t xml:space="preserve"> M</w:t>
       </w:r>
       <w:r>
         <w:t>ountains.</w:t>
@@ -387,7 +408,23 @@
     <w:p/>
     <w:p>
       <w:r>
-        <w:t xml:space="preserve">I called for my guide who was inspecting the ruin behind me. Xun Guo treaded carefully through the rubble </w:t>
+        <w:t xml:space="preserve">I called for my guide who was inspecting the ruin behind me. </w:t>
+      </w:r>
+      <w:proofErr w:type="spellStart"/>
+      <w:r>
+        <w:t>Xun</w:t>
+      </w:r>
+      <w:proofErr w:type="spellEnd"/>
+      <w:r>
+        <w:t xml:space="preserve"> </w:t>
+      </w:r>
+      <w:proofErr w:type="spellStart"/>
+      <w:r>
+        <w:t>Guo</w:t>
+      </w:r>
+      <w:proofErr w:type="spellEnd"/>
+      <w:r>
+        <w:t xml:space="preserve"> treaded carefully through the rubble </w:t>
       </w:r>
       <w:r>
         <w:t>distributed</w:t>
@@ -405,8 +442,13 @@
         <w:t>he begun</w:t>
       </w:r>
       <w:r>
-        <w:t xml:space="preserve"> speaking to her in Sichuanese</w:t>
-      </w:r>
+        <w:t xml:space="preserve"> speaking to her in </w:t>
+      </w:r>
+      <w:proofErr w:type="spellStart"/>
+      <w:r>
+        <w:t>Sichuanese</w:t>
+      </w:r>
+      <w:proofErr w:type="spellEnd"/>
       <w:r>
         <w:t xml:space="preserve"> Mandarin</w:t>
       </w:r>
@@ -423,7 +465,15 @@
         <w:t>language spoken</w:t>
       </w:r>
       <w:r>
-        <w:t xml:space="preserve"> by roughly 120 million residents of Wenchuan County, China</w:t>
+        <w:t xml:space="preserve"> by roughly 120 million residents of </w:t>
+      </w:r>
+      <w:proofErr w:type="spellStart"/>
+      <w:r>
+        <w:t>Wenchuan</w:t>
+      </w:r>
+      <w:proofErr w:type="spellEnd"/>
+      <w:r>
+        <w:t xml:space="preserve"> County, China</w:t>
       </w:r>
       <w:r>
         <w:t xml:space="preserve">. </w:t>
@@ -483,7 +533,7 @@
         <w:t xml:space="preserve">eavy shaking; how the sheer slopes </w:t>
       </w:r>
       <w:r>
-        <w:t>on all sides of the valley failed to contain landmass; and how boulders as large as double-decker buses rolled down the steep slopes</w:t>
+        <w:t>on all sides of the valley failed to contain landmass; and how boulders as large as buses rolled down the steep slopes</w:t>
       </w:r>
       <w:r>
         <w:t>,</w:t>
@@ -519,14 +569,14 @@
         <w:t>desperately</w:t>
       </w:r>
       <w:r>
-        <w:t xml:space="preserve"> searching </w:t>
+        <w:t xml:space="preserve"> searching for lo</w:t>
+      </w:r>
+      <w:r>
+        <w:t xml:space="preserve">ved </w:t>
       </w:r>
       <w:r>
         <w:lastRenderedPageBreak/>
-        <w:t>for lo</w:t>
-      </w:r>
-      <w:r>
-        <w:t>ved ones, became acutely aware of their isola</w:t>
+        <w:t>ones, became acutely aware of their isola</w:t>
       </w:r>
       <w:r>
         <w:t xml:space="preserve">tion upon realization that ubiquitous landslides had enclosed the valley within which </w:t>
@@ -550,8 +600,13 @@
         <w:t xml:space="preserve">Downstream, the </w:t>
       </w:r>
       <w:r>
-        <w:t>path of the Yuzixi</w:t>
-      </w:r>
+        <w:t xml:space="preserve">path of the </w:t>
+      </w:r>
+      <w:proofErr w:type="spellStart"/>
+      <w:r>
+        <w:t>Yuzixi</w:t>
+      </w:r>
+      <w:proofErr w:type="spellEnd"/>
       <w:r>
         <w:t xml:space="preserve"> R</w:t>
       </w:r>
@@ -571,10 +626,13 @@
         <w:t>Yingxiu</w:t>
       </w:r>
       <w:r>
-        <w:t xml:space="preserve"> township</w:t>
-      </w:r>
-      <w:r>
-        <w:t xml:space="preserve">, forcing </w:t>
+        <w:t xml:space="preserve"> </w:t>
+      </w:r>
+      <w:r>
+        <w:t>Township,</w:t>
+      </w:r>
+      <w:r>
+        <w:t xml:space="preserve"> forcing </w:t>
       </w:r>
       <w:r>
         <w:t>survivors</w:t>
@@ -619,7 +677,15 @@
         <w:t xml:space="preserve">early </w:t>
       </w:r>
       <w:r>
-        <w:t xml:space="preserve">May, I noticed Wangmu’s face turn to an expression of grief. She now </w:t>
+        <w:t xml:space="preserve">May, I noticed </w:t>
+      </w:r>
+      <w:proofErr w:type="spellStart"/>
+      <w:r>
+        <w:t>Wangmu’s</w:t>
+      </w:r>
+      <w:proofErr w:type="spellEnd"/>
+      <w:r>
+        <w:t xml:space="preserve"> face turn to an expression of grief. She now </w:t>
       </w:r>
       <w:r>
         <w:t>reported</w:t>
@@ -782,14 +848,19 @@
       <w:r>
         <w:t xml:space="preserve"> </w:t>
       </w:r>
+      <w:proofErr w:type="gramStart"/>
       <w:r>
         <w:t>disaster</w:t>
       </w:r>
+      <w:proofErr w:type="gramEnd"/>
       <w:r>
         <w:t xml:space="preserve">. </w:t>
       </w:r>
       <w:r>
-        <w:t xml:space="preserve">In its aftermath, more than 69,000 people were confirmed dead, 370,000 injured, 18,392 missing and more than 5 million homeless. Over 5 million buildings collapsed and 21 million </w:t>
+        <w:t xml:space="preserve">In its aftermath, more than 69,000 people were confirmed dead, 370,000 injured, 18,392 missing and more than 5 million homeless. 21 million </w:t>
+      </w:r>
+      <w:r>
+        <w:t xml:space="preserve">buildings </w:t>
       </w:r>
       <w:r>
         <w:t xml:space="preserve">were </w:t>
@@ -810,7 +881,13 @@
     <w:p/>
     <w:p>
       <w:r>
-        <w:t>Everywhere I looked I saw the telltale signs of a massive earthquake. The extensive building damage, the landslide scared slopes and the 2m vertical offset, or fault scarp, in the road to the left of where we stood</w:t>
+        <w:t>Everywhere I looked I saw the t</w:t>
+      </w:r>
+      <w:r>
+        <w:t xml:space="preserve">elltale signs of a massive </w:t>
+      </w:r>
+      <w:r>
+        <w:t>quake. The extensive building damage, the landslide scared slopes and the 2m vertical offset, or fault scarp, in the road to the left of where we stood</w:t>
       </w:r>
       <w:r>
         <w:t>.</w:t>
@@ -870,7 +947,7 @@
         <w:t xml:space="preserve"> local government organised field trip</w:t>
       </w:r>
       <w:r>
-        <w:t xml:space="preserve"> of the </w:t>
+        <w:t xml:space="preserve"> of </w:t>
       </w:r>
       <w:r>
         <w:t>earthquake-affected areas</w:t>
@@ -888,7 +965,13 @@
         <w:t>impinged</w:t>
       </w:r>
       <w:r>
-        <w:t xml:space="preserve">, about the scale </w:t>
+        <w:t xml:space="preserve">, about the </w:t>
+      </w:r>
+      <w:r>
+        <w:t>depth</w:t>
+      </w:r>
+      <w:r>
+        <w:t xml:space="preserve"> </w:t>
       </w:r>
       <w:r>
         <w:t>of devastation and</w:t>
@@ -900,7 +983,15 @@
         <w:t xml:space="preserve">. </w:t>
       </w:r>
       <w:r>
-        <w:t xml:space="preserve">After years spent modeling the impact of potential earthquakes on communities around the world; this field trip offered </w:t>
+        <w:t>After years spent modeling the impact of potential earthquakes on communities around the world</w:t>
+      </w:r>
+      <w:proofErr w:type="gramStart"/>
+      <w:r>
+        <w:t>;</w:t>
+      </w:r>
+      <w:proofErr w:type="gramEnd"/>
+      <w:r>
+        <w:t xml:space="preserve"> this field trip offered </w:t>
       </w:r>
       <w:r>
         <w:t>my first</w:t>
@@ -939,28 +1030,51 @@
         <w:t>nder</w:t>
       </w:r>
       <w:r>
-        <w:t xml:space="preserve"> my feat as I navigated piles of rubble. </w:t>
-      </w:r>
-      <w:r>
-        <w:t xml:space="preserve">I found it necessary to continually stop and reflect on what had happened to these people, my fellow </w:t>
-      </w:r>
-      <w:r>
-        <w:t>associates of world community</w:t>
-      </w:r>
-      <w:r>
-        <w:t xml:space="preserve">. </w:t>
-      </w:r>
-    </w:p>
-    <w:p/>
-    <w:p>
-      <w:r>
-        <w:t xml:space="preserve">Visiting the earthquake-impacted areas of Wenchuan County was confounding and meeting its survivors </w:t>
+        <w:t xml:space="preserve"> my feat as I navigated piles of rubble</w:t>
+      </w:r>
+      <w:r>
+        <w:t>. I</w:t>
+      </w:r>
+      <w:r>
+        <w:t xml:space="preserve"> continually stop</w:t>
+      </w:r>
+      <w:r>
+        <w:t>ped</w:t>
+      </w:r>
+      <w:r>
+        <w:t xml:space="preserve"> </w:t>
+      </w:r>
+      <w:r>
+        <w:t>to</w:t>
+      </w:r>
+      <w:r>
+        <w:t xml:space="preserve"> reflect on what had happened </w:t>
+      </w:r>
+      <w:r>
+        <w:t xml:space="preserve">here, what had befallen these people and how heroic they were. </w:t>
+      </w:r>
+    </w:p>
+    <w:p/>
+    <w:p>
+      <w:r>
+        <w:t xml:space="preserve">Visiting the earthquake-impacted areas of </w:t>
+      </w:r>
+      <w:proofErr w:type="spellStart"/>
+      <w:r>
+        <w:t>Wenchuan</w:t>
+      </w:r>
+      <w:proofErr w:type="spellEnd"/>
+      <w:r>
+        <w:t xml:space="preserve"> County was confounding and meeting its survivors </w:t>
       </w:r>
       <w:r>
         <w:t xml:space="preserve">humbling. </w:t>
       </w:r>
       <w:r>
-        <w:t>The visit</w:t>
+        <w:t>The</w:t>
+      </w:r>
+      <w:r>
+        <w:t xml:space="preserve"> visit</w:t>
       </w:r>
       <w:r>
         <w:t xml:space="preserve"> shaped the </w:t>
@@ -1007,22 +1121,78 @@
         <w:t>ed</w:t>
       </w:r>
       <w:r>
-        <w:t xml:space="preserve"> to restock my supply of sleeping tablets before boarding the plane. “Dr Morvai is not available tomorrow” </w:t>
+        <w:t xml:space="preserve"> to restock my supply of sleeping tabl</w:t>
+      </w:r>
+      <w:r>
+        <w:t>ets before boarding the plane. ‘</w:t>
+      </w:r>
+      <w:proofErr w:type="spellStart"/>
+      <w:r>
+        <w:t>Dr</w:t>
+      </w:r>
+      <w:proofErr w:type="spellEnd"/>
+      <w:r>
+        <w:t xml:space="preserve"> </w:t>
+      </w:r>
+      <w:proofErr w:type="spellStart"/>
+      <w:r>
+        <w:t>M</w:t>
+      </w:r>
+      <w:r>
+        <w:t>orvai</w:t>
+      </w:r>
+      <w:proofErr w:type="spellEnd"/>
+      <w:r>
+        <w:t xml:space="preserve"> is not available tomorrow’</w:t>
+      </w:r>
+      <w:r>
+        <w:t xml:space="preserve"> </w:t>
       </w:r>
       <w:r>
         <w:t>informed</w:t>
       </w:r>
       <w:r>
-        <w:t xml:space="preserve"> the receptionist, “you can see Dr Wong if you like”. “She’ll do” I replied. </w:t>
-      </w:r>
-    </w:p>
-    <w:p/>
-    <w:p>
-      <w:r>
-        <w:t xml:space="preserve">The following day I entered the room where Dr Wong practiced, meeting her for the first time. Her petite fit figure and glowing fresh skin, evidence of her </w:t>
-      </w:r>
-      <w:r>
-        <w:t>own good health. In complete contrast to my own observation</w:t>
+        <w:t xml:space="preserve"> the receptionist, ‘</w:t>
+      </w:r>
+      <w:r>
+        <w:t xml:space="preserve">you can see </w:t>
+      </w:r>
+      <w:proofErr w:type="spellStart"/>
+      <w:r>
+        <w:t>Dr</w:t>
+      </w:r>
+      <w:proofErr w:type="spellEnd"/>
+      <w:r>
+        <w:t xml:space="preserve"> Wong if</w:t>
+      </w:r>
+      <w:r>
+        <w:t xml:space="preserve"> you like’. ‘She’ll do’ I replie</w:t>
+      </w:r>
+      <w:r>
+        <w:t xml:space="preserve">d. </w:t>
+      </w:r>
+    </w:p>
+    <w:p/>
+    <w:p>
+      <w:r>
+        <w:t xml:space="preserve">The following day I entered the room where </w:t>
+      </w:r>
+      <w:proofErr w:type="spellStart"/>
+      <w:r>
+        <w:t>Dr</w:t>
+      </w:r>
+      <w:proofErr w:type="spellEnd"/>
+      <w:r>
+        <w:t xml:space="preserve"> Wong practiced, meeting her for the first time. Her petite fit figure and glowing fresh skin, evidence of her </w:t>
+      </w:r>
+      <w:r>
+        <w:t xml:space="preserve">own good health. In complete contrast to my </w:t>
+      </w:r>
+      <w:r>
+        <w:t>initial</w:t>
+      </w:r>
+      <w:r>
+        <w:t xml:space="preserve"> observation</w:t>
       </w:r>
       <w:r>
         <w:t xml:space="preserve">, she took one quick look at me, squeezed out a quick hello and insisted that I jump on the scales. She promptly </w:t>
@@ -1034,10 +1204,36 @@
         <w:t xml:space="preserve"> my height and sat down at her computer. </w:t>
       </w:r>
       <w:r>
-        <w:t>“92 kg, 171cm …. I am sorry to say this but you are technically obese” she said with a bluntness that was no doubt unintended. “When was your la</w:t>
-      </w:r>
-      <w:r>
-        <w:t xml:space="preserve">st general medical examination” </w:t>
+        <w:t>‘</w:t>
+      </w:r>
+      <w:r>
+        <w:t xml:space="preserve">92 kg, </w:t>
+      </w:r>
+      <w:proofErr w:type="gramStart"/>
+      <w:r>
+        <w:t>171cm ….</w:t>
+      </w:r>
+      <w:proofErr w:type="gramEnd"/>
+      <w:r>
+        <w:t xml:space="preserve"> I am sorry to say thi</w:t>
+      </w:r>
+      <w:r>
+        <w:t>s but you are technically obese’</w:t>
+      </w:r>
+      <w:r>
+        <w:t xml:space="preserve"> she said with a bluntness</w:t>
+      </w:r>
+      <w:r>
+        <w:t xml:space="preserve"> that was no doubt unintended. ‘</w:t>
+      </w:r>
+      <w:r>
+        <w:t>When was your la</w:t>
+      </w:r>
+      <w:r>
+        <w:t>st general medical examination’</w:t>
+      </w:r>
+      <w:r>
+        <w:t xml:space="preserve"> </w:t>
       </w:r>
       <w:r>
         <w:t>she continued</w:t>
@@ -1046,58 +1242,122 @@
         <w:t xml:space="preserve"> whilst</w:t>
       </w:r>
       <w:r>
-        <w:t xml:space="preserve"> </w:t>
-      </w:r>
-      <w:r>
-        <w:t>already</w:t>
-      </w:r>
-      <w:r>
         <w:t xml:space="preserve"> scan</w:t>
       </w:r>
       <w:r>
         <w:t>ning</w:t>
       </w:r>
       <w:r>
-        <w:t xml:space="preserve"> my medical records on her computer. “I can’t see one here. We better do something about that I think</w:t>
+        <w:t xml:space="preserve"> my me</w:t>
+      </w:r>
+      <w:r>
+        <w:t>dical records on her computer. ‘</w:t>
+      </w:r>
+      <w:r>
+        <w:t>I can’t see one here. We better do something about that I think</w:t>
       </w:r>
       <w:r>
         <w:t>.</w:t>
       </w:r>
       <w:r>
-        <w:t xml:space="preserve">”.  </w:t>
-      </w:r>
-      <w:r>
-        <w:t>She scribbled onto a pathology request form. “</w:t>
+        <w:t>’</w:t>
+      </w:r>
+      <w:r>
+        <w:t xml:space="preserve"> </w:t>
+      </w:r>
+      <w:r>
+        <w:t xml:space="preserve">She scribbled </w:t>
+      </w:r>
+      <w:r>
+        <w:t>onto a pathology request form. ‘</w:t>
       </w:r>
       <w:r>
         <w:t xml:space="preserve">The nature of your physique makes you susceptible to cholesterol, as well as a range of other medical issues. </w:t>
       </w:r>
       <w:r>
-        <w:t xml:space="preserve">Please see to these tests as soon as possible” she stated </w:t>
+        <w:t xml:space="preserve">Please see to </w:t>
+      </w:r>
+      <w:r>
+        <w:t>these tests as soon as possible’</w:t>
+      </w:r>
+      <w:r>
+        <w:t xml:space="preserve"> she stated </w:t>
       </w:r>
       <w:r>
         <w:t>while passing</w:t>
       </w:r>
       <w:r>
-        <w:t xml:space="preserve"> me the form. “Now what else can I do for you”. </w:t>
-      </w:r>
-    </w:p>
-    <w:p/>
-    <w:p>
-      <w:r>
-        <w:t xml:space="preserve">“I’m travelling for work tomorrow and need some sleeping tablets to ensure I get some rest on the plane” I replied. “You should see from my medical records that Dr Morvai has prescribed them before” and I pointed to her computer where my medical history remained open. “Yes I can see them” she said and reached for </w:t>
+        <w:t xml:space="preserve"> me the form. ‘Now what else can I do for you.’</w:t>
+      </w:r>
+      <w:r>
+        <w:t xml:space="preserve"> </w:t>
+      </w:r>
+    </w:p>
+    <w:p/>
+    <w:p>
+      <w:r>
+        <w:t>‘</w:t>
+      </w:r>
+      <w:r>
+        <w:t>I’m travelling for work tomorrow and need some sleeping tablets to ensu</w:t>
+      </w:r>
+      <w:r>
+        <w:t>re I get some rest on the plane’ I replied. ‘</w:t>
+      </w:r>
+      <w:r>
+        <w:t xml:space="preserve">You should see from my medical records that </w:t>
+      </w:r>
+      <w:proofErr w:type="spellStart"/>
+      <w:r>
+        <w:t>Dr</w:t>
+      </w:r>
+      <w:proofErr w:type="spellEnd"/>
+      <w:r>
+        <w:t xml:space="preserve"> </w:t>
+      </w:r>
+      <w:proofErr w:type="spellStart"/>
+      <w:r>
+        <w:t>Morvai</w:t>
+      </w:r>
+      <w:proofErr w:type="spellEnd"/>
+      <w:r>
+        <w:t xml:space="preserve"> has prescribed them </w:t>
+      </w:r>
+      <w:r>
+        <w:t>before’</w:t>
+      </w:r>
+      <w:r>
+        <w:t xml:space="preserve"> and I pointed to her computer where my </w:t>
+      </w:r>
+      <w:r>
+        <w:t>medical history remained open. ‘Yes I can see them’</w:t>
+      </w:r>
+      <w:r>
+        <w:t xml:space="preserve"> she said and reached for </w:t>
       </w:r>
       <w:r>
         <w:t xml:space="preserve">her </w:t>
       </w:r>
       <w:r>
-        <w:t>booklet of empty scripts. She began madly writing once again and flicked me the script. “Good luck with your trip …</w:t>
-      </w:r>
-      <w:r>
-        <w:t xml:space="preserve"> </w:t>
-      </w:r>
-      <w:r>
-        <w:t xml:space="preserve">don’t forget those tests” </w:t>
+        <w:t>booklet of empty scripts. She began madly writing once ag</w:t>
+      </w:r>
+      <w:r>
+        <w:t>ain and flicked me the script. ‘</w:t>
+      </w:r>
+      <w:r>
+        <w:t>Good luck with your trip …</w:t>
+      </w:r>
+      <w:r>
+        <w:t xml:space="preserve"> </w:t>
+      </w:r>
+      <w:r>
+        <w:t>don’t forget</w:t>
+      </w:r>
+      <w:r>
+        <w:t xml:space="preserve"> those tests’</w:t>
+      </w:r>
+      <w:r>
+        <w:t xml:space="preserve"> </w:t>
       </w:r>
       <w:r>
         <w:t xml:space="preserve">she commanded </w:t>
@@ -1118,7 +1378,10 @@
         <w:t>Mazda and adjusted the rear-view m</w:t>
       </w:r>
       <w:r>
-        <w:t xml:space="preserve">irror so I could see my face.  “As if doctor” I said quietly to myself with all the nonchalance of </w:t>
+        <w:t>irror so I could see my face.  ‘As if doctor’</w:t>
+      </w:r>
+      <w:r>
+        <w:t xml:space="preserve"> I said quietly to myself with all the nonchalance of </w:t>
       </w:r>
       <w:r>
         <w:t xml:space="preserve">a </w:t>
@@ -1133,7 +1396,13 @@
         <w:t>recognised that I was</w:t>
       </w:r>
       <w:r>
-        <w:t xml:space="preserve"> well rounded, and with less physical activity over the last couple of years my belly had become more pronounced. “But obese” I thought “nah!”. </w:t>
+        <w:t xml:space="preserve"> well rounded, and with less physical activity over the last couple of years my bel</w:t>
+      </w:r>
+      <w:r>
+        <w:t>ly had become more pronounced. ‘But obese’ I thought ‘nah!’</w:t>
+      </w:r>
+      <w:r>
+        <w:t xml:space="preserve"> </w:t>
       </w:r>
       <w:r>
         <w:t>I fold</w:t>
@@ -1169,7 +1438,13 @@
         <w:t xml:space="preserve"> driving</w:t>
       </w:r>
       <w:r>
-        <w:t xml:space="preserve"> to get my script filled by the pharmacist.  </w:t>
+        <w:t xml:space="preserve"> to get my </w:t>
+      </w:r>
+      <w:r>
+        <w:t>sleeping tablets from the</w:t>
+      </w:r>
+      <w:r>
+        <w:t xml:space="preserve"> pharmacist.  </w:t>
       </w:r>
     </w:p>
     <w:p/>
@@ -1183,13 +1458,10 @@
     </w:p>
     <w:p>
       <w:r>
-        <w:t>In late October</w:t>
-      </w:r>
-      <w:r>
-        <w:t xml:space="preserve"> I returned</w:t>
-      </w:r>
-      <w:r>
-        <w:t xml:space="preserve"> from China, flying</w:t>
+        <w:t>I returned from China i</w:t>
+      </w:r>
+      <w:r>
+        <w:t>n late October, flying</w:t>
       </w:r>
       <w:r>
         <w:t xml:space="preserve"> to Canberra, Australia’s largest inland-, entirely planned-city and the seat of its Federal Government.  By this stage I had been working in the public servi</w:t>
@@ -1312,7 +1584,16 @@
         <w:t>A month or so passed. It was Thursday afternoon and I was madly working on the final chapters of my thesis. My mobile be</w:t>
       </w:r>
       <w:r>
-        <w:t>gan to ring. “Hello” I greeted. “ Hi David, it’s Arul here, how are you?” replied my brother in-law from Singapore. How pleasant</w:t>
+        <w:t>gan to ring. ‘Hello’ I greeted. ‘</w:t>
+      </w:r>
+      <w:r>
+        <w:t>Hi Davi</w:t>
+      </w:r>
+      <w:r>
+        <w:t>d, it’s Arul here, how are you?’</w:t>
+      </w:r>
+      <w:r>
+        <w:t xml:space="preserve"> replied my brother in-law from Singapore. How pleasant</w:t>
       </w:r>
       <w:r>
         <w:t>,</w:t>
@@ -1330,7 +1611,24 @@
         <w:t xml:space="preserve">workday </w:t>
       </w:r>
       <w:r>
-        <w:t xml:space="preserve">call from Singapore “is everything alright?” I asked. “I’ve been trying to get ahold of Kavitha”, my lovely and </w:t>
+        <w:t>call from Singapore ‘is everything alright?’ I asked. ‘</w:t>
+      </w:r>
+      <w:r>
+        <w:t>I’ve been</w:t>
+      </w:r>
+      <w:r>
+        <w:t xml:space="preserve"> trying to get ahold of </w:t>
+      </w:r>
+      <w:proofErr w:type="spellStart"/>
+      <w:r>
+        <w:t>Kavitha</w:t>
+      </w:r>
+      <w:proofErr w:type="spellEnd"/>
+      <w:r>
+        <w:t>,’</w:t>
+      </w:r>
+      <w:r>
+        <w:t xml:space="preserve"> my lovely and </w:t>
       </w:r>
       <w:r>
         <w:t xml:space="preserve">strong </w:t>
@@ -1339,22 +1637,28 @@
         <w:t>natured</w:t>
       </w:r>
       <w:r>
-        <w:t xml:space="preserve"> wife of six years, “do you know where she is?” he inquired. “She’s probably in a meeting Arul, is there </w:t>
+        <w:t xml:space="preserve"> wife of six years, ‘do you know where she is?’ he inquired. ‘</w:t>
+      </w:r>
+      <w:r>
+        <w:t xml:space="preserve">She’s probably in a meeting Arul, is there </w:t>
       </w:r>
       <w:r>
         <w:t>anything</w:t>
       </w:r>
       <w:r>
-        <w:t xml:space="preserve"> I can help you with?”</w:t>
-      </w:r>
-      <w:r>
-        <w:t>.</w:t>
-      </w:r>
-      <w:r>
-        <w:t xml:space="preserve"> </w:t>
-      </w:r>
-      <w:r>
-        <w:t>“Something</w:t>
+        <w:t xml:space="preserve"> I can help you</w:t>
+      </w:r>
+      <w:r>
+        <w:t xml:space="preserve"> with?’</w:t>
+      </w:r>
+      <w:r>
+        <w:t xml:space="preserve"> </w:t>
+      </w:r>
+      <w:r>
+        <w:t>‘</w:t>
+      </w:r>
+      <w:r>
+        <w:t>Something</w:t>
       </w:r>
       <w:r>
         <w:t>’s</w:t>
@@ -1363,22 +1667,69 @@
         <w:t xml:space="preserve"> happened</w:t>
       </w:r>
       <w:r>
-        <w:t>,”</w:t>
-      </w:r>
-      <w:r>
-        <w:t xml:space="preserve"> he said. “Dad’s had a heart att</w:t>
+        <w:t>,’</w:t>
+      </w:r>
+      <w:r>
+        <w:t xml:space="preserve"> he said. ‘</w:t>
+      </w:r>
+      <w:r>
+        <w:t>Dad’s had a heart att</w:t>
       </w:r>
       <w:r>
         <w:t>ack! We’re at the hospital now and h</w:t>
       </w:r>
       <w:r>
-        <w:t xml:space="preserve">e’s about to go into surgery. They are going to put in some stents to open the blocked arteries”. We continued the discussion for a short while, the conversation concluding when I was satisfied that I understood all important details. I began to track down Kavitha. </w:t>
-      </w:r>
-    </w:p>
-    <w:p/>
-    <w:p>
-      <w:r>
-        <w:t xml:space="preserve">That night we booked tickets for Kavitha and Rathiga, our </w:t>
+        <w:t>e’s about to go into surgery. They are going to put in some sten</w:t>
+      </w:r>
+      <w:r>
+        <w:t>ts to open the blocked arteries’</w:t>
+      </w:r>
+      <w:r>
+        <w:t xml:space="preserve">. We continued the discussion for a short while, the conversation concluding when I was satisfied that I understood </w:t>
+      </w:r>
+      <w:r>
+        <w:t>all-important</w:t>
+      </w:r>
+      <w:r>
+        <w:t xml:space="preserve"> details. I began to track down </w:t>
+      </w:r>
+      <w:proofErr w:type="spellStart"/>
+      <w:r>
+        <w:t>Kavitha</w:t>
+      </w:r>
+      <w:proofErr w:type="spellEnd"/>
+      <w:r>
+        <w:t xml:space="preserve">. </w:t>
+      </w:r>
+    </w:p>
+    <w:p/>
+    <w:p>
+      <w:r>
+        <w:t xml:space="preserve">That night we booked tickets for </w:t>
+      </w:r>
+      <w:proofErr w:type="spellStart"/>
+      <w:r>
+        <w:t>Kavitha</w:t>
+      </w:r>
+      <w:proofErr w:type="spellEnd"/>
+      <w:r>
+        <w:t xml:space="preserve"> and </w:t>
+      </w:r>
+      <w:proofErr w:type="spellStart"/>
+      <w:r>
+        <w:t>Rathiga</w:t>
+      </w:r>
+      <w:proofErr w:type="spellEnd"/>
+      <w:r>
+        <w:t xml:space="preserve"> </w:t>
+      </w:r>
+      <w:proofErr w:type="spellStart"/>
+      <w:r>
+        <w:t>Tiah</w:t>
+      </w:r>
+      <w:proofErr w:type="spellEnd"/>
+      <w:r>
+        <w:t xml:space="preserve">, our </w:t>
       </w:r>
       <w:r>
         <w:t>two-year-old</w:t>
@@ -1438,7 +1789,13 @@
         <w:t xml:space="preserve">it was clear that I had </w:t>
       </w:r>
       <w:r>
-        <w:t xml:space="preserve">fallen to a nasty virus. My father in-law, Raju and I, albeit from a far less serious illness, both recovered quickly. He returned </w:t>
+        <w:t xml:space="preserve">a nasty virus. </w:t>
+      </w:r>
+      <w:r>
+        <w:t>Both my father in-law</w:t>
+      </w:r>
+      <w:r>
+        <w:t xml:space="preserve"> and I, albeit from a far less serious illness, both recovered quickly. He returned </w:t>
       </w:r>
       <w:r>
         <w:t xml:space="preserve">to his </w:t>
@@ -1465,13 +1822,42 @@
         <w:t>I began to</w:t>
       </w:r>
       <w:r>
-        <w:t xml:space="preserve"> recognise the impossibility of this situation. “How is it that Raju, a regular exerciser and healthy man in his early sixties</w:t>
+        <w:t xml:space="preserve"> recognise the im</w:t>
+      </w:r>
+      <w:r>
+        <w:t>possibility of this situation. ‘</w:t>
+      </w:r>
+      <w:r>
+        <w:t xml:space="preserve">How is it that </w:t>
+      </w:r>
+      <w:proofErr w:type="spellStart"/>
+      <w:r>
+        <w:t>Raju</w:t>
+      </w:r>
+      <w:proofErr w:type="spellEnd"/>
+      <w:r>
+        <w:t xml:space="preserve"> (my father-in-law)</w:t>
+      </w:r>
+      <w:r>
+        <w:t>, a regular exerciser and healthy man in his early sixties</w:t>
       </w:r>
       <w:r>
         <w:t>,</w:t>
       </w:r>
       <w:r>
-        <w:t xml:space="preserve"> is having blockages in his arteries” I thought to myself. That is when it dawned upon me. “We are not immortal are we! I must </w:t>
+        <w:t xml:space="preserve"> is h</w:t>
+      </w:r>
+      <w:r>
+        <w:t>aving blockages in his arteries’</w:t>
+      </w:r>
+      <w:r>
+        <w:t xml:space="preserve"> I thought to myself. </w:t>
+      </w:r>
+      <w:r>
+        <w:t>Then it dawned upon me. ‘</w:t>
+      </w:r>
+      <w:r>
+        <w:t xml:space="preserve">We are not immortal are we! I must </w:t>
       </w:r>
       <w:r>
         <w:t>do somethi</w:t>
@@ -1480,16 +1866,22 @@
         <w:t>ng about those test</w:t>
       </w:r>
       <w:r>
-        <w:t>.”</w:t>
-      </w:r>
-      <w:r>
-        <w:t xml:space="preserve"> </w:t>
-      </w:r>
-    </w:p>
-    <w:p/>
-    <w:p>
-      <w:r>
-        <w:t xml:space="preserve">The following morning I was at the local pathology </w:t>
+        <w:t>.’</w:t>
+      </w:r>
+      <w:r>
+        <w:t xml:space="preserve"> </w:t>
+      </w:r>
+    </w:p>
+    <w:p/>
+    <w:p>
+      <w:r>
+        <w:t xml:space="preserve">The following </w:t>
+      </w:r>
+      <w:r>
+        <w:t>day</w:t>
+      </w:r>
+      <w:r>
+        <w:t xml:space="preserve"> I was at the local pathology </w:t>
       </w:r>
       <w:r>
         <w:t>center</w:t>
@@ -1498,22 +1890,37 @@
         <w:t xml:space="preserve"> </w:t>
       </w:r>
       <w:r>
-        <w:t xml:space="preserve">as they opened their doors for Saturday trading. A quick prick later, the blood collected and I was sitting at the local café. </w:t>
-      </w:r>
-      <w:r>
-        <w:t>“Why didn’t I just do that straight away</w:t>
+        <w:t xml:space="preserve">as they opened their doors for Saturday </w:t>
+      </w:r>
+      <w:r>
+        <w:t xml:space="preserve">morning </w:t>
+      </w:r>
+      <w:r>
+        <w:t xml:space="preserve">trading. A quick prick later, the blood collected and I was sitting at the local café. </w:t>
+      </w:r>
+      <w:r>
+        <w:t>‘</w:t>
+      </w:r>
+      <w:r>
+        <w:t>Why didn’t I just do that straight away</w:t>
       </w:r>
       <w:r>
         <w:t>?</w:t>
       </w:r>
       <w:r>
-        <w:t xml:space="preserve">” I </w:t>
+        <w:t>’</w:t>
+      </w:r>
+      <w:r>
+        <w:t xml:space="preserve"> I </w:t>
       </w:r>
       <w:r>
         <w:t>began reflecting</w:t>
       </w:r>
       <w:r>
-        <w:t xml:space="preserve">, “never mind, it is done now”. </w:t>
+        <w:t>, ‘never mind, it is done now’</w:t>
+      </w:r>
+      <w:r>
+        <w:t xml:space="preserve">. </w:t>
       </w:r>
       <w:r>
         <w:t>I settled into</w:t>
@@ -1525,10 +1932,19 @@
         <w:t xml:space="preserve"> espresso and began thinking about my thesis. </w:t>
       </w:r>
       <w:r>
-        <w:t>“Where was I before I fell ill… that’s right…</w:t>
-      </w:r>
-      <w:r>
-        <w:t xml:space="preserve"> if I start there I will be back on track in no time.” I soaked up the last dribble of runny yoke with the </w:t>
+        <w:t>‘</w:t>
+      </w:r>
+      <w:r>
+        <w:t>Where was I before I fell ill… that’s right…</w:t>
+      </w:r>
+      <w:r>
+        <w:t xml:space="preserve"> if I start there I wi</w:t>
+      </w:r>
+      <w:r>
+        <w:t>ll be back on track in no time.’</w:t>
+      </w:r>
+      <w:r>
+        <w:t xml:space="preserve"> I soaked up the last dribble of runny yoke with the </w:t>
       </w:r>
       <w:r>
         <w:t xml:space="preserve">remaining </w:t>
@@ -1566,13 +1982,19 @@
         <w:t xml:space="preserve"> December </w:t>
       </w:r>
       <w:r>
-        <w:t>and I had already been at university for two hours when my mobile rang again. “Hi David, it is Doctor Wong here. Your test results have arrived and I need to see you immediately. Can you get here as soon as possible</w:t>
-      </w:r>
-      <w:r>
-        <w:t>.”</w:t>
-      </w:r>
-      <w:r>
-        <w:t xml:space="preserve"> “Sure! I’m on my way now” I replied</w:t>
+        <w:t>and I had already been at university for two ho</w:t>
+      </w:r>
+      <w:r>
+        <w:t>urs when my mobile rang again. ‘</w:t>
+      </w:r>
+      <w:r>
+        <w:t>Hi David, it is Doctor Wong here. Your test results have arrived and I need to see you immediately. Can you get here as soon as possible</w:t>
+      </w:r>
+      <w:r>
+        <w:t>.’ ‘Sure! I’m on my way now’</w:t>
+      </w:r>
+      <w:r>
+        <w:t xml:space="preserve"> I replied</w:t>
       </w:r>
       <w:r>
         <w:t>,</w:t>
@@ -1593,13 +2015,36 @@
         <w:t xml:space="preserve"> draft of Chapter 5 on my way to the car. </w:t>
       </w:r>
       <w:r>
-        <w:t>My mind was racing at a million miles an hour “Geez, it must be important. Immediately! She did say immediately didn’t s</w:t>
+        <w:t>My mind was rac</w:t>
+      </w:r>
+      <w:r>
+        <w:t>ing at a million miles an hour ‘</w:t>
+      </w:r>
+      <w:r>
+        <w:t>Geez, it must be important. Immediately! She did say immediately didn’t s</w:t>
       </w:r>
       <w:r>
         <w:t>he! What could it be?</w:t>
       </w:r>
       <w:r>
-        <w:t xml:space="preserve"> Glandular Fever?” and I thought of my recent bout of virus and congested bed time. “No, you don’t say immediately for Glandular Fever. Dia</w:t>
+        <w:t xml:space="preserve"> Glandular Fever?’</w:t>
+      </w:r>
+      <w:r>
+        <w:t xml:space="preserve"> and I thought of my recent bout of virus and congested </w:t>
+      </w:r>
+      <w:proofErr w:type="gramStart"/>
+      <w:r>
+        <w:t>bed-</w:t>
+      </w:r>
+      <w:r>
+        <w:t>time</w:t>
+      </w:r>
+      <w:proofErr w:type="gramEnd"/>
+      <w:r>
+        <w:t>. ‘</w:t>
+      </w:r>
+      <w:r>
+        <w:t>No, you don’t say immediately for Glandular Fever. Dia</w:t>
       </w:r>
       <w:r>
         <w:t>betes! Oh Shit!  I have type 2</w:t>
@@ -1635,28 +2080,65 @@
         <w:t xml:space="preserve"> A</w:t>
       </w:r>
       <w:r>
-        <w:t xml:space="preserve">nd insulin, I’ll be needing that too!”. Then before I knew it I was parking my car with absolutely no recollection of haven driven the 10-minute journey to the GP’s practice.  </w:t>
-      </w:r>
-    </w:p>
-    <w:p/>
-    <w:p>
-      <w:r>
-        <w:t>For the first time in my life I didn’t have to wait for the doctor. I was ushered to Dr Wong’s room as quickly as I announced</w:t>
+        <w:t>nd ins</w:t>
+      </w:r>
+      <w:r>
+        <w:t>ulin, I’ll be needing that too!’</w:t>
+      </w:r>
+      <w:r>
+        <w:t xml:space="preserve"> Then before I knew it I was parking my car with absolutely no recollection of haven driven the 10-minute journey to the GP’s practice.  </w:t>
+      </w:r>
+    </w:p>
+    <w:p/>
+    <w:p>
+      <w:r>
+        <w:t xml:space="preserve">For the first time in my life I didn’t have to wait for the doctor. I was ushered to </w:t>
+      </w:r>
+      <w:proofErr w:type="spellStart"/>
+      <w:r>
+        <w:t>Dr</w:t>
+      </w:r>
+      <w:proofErr w:type="spellEnd"/>
+      <w:r>
+        <w:t xml:space="preserve"> Wong’s room as quickly as I announced</w:t>
       </w:r>
       <w:r>
         <w:t xml:space="preserve"> my presence</w:t>
       </w:r>
       <w:r>
-        <w:t xml:space="preserve">. “So what is it?” I </w:t>
+        <w:t>. ‘So what is it?’</w:t>
+      </w:r>
+      <w:r>
+        <w:t xml:space="preserve"> I </w:t>
       </w:r>
       <w:r>
         <w:t>barked</w:t>
       </w:r>
       <w:r>
-        <w:t xml:space="preserve"> as soon as the door swung open. “Please sit down David,” replied Dr Wong. “I am sorry to tell you this but the test results show that you have Leukemia</w:t>
-      </w:r>
-      <w:r>
-        <w:t>.”</w:t>
+        <w:t xml:space="preserve"> </w:t>
+      </w:r>
+      <w:r>
+        <w:t xml:space="preserve">as the door swung open. ‘Please sit down David,’ replied </w:t>
+      </w:r>
+      <w:proofErr w:type="spellStart"/>
+      <w:r>
+        <w:t>Dr</w:t>
+      </w:r>
+      <w:proofErr w:type="spellEnd"/>
+      <w:r>
+        <w:t xml:space="preserve"> Wong. ‘</w:t>
+      </w:r>
+      <w:r>
+        <w:t>I am sorry to tell you this but the test</w:t>
+      </w:r>
+      <w:r>
+        <w:t>s indicate</w:t>
+      </w:r>
+      <w:r>
+        <w:t xml:space="preserve"> that you have Leukemia</w:t>
+      </w:r>
+      <w:r>
+        <w:t>.’</w:t>
       </w:r>
       <w:r>
         <w:t xml:space="preserve"> </w:t>
@@ -1692,25 +2174,78 @@
         <w:t xml:space="preserve">the artist. </w:t>
       </w:r>
       <w:r>
-        <w:t xml:space="preserve">“Phew” I thought to myself “that means I don’t have Diabetes” and in a complete state of ignorance </w:t>
-      </w:r>
-      <w:r>
-        <w:t>I turned to Dr Wong</w:t>
+        <w:t>‘Phew’ I thought to myself ‘</w:t>
+      </w:r>
+      <w:r>
+        <w:t>that means I don’t have D</w:t>
+      </w:r>
+      <w:r>
+        <w:t>iabetes’</w:t>
+      </w:r>
+      <w:r>
+        <w:t xml:space="preserve"> and in a complete state of ignorance </w:t>
+      </w:r>
+      <w:r>
+        <w:t xml:space="preserve">I turned to </w:t>
+      </w:r>
+      <w:proofErr w:type="spellStart"/>
+      <w:r>
+        <w:t>Dr</w:t>
+      </w:r>
+      <w:proofErr w:type="spellEnd"/>
+      <w:r>
+        <w:t xml:space="preserve"> Wong</w:t>
       </w:r>
       <w:r>
         <w:t>.</w:t>
       </w:r>
       <w:r>
-        <w:t xml:space="preserve"> “Okay! But how is my cholesterol level. Will I need to change my diet?” I asked. “You don’t need to worry about you cholesterol now. This is extremely serious</w:t>
+        <w:t xml:space="preserve"> ‘</w:t>
+      </w:r>
+      <w:r>
+        <w:t>Okay! But how is my cholesterol level.</w:t>
+      </w:r>
+      <w:r>
+        <w:t xml:space="preserve"> Will I need to change my diet?’ I asked. ‘</w:t>
+      </w:r>
+      <w:r>
+        <w:t>You don’t need to worry about you cholesterol now. This is extremely serious</w:t>
       </w:r>
       <w:r>
         <w:t xml:space="preserve"> David</w:t>
       </w:r>
       <w:r>
-        <w:t>! I have contacted Canberra Hospital and they are expecting you. You need to report to the Emergency Room within the next couple of hours”. “But I feel fine” I said “are you sure?”. “They will repeat the tests when you get there. I suggest you pack a small bag. You may need to stay overnight” she replied and I got up to leave. “There’s no need to pay for this one David, just get to the hospital as soon as y</w:t>
-      </w:r>
-      <w:r>
-        <w:t xml:space="preserve">ou can” her final words as I left the office. </w:t>
+        <w:t xml:space="preserve">! I have contacted Canberra Hospital and they are expecting you. You need to report to the Emergency Room </w:t>
+      </w:r>
+      <w:r>
+        <w:t>within the next couple of hours’. ‘But I fe</w:t>
+      </w:r>
+      <w:r>
+        <w:t>el fine. Are you sure?’ I asked.</w:t>
+      </w:r>
+      <w:r>
+        <w:t xml:space="preserve"> ‘</w:t>
+      </w:r>
+      <w:r>
+        <w:t>They will repeat the tests when you get there. I suggest you pack a small bag. You may need to sta</w:t>
+      </w:r>
+      <w:r>
+        <w:t>y overnight’</w:t>
+      </w:r>
+      <w:r>
+        <w:t xml:space="preserve"> she </w:t>
+      </w:r>
+      <w:r>
+        <w:t>replied and I got up to leave. ‘</w:t>
+      </w:r>
+      <w:r>
+        <w:t>There’s no need to pay for this one David, just get to the hospital as soon as y</w:t>
+      </w:r>
+      <w:r>
+        <w:t>ou can’</w:t>
+      </w:r>
+      <w:r>
+        <w:t xml:space="preserve"> her final words as I left the office. </w:t>
       </w:r>
     </w:p>
     <w:p/>
@@ -1722,13 +2257,61 @@
         <w:t>by</w:t>
       </w:r>
       <w:r>
-        <w:t xml:space="preserve"> 10am. With daylight savings the time difference is three hours so the time in Singapore, 7am. Saroja, my mother in-law answered the phone. We exchanged pleasantries, I sought information on Raju’s recovery and she asked how I was going. "Can I speak to Kavitha ple</w:t>
-      </w:r>
-      <w:r>
-        <w:t>ase?” I requested. “She is sleeping</w:t>
-      </w:r>
-      <w:r>
-        <w:t xml:space="preserve">” the reply. “Can you please wake her? I need to speak with her”. A few moments later and </w:t>
+        <w:t xml:space="preserve"> 10am. With daylight savings the time difference is three hours so the time in Singapore, 7am. </w:t>
+      </w:r>
+      <w:proofErr w:type="spellStart"/>
+      <w:r>
+        <w:t>Saroja</w:t>
+      </w:r>
+      <w:proofErr w:type="spellEnd"/>
+      <w:r>
+        <w:t xml:space="preserve">, my mother in-law answered the phone. We exchanged pleasantries, I sought information on </w:t>
+      </w:r>
+      <w:proofErr w:type="spellStart"/>
+      <w:r>
+        <w:t>Raju’s</w:t>
+      </w:r>
+      <w:proofErr w:type="spellEnd"/>
+      <w:r>
+        <w:t xml:space="preserve"> recovery </w:t>
+      </w:r>
+      <w:r>
+        <w:t>and she asked how I was going. ‘</w:t>
+      </w:r>
+      <w:r>
+        <w:t xml:space="preserve">Can I speak to </w:t>
+      </w:r>
+      <w:proofErr w:type="spellStart"/>
+      <w:r>
+        <w:t>Kavitha</w:t>
+      </w:r>
+      <w:proofErr w:type="spellEnd"/>
+      <w:r>
+        <w:t xml:space="preserve"> ple</w:t>
+      </w:r>
+      <w:r>
+        <w:t>ase?’ I requested. ‘</w:t>
+      </w:r>
+      <w:r>
+        <w:t>She is sleeping</w:t>
+      </w:r>
+      <w:r>
+        <w:t>’ the reply. ‘</w:t>
+      </w:r>
+      <w:r>
+        <w:t>Can you please wak</w:t>
+      </w:r>
+      <w:r>
+        <w:t>e her? I need to speak with her</w:t>
+      </w:r>
+      <w:r>
+        <w:t>.</w:t>
+      </w:r>
+      <w:r>
+        <w:t>’</w:t>
+      </w:r>
+      <w:r>
+        <w:t xml:space="preserve"> A few moments later and </w:t>
       </w:r>
       <w:r>
         <w:t xml:space="preserve">a </w:t>
@@ -1737,10 +2320,25 @@
         <w:t xml:space="preserve">faint </w:t>
       </w:r>
       <w:r>
-        <w:t>“Hello” echoed down the phone line. “Hi babe, it’s me”. “David, how are you?” she asked more clearly as she began to wake. “Is everything okay” she continued. “No, I have just seen the d</w:t>
-      </w:r>
-      <w:r>
-        <w:t xml:space="preserve">octor”. “What, what is it!” </w:t>
+        <w:t>greeting</w:t>
+      </w:r>
+      <w:r>
+        <w:t xml:space="preserve"> echoed down the line. ‘Hi babe, it’s me’. ‘David, how are you?’</w:t>
+      </w:r>
+      <w:r>
+        <w:t xml:space="preserve"> she asked more</w:t>
+      </w:r>
+      <w:r>
+        <w:t xml:space="preserve"> clearly as she began to wake. ‘Is everything okay’ she continued. ‘</w:t>
+      </w:r>
+      <w:r>
+        <w:t>No, I have just seen the d</w:t>
+      </w:r>
+      <w:r>
+        <w:t>octor’. ‘What, what is it!’</w:t>
+      </w:r>
+      <w:r>
+        <w:t xml:space="preserve"> </w:t>
       </w:r>
       <w:r>
         <w:t>came</w:t>
@@ -1755,7 +2353,16 @@
         <w:t xml:space="preserve"> with a great</w:t>
       </w:r>
       <w:r>
-        <w:t xml:space="preserve"> sense of urgency. “They think I have Leukemia. I have been asked to report to the hospital as soon as possible”. </w:t>
+        <w:t xml:space="preserve"> sense of urgency. ‘</w:t>
+      </w:r>
+      <w:r>
+        <w:t>They think I have Leukemia. I have been asked to report to t</w:t>
+      </w:r>
+      <w:r>
+        <w:t>he hospital as soon as possible’</w:t>
+      </w:r>
+      <w:r>
+        <w:t xml:space="preserve">. </w:t>
       </w:r>
     </w:p>
     <w:p/>
@@ -1773,7 +2380,15 @@
         <w:t xml:space="preserve"> I had </w:t>
       </w:r>
       <w:r>
-        <w:t xml:space="preserve">to Kavitha </w:t>
+        <w:t xml:space="preserve">to </w:t>
+      </w:r>
+      <w:proofErr w:type="spellStart"/>
+      <w:r>
+        <w:t>Kavitha</w:t>
+      </w:r>
+      <w:proofErr w:type="spellEnd"/>
+      <w:r>
+        <w:t xml:space="preserve"> </w:t>
       </w:r>
       <w:r>
         <w:t xml:space="preserve">and we agreed </w:t>
@@ -1791,7 +2406,11 @@
         <w:t xml:space="preserve"> return</w:t>
       </w:r>
       <w:r>
-        <w:t>. I made two more phone calls. One to my parents</w:t>
+        <w:t xml:space="preserve">. I made two more phone calls. </w:t>
+      </w:r>
+      <w:proofErr w:type="gramStart"/>
+      <w:r>
+        <w:t>One to my parents</w:t>
       </w:r>
       <w:r>
         <w:t xml:space="preserve"> </w:t>
@@ -1818,10 +2437,19 @@
         <w:t>to the East</w:t>
       </w:r>
       <w:r>
-        <w:t xml:space="preserve"> of me in Western Belconnen</w:t>
-      </w:r>
-      <w:r>
-        <w:t xml:space="preserve">. Amanda agreed to join me. I called for a </w:t>
+        <w:t xml:space="preserve"> of me in Western </w:t>
+      </w:r>
+      <w:proofErr w:type="spellStart"/>
+      <w:r>
+        <w:t>Belconnen</w:t>
+      </w:r>
+      <w:proofErr w:type="spellEnd"/>
+      <w:r>
+        <w:t>.</w:t>
+      </w:r>
+      <w:proofErr w:type="gramEnd"/>
+      <w:r>
+        <w:t xml:space="preserve"> Amanda agreed to join me. I called for a </w:t>
       </w:r>
       <w:r>
         <w:t>cab;</w:t>
@@ -1833,25 +2461,22 @@
     <w:p/>
     <w:p>
       <w:r>
-        <w:t xml:space="preserve">After a small wait I was seen by the triage nurse and shown to a bed in the treatment area. A few </w:t>
-      </w:r>
-      <w:r>
-        <w:t>moments</w:t>
-      </w:r>
-      <w:r>
-        <w:t xml:space="preserve"> later</w:t>
-      </w:r>
-      <w:r>
-        <w:t>,</w:t>
-      </w:r>
-      <w:r>
-        <w:t xml:space="preserve"> </w:t>
-      </w:r>
-      <w:r>
-        <w:t>two doctors arriv</w:t>
-      </w:r>
-      <w:r>
-        <w:t xml:space="preserve">ed, Emma a Hematology Registrar who did most of the talking and an accompanying intern on short-term rotation. Emma took a detailed medical history, gave a brief introduction to Leukemia and extracted a blood sample for re-testing. She explained that the new tests would determine the exact nature of my Leukemia, the </w:t>
+        <w:t xml:space="preserve">After a small wait I was seen by the triage nurse and shown to a bed in the treatment area. </w:t>
+      </w:r>
+      <w:r>
+        <w:t>T</w:t>
+      </w:r>
+      <w:r>
+        <w:t>wo doctors arriv</w:t>
+      </w:r>
+      <w:r>
+        <w:t>ed, Emma a Hematology Registrar who did most of the talking and an accompanying intern on short-term rotation. Emma took a detailed medical history, gave a brief introduction to Leukemia and extracted a blood sample for re</w:t>
+      </w:r>
+      <w:r>
+        <w:t>peat analysis</w:t>
+      </w:r>
+      <w:r>
+        <w:t xml:space="preserve">. She explained that the new tests would determine the exact nature of my Leukemia, the </w:t>
       </w:r>
       <w:r>
         <w:t>detailed</w:t>
@@ -1878,7 +2503,15 @@
         <w:t xml:space="preserve">I was admitted to the cancer ward with minimal fuss. Amanda </w:t>
       </w:r>
       <w:r>
-        <w:t>left for home and I called Kavitha for the second time that day. This time we agreed that she should cut her trip short and return to Canberra as soon as possible. I then settled into the first of many featureless hospital meals and switched on the television</w:t>
+        <w:t xml:space="preserve">left for home and I called </w:t>
+      </w:r>
+      <w:proofErr w:type="spellStart"/>
+      <w:r>
+        <w:t>Kavitha</w:t>
+      </w:r>
+      <w:proofErr w:type="spellEnd"/>
+      <w:r>
+        <w:t xml:space="preserve"> for the second time that day. This time we agreed that she should cut her trip short and return to Canberra as soon as possible. I then settled into the first of many featureless hospital meals and switched on the television</w:t>
       </w:r>
       <w:r>
         <w:t>,</w:t>
@@ -1967,40 +2600,58 @@
         <w:t>. D</w:t>
       </w:r>
       <w:r>
-        <w:t>eidre was to become my guru. I</w:t>
-      </w:r>
-      <w:r>
-        <w:t xml:space="preserve">t was clear to me that there </w:t>
-      </w:r>
-      <w:r>
-        <w:t xml:space="preserve">was much darkness to eliminate </w:t>
-      </w:r>
-      <w:r>
-        <w:t>and</w:t>
+        <w:t xml:space="preserve">eidre was to become my guru and </w:t>
+      </w:r>
+      <w:r>
+        <w:t xml:space="preserve">there </w:t>
+      </w:r>
+      <w:r>
+        <w:t>was much darkness to eliminate</w:t>
+      </w:r>
+      <w:r>
+        <w:t>.</w:t>
       </w:r>
       <w:r>
         <w:t xml:space="preserve"> I recalled </w:t>
       </w:r>
       <w:r>
-        <w:t>inappropriately asking Wong</w:t>
+        <w:t>how I’d inappropriately asked</w:t>
+      </w:r>
+      <w:r>
+        <w:t xml:space="preserve"> Wong</w:t>
       </w:r>
       <w:r>
         <w:t xml:space="preserve"> about cholesterol</w:t>
       </w:r>
       <w:r>
-        <w:t>, having just been diagnosed with Leukaemia</w:t>
+        <w:t xml:space="preserve">, having just </w:t>
+      </w:r>
+      <w:r>
+        <w:t xml:space="preserve">learnt of my </w:t>
+      </w:r>
+      <w:r>
+        <w:t>Leukaemia</w:t>
+      </w:r>
+      <w:r>
+        <w:t xml:space="preserve"> diagnosis</w:t>
       </w:r>
       <w:r>
         <w:t xml:space="preserve">. </w:t>
       </w:r>
       <w:r>
-        <w:t>I had n</w:t>
-      </w:r>
-      <w:r>
-        <w:t>o personal experience with Leukaemia</w:t>
-      </w:r>
-      <w:r>
-        <w:t xml:space="preserve"> and all I really knew was that it was more common in children and typically lead to hair loss somewhere along </w:t>
+        <w:t xml:space="preserve">With little personal experience with Leukaemia, </w:t>
+      </w:r>
+      <w:r>
+        <w:t xml:space="preserve">I knew </w:t>
+      </w:r>
+      <w:r>
+        <w:t xml:space="preserve">only </w:t>
+      </w:r>
+      <w:r>
+        <w:t xml:space="preserve">that it was a cancer of the blood, </w:t>
+      </w:r>
+      <w:r>
+        <w:t xml:space="preserve">that it was more common in children and typically lead to hair loss somewhere along </w:t>
       </w:r>
       <w:r>
         <w:t xml:space="preserve">the trajectory of treatment. </w:t>
@@ -2012,7 +2663,13 @@
         <w:t>I had little ide</w:t>
       </w:r>
       <w:r>
-        <w:t>a what it was, where it came fro</w:t>
+        <w:t xml:space="preserve">a what </w:t>
+      </w:r>
+      <w:r>
+        <w:t>to expect</w:t>
+      </w:r>
+      <w:r>
+        <w:t>, where it came fro</w:t>
       </w:r>
       <w:r>
         <w:t xml:space="preserve">m or how it was treated. Fortunately, Deidre started at the very beginning. </w:t>
@@ -2078,7 +2735,7 @@
         <w:t xml:space="preserve"> </w:t>
       </w:r>
       <w:r>
-        <w:t>via our arteries</w:t>
+        <w:t>via arteries</w:t>
       </w:r>
       <w:r>
         <w:t>,</w:t>
@@ -2135,7 +2792,13 @@
         <w:t>cer of the blood or bone marrow. It leads</w:t>
       </w:r>
       <w:r>
-        <w:t xml:space="preserve"> to the generation of immature white blood </w:t>
+        <w:t xml:space="preserve"> to the </w:t>
+      </w:r>
+      <w:r>
+        <w:t xml:space="preserve">rapid </w:t>
+      </w:r>
+      <w:r>
+        <w:t xml:space="preserve">generation of immature white blood </w:t>
       </w:r>
       <w:r>
         <w:t>cells that</w:t>
@@ -2209,11 +2872,33 @@
       <w:r>
         <w:t xml:space="preserve">develop quickly and can make the sufferer ill within weeks. In contrast, chronic leukaemias get worse more slowly and may not require treatment for years. Myeloid leukaemias impact white blood cells known as </w:t>
       </w:r>
+      <w:proofErr w:type="spellStart"/>
       <w:r>
         <w:rPr>
           <w:rFonts w:eastAsia="Times New Roman" w:cs="Times New Roman"/>
         </w:rPr>
-        <w:t>myelocytes, whereas lymphoblastic leukaemias affect lymphocytes, another form of white blood cell. The four categories therefore become; acute lymphoblastic leukaemia</w:t>
+        <w:t>myelocytes</w:t>
+      </w:r>
+      <w:proofErr w:type="spellEnd"/>
+      <w:r>
+        <w:rPr>
+          <w:rFonts w:eastAsia="Times New Roman" w:cs="Times New Roman"/>
+        </w:rPr>
+        <w:t>, whereas lymphoblastic leukaemias affect lymphocytes, another form of white blood cell. The four categories therefore become</w:t>
+      </w:r>
+      <w:proofErr w:type="gramStart"/>
+      <w:r>
+        <w:rPr>
+          <w:rFonts w:eastAsia="Times New Roman" w:cs="Times New Roman"/>
+        </w:rPr>
+        <w:t>;</w:t>
+      </w:r>
+      <w:proofErr w:type="gramEnd"/>
+      <w:r>
+        <w:rPr>
+          <w:rFonts w:eastAsia="Times New Roman" w:cs="Times New Roman"/>
+        </w:rPr>
+        <w:t xml:space="preserve"> acute lymphoblastic leukaemia</w:t>
       </w:r>
       <w:r>
         <w:rPr>
@@ -2291,13 +2976,22 @@
         <w:t>ominous</w:t>
       </w:r>
       <w:r>
-        <w:t xml:space="preserve"> cells. That is, chemo drugs </w:t>
+        <w:t xml:space="preserve"> cells. That is, chemo </w:t>
       </w:r>
       <w:r>
         <w:t>assassinate</w:t>
       </w:r>
       <w:r>
-        <w:t xml:space="preserve"> both healthy and unhealthy cells alike and consequently lead to a raft of </w:t>
+        <w:t>s</w:t>
+      </w:r>
+      <w:r>
+        <w:t xml:space="preserve"> both healthy and unhealthy cells alike and consequently lead</w:t>
+      </w:r>
+      <w:r>
+        <w:t>s</w:t>
+      </w:r>
+      <w:r>
+        <w:t xml:space="preserve"> to a raft of </w:t>
       </w:r>
       <w:r>
         <w:t>side effects</w:t>
@@ -2335,61 +3029,17 @@
     </w:p>
     <w:p/>
     <w:p>
-      <w:pPr>
-        <w:rPr>
-          <w:highlight w:val="yellow"/>
-        </w:rPr>
-      </w:pPr>
-      <w:r>
-        <w:rPr>
-          <w:highlight w:val="yellow"/>
-        </w:rPr>
-        <w:t>Neutropenic</w:t>
-      </w:r>
-    </w:p>
-    <w:p>
-      <w:pPr>
-        <w:rPr>
-          <w:highlight w:val="yellow"/>
-        </w:rPr>
-      </w:pPr>
-      <w:r>
-        <w:rPr>
-          <w:highlight w:val="yellow"/>
-        </w:rPr>
-        <w:t>Hand washing</w:t>
-      </w:r>
-    </w:p>
-    <w:p>
-      <w:pPr>
-        <w:rPr>
-          <w:highlight w:val="yellow"/>
-        </w:rPr>
-      </w:pPr>
-      <w:r>
-        <w:rPr>
-          <w:highlight w:val="yellow"/>
-        </w:rPr>
-        <w:t>Eating</w:t>
-      </w:r>
-    </w:p>
-    <w:p>
-      <w:r>
-        <w:rPr>
-          <w:highlight w:val="yellow"/>
-        </w:rPr>
-        <w:t>Public places.</w:t>
-      </w:r>
-      <w:r>
-        <w:t xml:space="preserve"> </w:t>
-      </w:r>
-    </w:p>
-    <w:p/>
-    <w:p>
+      <w:r>
+        <w:t xml:space="preserve">‘Your blood counts will drop after your chemo!’ Deidre continued.  </w:t>
+      </w:r>
+      <w:r>
+        <w:t xml:space="preserve">‘It is important that you understand that you are susceptible to all sorts of infection when this happens. The state is known as neutropenia, and your body will not have an operating immune system so you must be extremely careful. You will need to wash your hands continuously and avoid public places, even common areas of the hospital. You will also have to be careful with what you eat. You can’t have anything raw unless you peel it and you should only drink bottled water. Just imagine that you are travelling in a developing country.’  </w:t>
+      </w:r>
       <w:r>
         <w:t xml:space="preserve">Deidre rapped up her lesson and I was left alone to reflect upon what lay ahead. </w:t>
       </w:r>
     </w:p>
+    <w:p/>
     <w:p>
       <w:pPr>
         <w:pStyle w:val="Heading2"/>
@@ -2427,7 +3077,13 @@
         <w:t xml:space="preserve">‘I don’t feel sick at all’ I continued. </w:t>
       </w:r>
       <w:r>
-        <w:t>‘We’ve caught it early, David. Acute diseases like this propagate very quickly. Left untreated… You would be very sick and possibly die within weeks.’ ‘What if I had done the tests in October when I first saw the doctor?’ I asked. ‘It is possible that we would not have seen the disease at all a few months ago. I would say that you are lucky</w:t>
+        <w:t>‘We’ve caught it early, David. Acute diseases like this propagate very quickly. Left untreated… You would be very sick and possibly die within weeks.’ ‘What if I had done the tests in October when I first saw the doctor?’ I asked. ‘It is possible that we would not have seen the disease at all a few months ago. I would say that you are</w:t>
+      </w:r>
+      <w:r>
+        <w:t xml:space="preserve"> very</w:t>
+      </w:r>
+      <w:r>
+        <w:t xml:space="preserve"> lucky</w:t>
       </w:r>
       <w:r>
         <w:t>. Lucky</w:t>
@@ -2439,7 +3095,13 @@
         <w:t xml:space="preserve"> when you did! </w:t>
       </w:r>
       <w:r>
-        <w:t xml:space="preserve">The disease developed enough to be detected but not so much that you are symptomatic. </w:t>
+        <w:t xml:space="preserve">The disease </w:t>
+      </w:r>
+      <w:r>
+        <w:t xml:space="preserve">has </w:t>
+      </w:r>
+      <w:r>
+        <w:t xml:space="preserve">developed enough to be detected but not so much that you are symptomatic. </w:t>
       </w:r>
       <w:r>
         <w:t xml:space="preserve">Now, let’s get on with this biopsy shall we?” suggested Emma. </w:t>
@@ -2448,7 +3110,19 @@
     <w:p/>
     <w:p>
       <w:r>
-        <w:t>This would be my first of countless bone marrow biopsies. The procedure</w:t>
+        <w:t xml:space="preserve">This would be </w:t>
+      </w:r>
+      <w:r>
+        <w:t>the</w:t>
+      </w:r>
+      <w:r>
+        <w:t xml:space="preserve"> first of </w:t>
+      </w:r>
+      <w:r>
+        <w:t>more than a dozen</w:t>
+      </w:r>
+      <w:r>
+        <w:t xml:space="preserve"> bone marrow biopsies. The procedure</w:t>
       </w:r>
       <w:r>
         <w:t xml:space="preserve"> involves extracting a sample o</w:t>
@@ -2502,16 +3176,33 @@
         <w:t xml:space="preserve"> </w:t>
       </w:r>
       <w:r>
-        <w:t>the skin to inject local anesthetic</w:t>
-      </w:r>
-      <w:r>
-        <w:t xml:space="preserve"> </w:t>
-      </w:r>
-      <w:r>
-        <w:t>and</w:t>
-      </w:r>
-      <w:r>
-        <w:t xml:space="preserve"> numb the area. </w:t>
+        <w:t>the skin</w:t>
+      </w:r>
+      <w:r>
+        <w:t xml:space="preserve">. She </w:t>
+      </w:r>
+      <w:r>
+        <w:t>inject</w:t>
+      </w:r>
+      <w:r>
+        <w:t>ed</w:t>
+      </w:r>
+      <w:r>
+        <w:t xml:space="preserve"> local anesthetic</w:t>
+      </w:r>
+      <w:r>
+        <w:t xml:space="preserve"> </w:t>
+      </w:r>
+      <w:proofErr w:type="gramStart"/>
+      <w:r>
+        <w:t xml:space="preserve">to </w:t>
+      </w:r>
+      <w:r>
+        <w:t xml:space="preserve"> numb</w:t>
+      </w:r>
+      <w:proofErr w:type="gramEnd"/>
+      <w:r>
+        <w:t xml:space="preserve"> the area. </w:t>
       </w:r>
       <w:r>
         <w:t xml:space="preserve">Next, a spirited </w:t>
@@ -2550,7 +3241,13 @@
         <w:t xml:space="preserve"> syringe and sucked out the aspirate or liquid marrow. Then she swapped to a trephine needle, </w:t>
       </w:r>
       <w:r>
-        <w:t>a larger needle with cylindrical blade, and rotated it to</w:t>
+        <w:t xml:space="preserve">a larger needle with cylindrical blade, and rotated it </w:t>
+      </w:r>
+      <w:r>
+        <w:t xml:space="preserve">painfully </w:t>
+      </w:r>
+      <w:r>
+        <w:t>to</w:t>
       </w:r>
       <w:r>
         <w:t xml:space="preserve"> extract </w:t>
@@ -2604,6 +3301,7 @@
         <w:t xml:space="preserve">  </w:t>
       </w:r>
     </w:p>
+    <w:p/>
     <w:p>
       <w:pPr>
         <w:pStyle w:val="Heading2"/>
@@ -2614,25 +3312,76 @@
     </w:p>
     <w:p>
       <w:r>
-        <w:t xml:space="preserve">The following morning Kavitha and Rathiga landed in Canberra. They caught a taxi straight to the hospital where we </w:t>
-      </w:r>
-      <w:r>
-        <w:t xml:space="preserve">were </w:t>
-      </w:r>
-      <w:r>
-        <w:t xml:space="preserve">reunited for the first time since my diagnosis. It was a relief to have my girls with me once again. </w:t>
-      </w:r>
-      <w:r>
-        <w:t xml:space="preserve">I filled Kavitha in on the latest details while Rathiga coloured quietly in the corner.  </w:t>
-      </w:r>
-    </w:p>
-    <w:p/>
-    <w:p>
-      <w:r>
-        <w:t xml:space="preserve">Later that day Emma returned again. This time </w:t>
-      </w:r>
-      <w:r>
-        <w:t>Dr Michael Pidcock, the lead consultant on my case and head of the Haematology Department, joined her. ‘The bone marrow aspirate</w:t>
+        <w:t xml:space="preserve">The following morning </w:t>
+      </w:r>
+      <w:r>
+        <w:t>I was</w:t>
+      </w:r>
+      <w:r>
+        <w:t xml:space="preserve"> </w:t>
+      </w:r>
+      <w:r>
+        <w:t xml:space="preserve">reunited </w:t>
+      </w:r>
+      <w:r>
+        <w:t xml:space="preserve">with </w:t>
+      </w:r>
+      <w:proofErr w:type="spellStart"/>
+      <w:r>
+        <w:t>Kavitha</w:t>
+      </w:r>
+      <w:proofErr w:type="spellEnd"/>
+      <w:r>
+        <w:t xml:space="preserve"> and </w:t>
+      </w:r>
+      <w:proofErr w:type="spellStart"/>
+      <w:r>
+        <w:t>Rathiga</w:t>
+      </w:r>
+      <w:proofErr w:type="spellEnd"/>
+      <w:r>
+        <w:t xml:space="preserve"> </w:t>
+      </w:r>
+      <w:r>
+        <w:t xml:space="preserve">for the first time since my diagnosis. It was a relief to have my girls with me once again. </w:t>
+      </w:r>
+      <w:r>
+        <w:t xml:space="preserve">I filled </w:t>
+      </w:r>
+      <w:proofErr w:type="spellStart"/>
+      <w:r>
+        <w:t>Kavitha</w:t>
+      </w:r>
+      <w:proofErr w:type="spellEnd"/>
+      <w:r>
+        <w:t xml:space="preserve"> in on the latest details while </w:t>
+      </w:r>
+      <w:proofErr w:type="spellStart"/>
+      <w:r>
+        <w:t>Rathiga</w:t>
+      </w:r>
+      <w:proofErr w:type="spellEnd"/>
+      <w:r>
+        <w:t xml:space="preserve"> coloured quietly in the corner.  </w:t>
+      </w:r>
+      <w:r>
+        <w:t xml:space="preserve">Emma returned. This time </w:t>
+      </w:r>
+      <w:proofErr w:type="spellStart"/>
+      <w:r>
+        <w:t>Dr</w:t>
+      </w:r>
+      <w:proofErr w:type="spellEnd"/>
+      <w:r>
+        <w:t xml:space="preserve"> Michael </w:t>
+      </w:r>
+      <w:proofErr w:type="spellStart"/>
+      <w:r>
+        <w:t>Pidcock</w:t>
+      </w:r>
+      <w:proofErr w:type="spellEnd"/>
+      <w:r>
+        <w:t>, the lead consultant on my case and head of the Haematology Department, joined her. ‘The bone marrow aspirate</w:t>
       </w:r>
       <w:r>
         <w:t xml:space="preserve"> </w:t>
@@ -2644,13 +3393,27 @@
         <w:t xml:space="preserve">you have </w:t>
       </w:r>
       <w:r>
-        <w:t xml:space="preserve">ALL and not AML’ he said. ‘The difference is probably not significant for you; it just changes the chemo protocol that we use. We need to wait another day or so however, to get the results from the solid marrow sample’ continued Pidcock.  </w:t>
-      </w:r>
-    </w:p>
-    <w:p/>
-    <w:p>
-      <w:r>
-        <w:t xml:space="preserve">‘We have booked the theatre for tomorrow to insert a Hickman’s Line’ Emma pitched in. ‘A Hickman’s line’ I asked. ‘It’s a special type of </w:t>
+        <w:t xml:space="preserve">ALL and not AML’ he said. ‘The difference is probably not significant for you; it just changes the chemo protocol that we use. We need to wait another day or so however, to get the results from the solid marrow sample’ continued </w:t>
+      </w:r>
+      <w:proofErr w:type="spellStart"/>
+      <w:r>
+        <w:t>Pidcock</w:t>
+      </w:r>
+      <w:proofErr w:type="spellEnd"/>
+      <w:r>
+        <w:t xml:space="preserve">.  </w:t>
+      </w:r>
+    </w:p>
+    <w:p/>
+    <w:p>
+      <w:r>
+        <w:t xml:space="preserve">‘We have booked the theatre </w:t>
+      </w:r>
+      <w:r>
+        <w:t xml:space="preserve">for </w:t>
+      </w:r>
+      <w:r>
+        <w:t xml:space="preserve">tomorrow to insert a Hickman’s Line’ Emma pitched in. ‘A Hickman’s line’ I asked. ‘It’s a special type of </w:t>
       </w:r>
       <w:r>
         <w:t xml:space="preserve">intravenous </w:t>
@@ -2665,10 +3428,32 @@
     <w:p/>
     <w:p>
       <w:r>
-        <w:t xml:space="preserve">This was the first time Kavitha had met any of the doctors and it was my first exposure to Pidcock. We </w:t>
-      </w:r>
-      <w:r>
-        <w:t xml:space="preserve">interrogated the doctors on a range of topics. </w:t>
+        <w:t xml:space="preserve">This was the first time </w:t>
+      </w:r>
+      <w:proofErr w:type="spellStart"/>
+      <w:r>
+        <w:t>Kavitha</w:t>
+      </w:r>
+      <w:proofErr w:type="spellEnd"/>
+      <w:r>
+        <w:t xml:space="preserve"> had met any of the doctors and it was my first exposure to </w:t>
+      </w:r>
+      <w:proofErr w:type="spellStart"/>
+      <w:r>
+        <w:t>Pidcock</w:t>
+      </w:r>
+      <w:proofErr w:type="spellEnd"/>
+      <w:r>
+        <w:t xml:space="preserve">. We </w:t>
+      </w:r>
+      <w:r>
+        <w:t>interrogated the</w:t>
+      </w:r>
+      <w:r>
+        <w:t>m</w:t>
+      </w:r>
+      <w:r>
+        <w:t xml:space="preserve"> on a range of topics. </w:t>
       </w:r>
       <w:r>
         <w:t xml:space="preserve"> </w:t>
@@ -2684,12 +3469,14 @@
       <w:r>
         <w:t>‘What are my chances?</w:t>
       </w:r>
+      <w:proofErr w:type="gramStart"/>
       <w:r>
         <w:t>’</w:t>
       </w:r>
       <w:r>
         <w:t>,</w:t>
       </w:r>
+      <w:proofErr w:type="gramEnd"/>
       <w:r>
         <w:t xml:space="preserve"> </w:t>
       </w:r>
@@ -2700,7 +3487,13 @@
         <w:t xml:space="preserve"> </w:t>
       </w:r>
       <w:r>
-        <w:t xml:space="preserve">‘Good! We are aiming for a long disease-free life here.’ replied Emma. </w:t>
+        <w:t>‘</w:t>
+      </w:r>
+      <w:r>
+        <w:t>The road will be difficult but your chances are reasonably g</w:t>
+      </w:r>
+      <w:r>
+        <w:t xml:space="preserve">ood! We are aiming for a long disease-free life here.’ replied Emma. </w:t>
       </w:r>
       <w:r>
         <w:t xml:space="preserve">‘We hope to start the chemo on Friday. Try not to worry, we think you’ll do ok’ they concluded before leaving my room. </w:t>
@@ -2802,7 +3595,19 @@
         <w:t xml:space="preserve"> one</w:t>
       </w:r>
       <w:r>
-        <w:t xml:space="preserve">, the first of countless battles over my psyche. ‘It will, WILL be okay!’ I thought as a tried to settle for another sleepless night.  </w:t>
+        <w:t xml:space="preserve">, the first of </w:t>
+      </w:r>
+      <w:r>
+        <w:t>countless</w:t>
+      </w:r>
+      <w:r>
+        <w:t xml:space="preserve"> battles over my psyche. ‘It will, WILL be okay!’ I </w:t>
+      </w:r>
+      <w:r>
+        <w:t>convinced myself</w:t>
+      </w:r>
+      <w:r>
+        <w:t xml:space="preserve"> as a tried to settle for another sleepless night.  </w:t>
       </w:r>
     </w:p>
     <w:p/>
@@ -2828,7 +3633,13 @@
         <w:t>taking</w:t>
       </w:r>
       <w:r>
-        <w:t xml:space="preserve"> place in the kitchen of our old house in Christie Downs, an outer suburb on the Southern rim of Adelaide. Peter was stan</w:t>
+        <w:t xml:space="preserve"> place in the kitchen of our old house in Christie Downs, an outer suburb on the Southern </w:t>
+      </w:r>
+      <w:r>
+        <w:t>fringe</w:t>
+      </w:r>
+      <w:r>
+        <w:t xml:space="preserve"> of Adelaide. Peter was stan</w:t>
       </w:r>
       <w:r>
         <w:t xml:space="preserve">ding over the bench, blood </w:t>
@@ -2882,7 +3693,13 @@
         <w:t xml:space="preserve"> memory. </w:t>
       </w:r>
       <w:r>
-        <w:t>I couldn’t remember him chasing me; I could</w:t>
+        <w:t>I coul</w:t>
+      </w:r>
+      <w:r>
+        <w:t xml:space="preserve">dn’t remember him chasing me; </w:t>
+      </w:r>
+      <w:r>
+        <w:t>could</w:t>
       </w:r>
       <w:r>
         <w:t>n’t</w:t>
@@ -2894,7 +3711,10 @@
         <w:t xml:space="preserve">a </w:t>
       </w:r>
       <w:r>
-        <w:t>ball; I couldn’t educe a single moment where the two us were playing. Then, all of a sudden, a</w:t>
+        <w:t xml:space="preserve">ball; </w:t>
+      </w:r>
+      <w:r>
+        <w:t>couldn’t educe a single moment where the two us were playing. Then, all of a sudden, a</w:t>
       </w:r>
       <w:r>
         <w:t xml:space="preserve"> </w:t>
@@ -2924,22 +3744,46 @@
     <w:p/>
     <w:p>
       <w:r>
-        <w:t xml:space="preserve">Then it struck me! I had found </w:t>
+        <w:t>Finally</w:t>
+      </w:r>
+      <w:r>
+        <w:t xml:space="preserve"> it struck me! I had found </w:t>
       </w:r>
       <w:r>
         <w:t>my</w:t>
       </w:r>
       <w:r>
-        <w:t xml:space="preserve"> second source of inspiration. I was determined that I would not fall to the same fate as Peter. I could not and would not do that to my gorgeous Rathiga. There would be </w:t>
-      </w:r>
-      <w:r>
-        <w:t>ballet concerts</w:t>
-      </w:r>
-      <w:r>
-        <w:t>, swimming carnivals</w:t>
-      </w:r>
-      <w:r>
-        <w:t xml:space="preserve">, </w:t>
+        <w:t xml:space="preserve"> second source of inspiration. I was determined that I would not fall to the same fate as Peter. I could not and would not do that to my gorgeous </w:t>
+      </w:r>
+      <w:proofErr w:type="spellStart"/>
+      <w:r>
+        <w:t>Rathiga</w:t>
+      </w:r>
+      <w:proofErr w:type="spellEnd"/>
+      <w:r>
+        <w:t xml:space="preserve"> </w:t>
+      </w:r>
+      <w:proofErr w:type="spellStart"/>
+      <w:r>
+        <w:t>Tiah</w:t>
+      </w:r>
+      <w:proofErr w:type="spellEnd"/>
+      <w:r>
+        <w:t xml:space="preserve">. There would be </w:t>
+      </w:r>
+      <w:r>
+        <w:t xml:space="preserve">ballet </w:t>
+      </w:r>
+      <w:proofErr w:type="gramStart"/>
+      <w:r>
+        <w:t>concerts</w:t>
+      </w:r>
+      <w:r>
+        <w:t>,</w:t>
+      </w:r>
+      <w:proofErr w:type="gramEnd"/>
+      <w:r>
+        <w:t xml:space="preserve"> </w:t>
       </w:r>
       <w:r>
         <w:t xml:space="preserve">math exams to prepare for, </w:t>
@@ -2975,10 +3819,7 @@
         <w:t xml:space="preserve">stop me from being there for her. </w:t>
       </w:r>
     </w:p>
-    <w:p>
-      <w:bookmarkStart w:id="0" w:name="_GoBack"/>
-      <w:bookmarkEnd w:id="0"/>
-    </w:p>
+    <w:p/>
     <w:p>
       <w:pPr>
         <w:pStyle w:val="Heading2"/>
@@ -2989,42 +3830,269 @@
     </w:p>
     <w:p>
       <w:r>
-        <w:rPr>
-          <w:highlight w:val="yellow"/>
-        </w:rPr>
-        <w:t>Now chemo confirmed Deidre returned to explain the protocol. HyperCVAD</w:t>
-      </w:r>
-    </w:p>
-    <w:p>
-      <w:r>
-        <w:t>Mum arrives – Kavitha sleeps over</w:t>
-      </w:r>
-    </w:p>
-    <w:p>
-      <w:r>
-        <w:t>Ph</w:t>
-      </w:r>
-      <w:r>
-        <w:softHyphen/>
-      </w:r>
-      <w:r>
-        <w:rPr>
-          <w:vertAlign w:val="subscript"/>
-        </w:rPr>
-        <w:t>+ve</w:t>
-      </w:r>
-      <w:r>
-        <w:t xml:space="preserve">  and what it means</w:t>
-      </w:r>
-    </w:p>
-    <w:p>
-      <w:r>
-        <w:t xml:space="preserve">Hickmans procedure </w:t>
-      </w:r>
-    </w:p>
-    <w:p>
-      <w:r>
-        <w:t>Chemo starts - Can I drink coffee</w:t>
+        <w:t xml:space="preserve">Thursday morning came around and I began fasting for the Hickman’s insertion, scheduled for early </w:t>
+      </w:r>
+      <w:r>
+        <w:t xml:space="preserve">that </w:t>
+      </w:r>
+      <w:r>
+        <w:t xml:space="preserve">afternoon. </w:t>
+      </w:r>
+      <w:r>
+        <w:t xml:space="preserve">First however, </w:t>
+      </w:r>
+      <w:r>
+        <w:t xml:space="preserve">I was taken to nuclear medicine for a gated heart pull scan to confirm whether my heart had the pumping capability to adequately distribute toxic chemo throughout my </w:t>
+      </w:r>
+      <w:r>
+        <w:t>arteries</w:t>
+      </w:r>
+      <w:r>
+        <w:t xml:space="preserve">. </w:t>
+      </w:r>
+      <w:r>
+        <w:t>The scan involved the extraction of a small sample of blood that was subsequently mixed with radioactive material and re-injected into my arm. A short rest, necessarily provided for the radioactive agents to distribute throughout my body, and I was attached to</w:t>
+      </w:r>
+      <w:r>
+        <w:t xml:space="preserve"> an electrocardiograph (ECG). The radiographer</w:t>
+      </w:r>
+      <w:r>
+        <w:t xml:space="preserve"> positioned </w:t>
+      </w:r>
+      <w:r>
+        <w:t>me under the</w:t>
+      </w:r>
+      <w:r>
+        <w:t xml:space="preserve"> gamma</w:t>
+      </w:r>
+      <w:r>
+        <w:t xml:space="preserve"> camera, a purpose built </w:t>
+      </w:r>
+      <w:r>
+        <w:t>imager</w:t>
+      </w:r>
+      <w:r>
+        <w:t xml:space="preserve"> </w:t>
+      </w:r>
+      <w:r>
+        <w:t>to track the</w:t>
+      </w:r>
+      <w:r>
+        <w:t xml:space="preserve"> gamma rays emitted during nuclear decay of </w:t>
+      </w:r>
+      <w:r>
+        <w:t xml:space="preserve">the </w:t>
+      </w:r>
+      <w:r>
+        <w:t xml:space="preserve">radioactive materials </w:t>
+      </w:r>
+      <w:r>
+        <w:t>in my blood</w:t>
+      </w:r>
+      <w:r>
+        <w:t xml:space="preserve">. Forty-five minutes later the ECG leads were removed and my heart was deemed ready.  </w:t>
+      </w:r>
+    </w:p>
+    <w:p/>
+    <w:p>
+      <w:r>
+        <w:t>I</w:t>
+      </w:r>
+      <w:r>
+        <w:t xml:space="preserve"> was escorted back to my room and </w:t>
+      </w:r>
+      <w:r>
+        <w:t>Deidre dropped in</w:t>
+      </w:r>
+      <w:r>
+        <w:t xml:space="preserve"> for the next verse of my education. </w:t>
+      </w:r>
+      <w:r>
+        <w:t xml:space="preserve">‘Now we know your type of Leukaemia we can </w:t>
+      </w:r>
+      <w:r>
+        <w:t>start planning the chemotherapy</w:t>
+      </w:r>
+      <w:r>
+        <w:t xml:space="preserve">’ </w:t>
+      </w:r>
+      <w:r>
+        <w:t>s</w:t>
+      </w:r>
+      <w:r>
+        <w:t xml:space="preserve">he said. </w:t>
+      </w:r>
+      <w:r>
+        <w:t xml:space="preserve"> </w:t>
+      </w:r>
+      <w:r>
+        <w:t>‘</w:t>
+      </w:r>
+      <w:r>
+        <w:t>You will be treated by</w:t>
+      </w:r>
+      <w:r>
+        <w:t xml:space="preserve"> a protocol known as </w:t>
+      </w:r>
+      <w:proofErr w:type="spellStart"/>
+      <w:r>
+        <w:t>HyperCVAD</w:t>
+      </w:r>
+      <w:proofErr w:type="spellEnd"/>
+      <w:r>
+        <w:t>.</w:t>
+      </w:r>
+      <w:r>
+        <w:t xml:space="preserve"> Reserved for the most aggressive forms of </w:t>
+      </w:r>
+      <w:r>
+        <w:t>Leukaemia</w:t>
+      </w:r>
+      <w:r>
+        <w:t xml:space="preserve"> and traditionally administered to young fit patients, </w:t>
+      </w:r>
+      <w:proofErr w:type="spellStart"/>
+      <w:r>
+        <w:t>HyperCVAD</w:t>
+      </w:r>
+      <w:proofErr w:type="spellEnd"/>
+      <w:r>
+        <w:t xml:space="preserve"> is separated into two courses of drugs, each with their own concoction of drugs. The different courses are known as arms A and B. During arm A we deliver the following drugs</w:t>
+      </w:r>
+      <w:proofErr w:type="gramStart"/>
+      <w:r>
+        <w:t>;</w:t>
+      </w:r>
+      <w:proofErr w:type="gramEnd"/>
+      <w:r>
+        <w:t xml:space="preserve"> Cyclophosphamide, Vincristine, Doxorubicin (also known as Adriamycin) and Dexamethasone – hence the acronym CVAD. Arm A also includes doses of </w:t>
+      </w:r>
+      <w:proofErr w:type="spellStart"/>
+      <w:r>
+        <w:t>Cytarabine</w:t>
+      </w:r>
+      <w:proofErr w:type="spellEnd"/>
+      <w:r>
+        <w:t xml:space="preserve">, </w:t>
+      </w:r>
+      <w:proofErr w:type="spellStart"/>
+      <w:r>
+        <w:t>Mesna</w:t>
+      </w:r>
+      <w:proofErr w:type="spellEnd"/>
+      <w:r>
+        <w:t xml:space="preserve"> and Methotrexate’. My brain rattled with all these foreign </w:t>
+      </w:r>
+      <w:r>
+        <w:t xml:space="preserve">terms. </w:t>
+      </w:r>
+      <w:r>
+        <w:t>Deidre continued. ‘In course B you will receive Me</w:t>
+      </w:r>
+      <w:r>
+        <w:t xml:space="preserve">thotrexate, </w:t>
+      </w:r>
+      <w:proofErr w:type="spellStart"/>
+      <w:r>
+        <w:t>Leucovorin</w:t>
+      </w:r>
+      <w:proofErr w:type="spellEnd"/>
+      <w:r>
+        <w:t>, Sodium B</w:t>
+      </w:r>
+      <w:r>
+        <w:t xml:space="preserve">icarbonate and </w:t>
+      </w:r>
+      <w:proofErr w:type="spellStart"/>
+      <w:r>
+        <w:t>Cytarabine</w:t>
+      </w:r>
+      <w:proofErr w:type="spellEnd"/>
+      <w:r>
+        <w:t xml:space="preserve">.’ </w:t>
+      </w:r>
+    </w:p>
+    <w:p/>
+    <w:p>
+      <w:r>
+        <w:t xml:space="preserve">‘Because these drugs are so aggressive we have to deliver them in a </w:t>
+      </w:r>
+      <w:r>
+        <w:t>hyper</w:t>
+      </w:r>
+      <w:r>
+        <w:t>fractionated</w:t>
+      </w:r>
+      <w:r>
+        <w:t xml:space="preserve"> fashion. This means that each of arms A and B will be repeated multiple times</w:t>
+      </w:r>
+      <w:r>
+        <w:t xml:space="preserve"> with drug doses at tolerable levels</w:t>
+      </w:r>
+      <w:r>
+        <w:t>. We will most likely give you three rounds of each so you will have six courses of chemo in total. We will start with course A tomorrow. It will take four days to deliver the chemo. You can expect your blood levels to drop shorty afterwards and you will become neutropenic. Remember all the precaut</w:t>
+      </w:r>
+      <w:r>
+        <w:t>ions we discussed the other day?</w:t>
+      </w:r>
+      <w:r>
+        <w:t xml:space="preserve"> </w:t>
+      </w:r>
+      <w:r>
+        <w:t>You are at serious risk of infection when you are neutropenic so you must follow the precautions</w:t>
+      </w:r>
+      <w:r>
+        <w:t xml:space="preserve"> carefully. Eventually, your blood levels will bounce back and once the doctors are satisfied </w:t>
+      </w:r>
+      <w:r>
+        <w:t xml:space="preserve">with your health </w:t>
+      </w:r>
+      <w:r>
+        <w:t xml:space="preserve">we will start course B. For all intents and purposes, course B is the same as A only the drugs differ. </w:t>
+      </w:r>
+      <w:r>
+        <w:t>Again, y</w:t>
+      </w:r>
+      <w:r>
+        <w:t xml:space="preserve">ou </w:t>
+      </w:r>
+      <w:r>
+        <w:t xml:space="preserve">will </w:t>
+      </w:r>
+      <w:r>
+        <w:t>receive the chemo over a four-day period, become neutropenic and then recover. Each cycle should take about three weeks, depending on your recovery. We will try to get you out of hospital between the courses of chemo, depending on your health.’</w:t>
+      </w:r>
+    </w:p>
+    <w:p/>
+    <w:p>
+      <w:proofErr w:type="spellStart"/>
+      <w:r>
+        <w:t>Ded</w:t>
+      </w:r>
+      <w:r>
+        <w:t>re</w:t>
+      </w:r>
+      <w:proofErr w:type="spellEnd"/>
+      <w:r>
+        <w:t xml:space="preserve"> continued ‘Most of the drugs will be delivered via you</w:t>
+      </w:r>
+      <w:r>
+        <w:t>r Hickman’s line. Unfortunately</w:t>
+      </w:r>
+      <w:r>
+        <w:t xml:space="preserve"> however, there is a chance with your Leukaemia that it might cross into the brain or spinal cord. At least one of the drugs, the </w:t>
+      </w:r>
+      <w:r>
+        <w:t>Methotrexate</w:t>
+      </w:r>
+      <w:r>
+        <w:t xml:space="preserve">, will therefore be delivered by a lumbar puncture or spinal tap. A sample of the cerebrospinal fluid will also be collected at the same time. The sample will be sent to the lab for analysis, which will determine whether </w:t>
+      </w:r>
+      <w:r>
+        <w:t>your</w:t>
+      </w:r>
+      <w:r>
+        <w:t xml:space="preserve"> Leukaemia has indeed crossed into the spinal cord’. </w:t>
       </w:r>
     </w:p>
     <w:p/>
@@ -3036,6 +4104,138 @@
         <w:t>XII</w:t>
       </w:r>
     </w:p>
+    <w:p>
+      <w:r>
+        <w:t xml:space="preserve">The Hickman’s insertion was my first experience with theatre since my knee </w:t>
+      </w:r>
+      <w:proofErr w:type="gramStart"/>
+      <w:r>
+        <w:t>reconstruction,</w:t>
+      </w:r>
+      <w:proofErr w:type="gramEnd"/>
+      <w:r>
+        <w:t xml:space="preserve"> necessary to repair a torn anterior cruciate ligament sustained </w:t>
+      </w:r>
+      <w:r>
+        <w:t xml:space="preserve">playing </w:t>
+      </w:r>
+      <w:r>
+        <w:t xml:space="preserve">football three years earlier. Unlike the knee reconstruction however, I would not receive the benefit of general anaesthetic for this one. I </w:t>
+      </w:r>
+      <w:r>
+        <w:t xml:space="preserve">lay on my back on the operating table. </w:t>
+      </w:r>
+      <w:r>
+        <w:t xml:space="preserve">I was draped with sterile sheets and the chest was washed with antiseptic. </w:t>
+      </w:r>
+      <w:r>
+        <w:t xml:space="preserve">There were several </w:t>
+      </w:r>
+      <w:r>
+        <w:t>pricks as the surgeon injected</w:t>
+      </w:r>
+      <w:r>
+        <w:t xml:space="preserve"> local </w:t>
+      </w:r>
+      <w:r>
+        <w:t xml:space="preserve">anaesthetic </w:t>
+      </w:r>
+      <w:r>
+        <w:t xml:space="preserve">on the right side of my chest. He </w:t>
+      </w:r>
+      <w:r>
+        <w:t xml:space="preserve">paused to allow the local to take affect and then </w:t>
+      </w:r>
+      <w:r>
+        <w:t>made two incision</w:t>
+      </w:r>
+      <w:r>
+        <w:t xml:space="preserve">s. The first of these, the entrance site is located at the jugular vein near the collarbone. The second was roughly 12 cm lower on the chest wall. </w:t>
+      </w:r>
+      <w:r>
+        <w:t>He joined the exit and entrance</w:t>
+      </w:r>
+      <w:r>
+        <w:t xml:space="preserve"> sites with a tunnel, just under the skin. The singular silicon rubber tube of the Hickman’s line was then pushed into </w:t>
+      </w:r>
+      <w:r>
+        <w:t xml:space="preserve">the </w:t>
+      </w:r>
+      <w:r>
+        <w:t xml:space="preserve">exit site and through the tunnel until it reached the entrance site. </w:t>
+      </w:r>
+    </w:p>
+    <w:p/>
+    <w:p>
+      <w:r>
+        <w:t xml:space="preserve">The surgeon </w:t>
+      </w:r>
+      <w:r>
+        <w:t>then bent the tube, changing its direction and routing it towards an opening in the jugular vein that he had made earlier. The idea is to insert the tube into the vein and advance it through the superior vena cava, a thick</w:t>
+      </w:r>
+      <w:r>
+        <w:t>er</w:t>
+      </w:r>
+      <w:r>
+        <w:t xml:space="preserve"> vein </w:t>
+      </w:r>
+      <w:r>
+        <w:t>transporting</w:t>
+      </w:r>
+      <w:r>
+        <w:t xml:space="preserve"> deoxygenated blood from </w:t>
+      </w:r>
+      <w:r>
+        <w:t>upper body to</w:t>
+      </w:r>
+      <w:r>
+        <w:t xml:space="preserve"> heart, until it reaches the heart’s right atrium. </w:t>
+      </w:r>
+      <w:r>
+        <w:t xml:space="preserve">This was proving problematic however. I could feel the surgeon pushing at the line as he attempted to position it. He was zoning in on the desired location when, all of a sudden the pressure became overwhelming and the line popped out again. He repeated the process over and over again. Each </w:t>
+      </w:r>
+      <w:proofErr w:type="gramStart"/>
+      <w:r>
+        <w:t>time</w:t>
+      </w:r>
+      <w:proofErr w:type="gramEnd"/>
+      <w:r>
+        <w:t xml:space="preserve"> the line </w:t>
+      </w:r>
+      <w:r>
+        <w:t>blasting</w:t>
+      </w:r>
+      <w:r>
+        <w:t xml:space="preserve"> out with vigor. He began cursing, seemingly oblivious to my consciousness. </w:t>
+      </w:r>
+      <w:r>
+        <w:t xml:space="preserve">As if I wasn’t nervous enough to begin with, now the doctor was ranting somewhat aimlessly at piece of silicon. </w:t>
+      </w:r>
+      <w:r>
+        <w:t xml:space="preserve">I was clearly becoming more uncomfortable with each passing attempt. </w:t>
+      </w:r>
+      <w:r>
+        <w:t>He asked the nurse to call for his supervisor, stating that he migh</w:t>
+      </w:r>
+      <w:r>
+        <w:t xml:space="preserve">t need some help with this one and then, miraculously the line reported into place and the surgeon cancelled his request. </w:t>
+      </w:r>
+    </w:p>
+    <w:p/>
+    <w:p>
+      <w:r>
+        <w:t>An X-ray was taken to confirm that the line was in the correct position, the surgeon placed a stitch at the entrance site to hold it in place and a nurse began cleaning the blood which had spilled all over my chest. A clear waterproof dressing was placed over the exit site. In the end, only the piece below the exit site was visible. The only evidence of the ca</w:t>
+      </w:r>
+      <w:r>
+        <w:t>theter above the exit point was</w:t>
+      </w:r>
+      <w:r>
+        <w:t xml:space="preserve"> a vertically aligned rise in the skin between the two incision sites. Below </w:t>
+      </w:r>
+      <w:r>
+        <w:t xml:space="preserve">the dressing the Hickman’s line separated into two tubes, each with its own clamp and bung, designed to attach to a syringe when required. As well as sampling blood and delivering chemo, the Hickman’s line would be used to administer other drugs such as antibiotics, saline fluids and blood transfusions as required.  </w:t>
+      </w:r>
+    </w:p>
     <w:p/>
     <w:p>
       <w:pPr>
@@ -3045,21 +4245,229 @@
         <w:t>XIII</w:t>
       </w:r>
     </w:p>
-    <w:p/>
-    <w:p>
-      <w:pPr>
-        <w:pStyle w:val="Heading2"/>
-      </w:pPr>
-      <w:r>
-        <w:t>XIV</w:t>
-      </w:r>
-    </w:p>
-    <w:p/>
-    <w:p/>
-    <w:p/>
-    <w:p/>
-    <w:p/>
-    <w:p/>
+    <w:p>
+      <w:r>
+        <w:t xml:space="preserve">That night I turned to sleeping tablets, my old friend, to ensure that I was well rested for the initiation of treatment. </w:t>
+      </w:r>
+      <w:r>
+        <w:t xml:space="preserve">My mother arrived from Adelaide and </w:t>
+      </w:r>
+      <w:r>
+        <w:t xml:space="preserve">Emma visited me </w:t>
+      </w:r>
+      <w:r>
+        <w:t>on her daily rounds</w:t>
+      </w:r>
+      <w:r>
+        <w:t xml:space="preserve">. ‘I am sorry David, but I have some more bad news for you. </w:t>
+      </w:r>
+      <w:r>
+        <w:t>We have completed the bone marrow analysis and you are Philadelphia positive (</w:t>
+      </w:r>
+      <w:proofErr w:type="spellStart"/>
+      <w:r>
+        <w:t>Ph</w:t>
+      </w:r>
+      <w:proofErr w:type="spellEnd"/>
+      <w:r>
+        <w:softHyphen/>
+      </w:r>
+      <w:r>
+        <w:softHyphen/>
+      </w:r>
+      <w:r>
+        <w:rPr>
+          <w:vertAlign w:val="superscript"/>
+        </w:rPr>
+        <w:t>+</w:t>
+      </w:r>
+      <w:r>
+        <w:t>).  This means that your Leukaemia cells have a</w:t>
+      </w:r>
+      <w:r>
+        <w:t>n</w:t>
+      </w:r>
+      <w:r>
+        <w:t xml:space="preserve"> abnormality in which parts of chromosomes 9 and 22 swap places. Unfortunately, it impacts your prognosis. </w:t>
+      </w:r>
+      <w:r>
+        <w:t xml:space="preserve">Philadelphia positive ALL is </w:t>
+      </w:r>
+      <w:r>
+        <w:t>excessively</w:t>
+      </w:r>
+      <w:r>
+        <w:t xml:space="preserve"> aggressive and patients are more likely to relapse after treatment. It is likely that chemotherapy alone will not be enough to hold your Leukaemia at bay. You will need a bone marrow transplant after the chemo is finished. This could add up to another year to your treatment. We will talk more about the details of a transplant once we find you a donor. In the meantime, I need to ask you about your family. We will start with the </w:t>
+      </w:r>
+      <w:r>
+        <w:t>family;</w:t>
+      </w:r>
+      <w:r>
+        <w:t xml:space="preserve"> this is the most likely place we will </w:t>
+      </w:r>
+      <w:bookmarkStart w:id="0" w:name="_GoBack"/>
+      <w:r>
+        <w:t>find a donor. Failing that, there is an i</w:t>
+      </w:r>
+      <w:r>
+        <w:t>nternational register of donors. W</w:t>
+      </w:r>
+      <w:r>
+        <w:t xml:space="preserve">e can </w:t>
+      </w:r>
+      <w:bookmarkEnd w:id="0"/>
+      <w:r>
+        <w:t xml:space="preserve">usually find a suitable match from the global database if there is no one in your family.’ I filled Emma in on my family members. </w:t>
+      </w:r>
+      <w:r>
+        <w:t>She decide</w:t>
+      </w:r>
+      <w:r>
+        <w:t>d to begin with type matching</w:t>
+      </w:r>
+      <w:r>
+        <w:t xml:space="preserve"> my mother and sister. </w:t>
+      </w:r>
+    </w:p>
+    <w:p/>
+    <w:p>
+      <w:r>
+        <w:t xml:space="preserve">‘There is one thing I was wondering Emma’ I said. ‘Of course David, go ahead.’ ‘The chemo is starting today. Will I be able to keep drinking coffee? Coffee is really important to me.’ </w:t>
+      </w:r>
+      <w:proofErr w:type="gramStart"/>
+      <w:r>
+        <w:t>‘Of course David.</w:t>
+      </w:r>
+      <w:proofErr w:type="gramEnd"/>
+      <w:r>
+        <w:t xml:space="preserve"> You can drink as much coffee as you like.’</w:t>
+      </w:r>
+      <w:r>
+        <w:t xml:space="preserve"> And Emma left me alone to reflect on the latest</w:t>
+      </w:r>
+      <w:r>
+        <w:t xml:space="preserve"> disagreeable news. </w:t>
+      </w:r>
+    </w:p>
+    <w:p/>
+    <w:p>
+      <w:r>
+        <w:t xml:space="preserve">It was at that point that I realised </w:t>
+      </w:r>
+      <w:r>
+        <w:t xml:space="preserve">that </w:t>
+      </w:r>
+      <w:r>
+        <w:t xml:space="preserve">I never asked the old Chinese earthquake refugee what her name was. If she was going to be a source of inspiration then she needed a name. </w:t>
+      </w:r>
+      <w:r>
+        <w:t>I settled on Xi Wangmu, the ancient Chinese goddess of immortality and dispenser of longevity</w:t>
+      </w:r>
+      <w:r>
+        <w:t>, prosperity</w:t>
+      </w:r>
+      <w:r>
+        <w:t xml:space="preserve"> and eternal bliss. She is the cultivator of the peach of immortality, a fruit whose juicy flesh imparts a new lease of immortality to the immortals every six thousand years. </w:t>
+      </w:r>
+    </w:p>
+    <w:p/>
+    <w:p>
+      <w:r>
+        <w:t>Not only did I feel it approp</w:t>
+      </w:r>
+      <w:r>
+        <w:t>riate to enlist the support of a</w:t>
+      </w:r>
+      <w:r>
+        <w:t xml:space="preserve"> goddess of immortality; I realised that this </w:t>
+      </w:r>
+      <w:r>
+        <w:t>choice</w:t>
+      </w:r>
+      <w:r>
+        <w:t xml:space="preserve"> suited my other sourc</w:t>
+      </w:r>
+      <w:r>
+        <w:t xml:space="preserve">e of inspiration. Almost three years ago, and after much debate, my wife and I named our </w:t>
+      </w:r>
+      <w:r>
+        <w:t xml:space="preserve">daughter </w:t>
+      </w:r>
+      <w:r>
+        <w:t xml:space="preserve">after two deities; </w:t>
+      </w:r>
+      <w:proofErr w:type="spellStart"/>
+      <w:r>
+        <w:t>Rathiga</w:t>
+      </w:r>
+      <w:proofErr w:type="spellEnd"/>
+      <w:r>
+        <w:t xml:space="preserve"> </w:t>
+      </w:r>
+      <w:r>
+        <w:t xml:space="preserve">a </w:t>
+      </w:r>
+      <w:r>
+        <w:t xml:space="preserve">goddess and </w:t>
+      </w:r>
+      <w:r>
+        <w:t xml:space="preserve">beloved of Lord Krishna </w:t>
+      </w:r>
+      <w:r>
+        <w:t xml:space="preserve">in the great Sanskrit epics </w:t>
+      </w:r>
+      <w:r>
+        <w:t>that form</w:t>
+      </w:r>
+      <w:r>
+        <w:t xml:space="preserve"> the </w:t>
+      </w:r>
+      <w:r>
+        <w:t xml:space="preserve">philosophical </w:t>
+      </w:r>
+      <w:r>
+        <w:t xml:space="preserve">foundation of Hinduism; and </w:t>
+      </w:r>
+      <w:proofErr w:type="spellStart"/>
+      <w:r>
+        <w:t>Tiah</w:t>
+      </w:r>
+      <w:proofErr w:type="spellEnd"/>
+      <w:r>
+        <w:t xml:space="preserve">, a recognised derivative of </w:t>
+      </w:r>
+      <w:proofErr w:type="spellStart"/>
+      <w:r>
+        <w:t>Theia</w:t>
+      </w:r>
+      <w:proofErr w:type="spellEnd"/>
+      <w:r>
+        <w:t xml:space="preserve">, the mythological Greek goddess of light and mother of the sun, moon and dawn.  </w:t>
+      </w:r>
+    </w:p>
+    <w:p/>
+    <w:p>
+      <w:r>
+        <w:t xml:space="preserve">As my chemo drew closer </w:t>
+      </w:r>
+      <w:r>
+        <w:t xml:space="preserve">I thought of Wangmu and I thought of </w:t>
+      </w:r>
+      <w:proofErr w:type="spellStart"/>
+      <w:r>
+        <w:t>Rathiga</w:t>
+      </w:r>
+      <w:proofErr w:type="spellEnd"/>
+      <w:r>
+        <w:t>. I had no idea what I was in for but somehow I knew that</w:t>
+      </w:r>
+      <w:r>
+        <w:t>, with three deities behind me,</w:t>
+      </w:r>
+      <w:r>
+        <w:t xml:space="preserve"> it would be okay. </w:t>
+      </w:r>
+    </w:p>
     <w:sectPr>
       <w:pgSz w:w="11900" w:h="16840"/>
       <w:pgMar w:top="1440" w:right="1800" w:bottom="1440" w:left="1800" w:header="708" w:footer="708" w:gutter="0"/>
@@ -3276,7 +4684,6 @@
   <w:style w:type="character" w:default="1" w:styleId="DefaultParagraphFont">
     <w:name w:val="Default Paragraph Font"/>
     <w:uiPriority w:val="1"/>
-    <w:semiHidden/>
     <w:unhideWhenUsed/>
   </w:style>
   <w:style w:type="table" w:default="1" w:styleId="TableNormal">
@@ -3539,7 +4946,6 @@
   <w:style w:type="character" w:default="1" w:styleId="DefaultParagraphFont">
     <w:name w:val="Default Paragraph Font"/>
     <w:uiPriority w:val="1"/>
-    <w:semiHidden/>
     <w:unhideWhenUsed/>
   </w:style>
   <w:style w:type="table" w:default="1" w:styleId="TableNormal">

</xml_diff>

<commit_message>
completed and edit of chapter 1
</commit_message>
<xml_diff>
--- a/China.docx
+++ b/China.docx
@@ -215,7 +215,7 @@
         <w:t>which</w:t>
       </w:r>
       <w:r>
-        <w:t xml:space="preserve"> narrated</w:t>
+        <w:t xml:space="preserve"> narrating</w:t>
       </w:r>
       <w:r>
         <w:t xml:space="preserve"> t</w:t>
@@ -272,7 +272,10 @@
         <w:t xml:space="preserve"> </w:t>
       </w:r>
       <w:r>
-        <w:t xml:space="preserve">also evident by the </w:t>
+        <w:t>also evident in</w:t>
+      </w:r>
+      <w:r>
+        <w:t xml:space="preserve"> the </w:t>
       </w:r>
       <w:r>
         <w:t>f</w:t>
@@ -503,7 +506,13 @@
         <w:t xml:space="preserve"> multi-storey buildings</w:t>
       </w:r>
       <w:r>
-        <w:t xml:space="preserve"> remain standing. The piles of rubble rose above my head and extended in all directions as far as I could see. The only route to where we stood, a </w:t>
+        <w:t xml:space="preserve"> remain</w:t>
+      </w:r>
+      <w:r>
+        <w:t>ed</w:t>
+      </w:r>
+      <w:r>
+        <w:t xml:space="preserve"> standing. The piles of rubble rose above my head and extended in all directions as far as I could see. The only route to where we stood, a </w:t>
       </w:r>
       <w:r>
         <w:t>bulldozer-cleared</w:t>
@@ -579,7 +588,10 @@
         <w:t>ones, became acutely aware of their isola</w:t>
       </w:r>
       <w:r>
-        <w:t xml:space="preserve">tion upon realization that ubiquitous landslides had enclosed the valley within which </w:t>
+        <w:t>tion upon realis</w:t>
+      </w:r>
+      <w:r>
+        <w:t xml:space="preserve">ation that ubiquitous landslides had enclosed the valley within which </w:t>
       </w:r>
       <w:r>
         <w:t>she lived</w:t>
@@ -644,7 +656,13 @@
         <w:t xml:space="preserve">Those who could </w:t>
       </w:r>
       <w:r>
-        <w:t>fought bravely against the odds treating the injured with whateve</w:t>
+        <w:t xml:space="preserve">fought bravely against the odds treating </w:t>
+      </w:r>
+      <w:r>
+        <w:t xml:space="preserve">the </w:t>
+      </w:r>
+      <w:r>
+        <w:t>injured with whateve</w:t>
       </w:r>
       <w:r>
         <w:t>r they could find until, some 24+</w:t>
@@ -869,10 +887,10 @@
         <w:t xml:space="preserve">damaged </w:t>
       </w:r>
       <w:r>
-        <w:t xml:space="preserve">causing </w:t>
-      </w:r>
-      <w:r>
-        <w:t>an estimated direct financial loss of $86 billion US dollars</w:t>
+        <w:t>leading to a</w:t>
+      </w:r>
+      <w:r>
+        <w:t xml:space="preserve"> direct financial loss of $86 billion US dollars</w:t>
       </w:r>
       <w:r>
         <w:t xml:space="preserve">. </w:t>
@@ -887,6 +905,9 @@
         <w:t xml:space="preserve">elltale signs of a massive </w:t>
       </w:r>
       <w:r>
+        <w:t>earth</w:t>
+      </w:r>
+      <w:r>
         <w:t>quake. The extensive building damage, the landslide scared slopes and the 2m vertical offset, or fault scarp, in the road to the left of where we stood</w:t>
       </w:r>
       <w:r>
@@ -917,7 +938,10 @@
         <w:t>’</w:t>
       </w:r>
       <w:r>
-        <w:t xml:space="preserve">s largest earthquakes. </w:t>
+        <w:t xml:space="preserve">s largest </w:t>
+      </w:r>
+      <w:r>
+        <w:t xml:space="preserve">quakes. </w:t>
       </w:r>
     </w:p>
     <w:p/>
@@ -956,6 +980,9 @@
         <w:t>. The purpose of the exercise</w:t>
       </w:r>
       <w:r>
+        <w:t>,</w:t>
+      </w:r>
+      <w:r>
         <w:t xml:space="preserve"> to demonstrate progress of cleanup efforts and educate those of us not direc</w:t>
       </w:r>
       <w:r>
@@ -983,13 +1010,11 @@
         <w:t xml:space="preserve">. </w:t>
       </w:r>
       <w:r>
-        <w:t>After years spent modeling the impact of potential earthquakes on communities around the world</w:t>
-      </w:r>
-      <w:proofErr w:type="gramStart"/>
-      <w:r>
-        <w:t>;</w:t>
-      </w:r>
-      <w:proofErr w:type="gramEnd"/>
+        <w:t xml:space="preserve">After years spent modeling the impact of potential earthquakes </w:t>
+      </w:r>
+      <w:r>
+        <w:t>on communities around the world,</w:t>
+      </w:r>
       <w:r>
         <w:t xml:space="preserve"> this field trip offered </w:t>
       </w:r>
@@ -1033,75 +1058,16 @@
         <w:t xml:space="preserve"> my feat as I navigated piles of rubble</w:t>
       </w:r>
       <w:r>
-        <w:t>. I</w:t>
-      </w:r>
-      <w:r>
-        <w:t xml:space="preserve"> continually stop</w:t>
-      </w:r>
-      <w:r>
-        <w:t>ped</w:t>
-      </w:r>
-      <w:r>
-        <w:t xml:space="preserve"> </w:t>
-      </w:r>
-      <w:r>
-        <w:t>to</w:t>
-      </w:r>
-      <w:r>
-        <w:t xml:space="preserve"> reflect on what had happened </w:t>
+        <w:t xml:space="preserve">. </w:t>
+      </w:r>
+      <w:r>
+        <w:t xml:space="preserve">A compelling sense of melancholy overcame me and I found it necessary to stop regularly, focus on my breathing and </w:t>
+      </w:r>
+      <w:r>
+        <w:t xml:space="preserve">reflect on what had happened </w:t>
       </w:r>
       <w:r>
         <w:t xml:space="preserve">here, what had befallen these people and how heroic they were. </w:t>
-      </w:r>
-    </w:p>
-    <w:p/>
-    <w:p>
-      <w:r>
-        <w:t xml:space="preserve">Visiting the earthquake-impacted areas of </w:t>
-      </w:r>
-      <w:proofErr w:type="spellStart"/>
-      <w:r>
-        <w:t>Wenchuan</w:t>
-      </w:r>
-      <w:proofErr w:type="spellEnd"/>
-      <w:r>
-        <w:t xml:space="preserve"> County was confounding and meeting its survivors </w:t>
-      </w:r>
-      <w:r>
-        <w:t xml:space="preserve">humbling. </w:t>
-      </w:r>
-      <w:r>
-        <w:t>The</w:t>
-      </w:r>
-      <w:r>
-        <w:t xml:space="preserve"> visit</w:t>
-      </w:r>
-      <w:r>
-        <w:t xml:space="preserve"> shaped the </w:t>
-      </w:r>
-      <w:r>
-        <w:t xml:space="preserve">way </w:t>
-      </w:r>
-      <w:r>
-        <w:t xml:space="preserve">I think </w:t>
-      </w:r>
-      <w:r>
-        <w:t>about survival</w:t>
-      </w:r>
-      <w:r>
-        <w:t>, life and adversity. It</w:t>
-      </w:r>
-      <w:r>
-        <w:t xml:space="preserve"> </w:t>
-      </w:r>
-      <w:r>
-        <w:t>will no doubt st</w:t>
-      </w:r>
-      <w:r>
-        <w:t>a</w:t>
-      </w:r>
-      <w:r>
-        <w:t xml:space="preserve">y with me for the remainder of my life. </w:t>
       </w:r>
     </w:p>
     <w:p/>
@@ -1143,7 +1109,13 @@
       </w:r>
       <w:proofErr w:type="spellEnd"/>
       <w:r>
-        <w:t xml:space="preserve"> is not available tomorrow’</w:t>
+        <w:t xml:space="preserve"> is not available tomorrow</w:t>
+      </w:r>
+      <w:r>
+        <w:t>,</w:t>
+      </w:r>
+      <w:r>
+        <w:t>’</w:t>
       </w:r>
       <w:r>
         <w:t xml:space="preserve"> </w:t>
@@ -1166,7 +1138,19 @@
         <w:t xml:space="preserve"> Wong if</w:t>
       </w:r>
       <w:r>
-        <w:t xml:space="preserve"> you like’. ‘She’ll do’ I replie</w:t>
+        <w:t xml:space="preserve"> you like</w:t>
+      </w:r>
+      <w:r>
+        <w:t xml:space="preserve">.’ </w:t>
+      </w:r>
+      <w:r>
+        <w:t>‘She’ll do</w:t>
+      </w:r>
+      <w:r>
+        <w:t>,</w:t>
+      </w:r>
+      <w:r>
+        <w:t>’ I replie</w:t>
       </w:r>
       <w:r>
         <w:t xml:space="preserve">d. </w:t>
@@ -1195,7 +1179,13 @@
         <w:t xml:space="preserve"> observation</w:t>
       </w:r>
       <w:r>
-        <w:t xml:space="preserve">, she took one quick look at me, squeezed out a quick hello and insisted that I jump on the scales. She promptly </w:t>
+        <w:t xml:space="preserve">, she took one quick look at me, squeezed out a </w:t>
+      </w:r>
+      <w:r>
+        <w:t xml:space="preserve">fleeting </w:t>
+      </w:r>
+      <w:r>
+        <w:t xml:space="preserve">hello and insisted that I jump on the scales. She promptly </w:t>
       </w:r>
       <w:r>
         <w:t>recorded</w:t>
@@ -1218,7 +1208,13 @@
         <w:t xml:space="preserve"> I am sorry to say thi</w:t>
       </w:r>
       <w:r>
-        <w:t>s but you are technically obese’</w:t>
+        <w:t>s but you are technically obese</w:t>
+      </w:r>
+      <w:r>
+        <w:t>,</w:t>
+      </w:r>
+      <w:r>
+        <w:t>’</w:t>
       </w:r>
       <w:r>
         <w:t xml:space="preserve"> she said with a bluntness</w:t>
@@ -1230,19 +1226,37 @@
         <w:t>When was your la</w:t>
       </w:r>
       <w:r>
-        <w:t>st general medical examination’</w:t>
-      </w:r>
-      <w:r>
-        <w:t xml:space="preserve"> </w:t>
-      </w:r>
-      <w:r>
-        <w:t>she continued</w:t>
-      </w:r>
-      <w:r>
-        <w:t xml:space="preserve"> whilst</w:t>
-      </w:r>
-      <w:r>
-        <w:t xml:space="preserve"> scan</w:t>
+        <w:t>st general medical examination</w:t>
+      </w:r>
+      <w:r>
+        <w:t>,</w:t>
+      </w:r>
+      <w:r>
+        <w:t>’</w:t>
+      </w:r>
+      <w:r>
+        <w:t xml:space="preserve"> </w:t>
+      </w:r>
+      <w:r>
+        <w:t>continued</w:t>
+      </w:r>
+      <w:r>
+        <w:t xml:space="preserve"> </w:t>
+      </w:r>
+      <w:r>
+        <w:t xml:space="preserve">Wong </w:t>
+      </w:r>
+      <w:r>
+        <w:t>whilst</w:t>
+      </w:r>
+      <w:r>
+        <w:t xml:space="preserve"> </w:t>
+      </w:r>
+      <w:r>
+        <w:t xml:space="preserve">already </w:t>
+      </w:r>
+      <w:r>
+        <w:t>scan</w:t>
       </w:r>
       <w:r>
         <w:t>ning</w:t>
@@ -1251,7 +1265,13 @@
         <w:t xml:space="preserve"> my me</w:t>
       </w:r>
       <w:r>
-        <w:t>dical records on her computer. ‘</w:t>
+        <w:t xml:space="preserve">dical records </w:t>
+      </w:r>
+      <w:r>
+        <w:t>to answer the question herself</w:t>
+      </w:r>
+      <w:r>
+        <w:t>. ‘</w:t>
       </w:r>
       <w:r>
         <w:t>I can’t see one here. We better do something about that I think</w:t>
@@ -1269,25 +1289,28 @@
         <w:t xml:space="preserve">She scribbled </w:t>
       </w:r>
       <w:r>
-        <w:t>onto a pathology request form. ‘</w:t>
-      </w:r>
-      <w:r>
-        <w:t xml:space="preserve">The nature of your physique makes you susceptible to cholesterol, as well as a range of other medical issues. </w:t>
+        <w:t xml:space="preserve">onto a pathology request form and began speaking again as she passed me the form. </w:t>
+      </w:r>
+      <w:r>
+        <w:t>‘</w:t>
+      </w:r>
+      <w:r>
+        <w:t xml:space="preserve">The nature of your physique makes you susceptible to cholesterol, </w:t>
+      </w:r>
+      <w:r>
+        <w:t>diabetes and</w:t>
+      </w:r>
+      <w:r>
+        <w:t xml:space="preserve"> a range of other medical issues. </w:t>
       </w:r>
       <w:r>
         <w:t xml:space="preserve">Please see to </w:t>
       </w:r>
       <w:r>
-        <w:t>these tests as soon as possible’</w:t>
-      </w:r>
-      <w:r>
-        <w:t xml:space="preserve"> she stated </w:t>
-      </w:r>
-      <w:r>
-        <w:t>while passing</w:t>
-      </w:r>
-      <w:r>
-        <w:t xml:space="preserve"> me the form. ‘Now what else can I do for you.’</w:t>
+        <w:t xml:space="preserve">these tests as soon as possible. </w:t>
+      </w:r>
+      <w:r>
+        <w:t>Now what else can I do for you.’</w:t>
       </w:r>
       <w:r>
         <w:t xml:space="preserve"> </w:t>
@@ -1302,7 +1325,13 @@
         <w:t>I’m travelling for work tomorrow and need some sleeping tablets to ensu</w:t>
       </w:r>
       <w:r>
-        <w:t>re I get some rest on the plane’ I replied. ‘</w:t>
+        <w:t>re I get some rest on the plane</w:t>
+      </w:r>
+      <w:r>
+        <w:t>,</w:t>
+      </w:r>
+      <w:r>
+        <w:t>’ I replied. ‘</w:t>
       </w:r>
       <w:r>
         <w:t xml:space="preserve">You should see from my medical records that </w:t>
@@ -1324,22 +1353,46 @@
         <w:t xml:space="preserve"> has prescribed them </w:t>
       </w:r>
       <w:r>
-        <w:t>before’</w:t>
+        <w:t>before</w:t>
+      </w:r>
+      <w:r>
+        <w:t>,</w:t>
+      </w:r>
+      <w:r>
+        <w:t>’</w:t>
       </w:r>
       <w:r>
         <w:t xml:space="preserve"> and I pointed to her computer where my </w:t>
       </w:r>
       <w:r>
-        <w:t>medical history remained open. ‘Yes I can see them’</w:t>
-      </w:r>
-      <w:r>
-        <w:t xml:space="preserve"> she said and reached for </w:t>
+        <w:t>medical history remained open. ‘Yes I can see them</w:t>
+      </w:r>
+      <w:r>
+        <w:t>,</w:t>
+      </w:r>
+      <w:r>
+        <w:t>’</w:t>
+      </w:r>
+      <w:r>
+        <w:t xml:space="preserve"> she said </w:t>
+      </w:r>
+      <w:r>
+        <w:t>while extracting</w:t>
+      </w:r>
+      <w:r>
+        <w:t xml:space="preserve"> </w:t>
       </w:r>
       <w:r>
         <w:t xml:space="preserve">her </w:t>
       </w:r>
       <w:r>
-        <w:t>booklet of empty scripts. She began madly writing once ag</w:t>
+        <w:t>booklet of empty scripts</w:t>
+      </w:r>
+      <w:r>
+        <w:t xml:space="preserve"> from the top shelf</w:t>
+      </w:r>
+      <w:r>
+        <w:t>. She began madly writing once ag</w:t>
       </w:r>
       <w:r>
         <w:t>ain and flicked me the script. ‘</w:t>
@@ -1354,7 +1407,13 @@
         <w:t>don’t forget</w:t>
       </w:r>
       <w:r>
-        <w:t xml:space="preserve"> those tests’</w:t>
+        <w:t xml:space="preserve"> those tests</w:t>
+      </w:r>
+      <w:r>
+        <w:t>,</w:t>
+      </w:r>
+      <w:r>
+        <w:t>’</w:t>
       </w:r>
       <w:r>
         <w:t xml:space="preserve"> </w:t>
@@ -1378,7 +1437,13 @@
         <w:t>Mazda and adjusted the rear-view m</w:t>
       </w:r>
       <w:r>
-        <w:t>irror so I could see my face.  ‘As if doctor’</w:t>
+        <w:t>irror so I could see my face.  ‘As if doctor</w:t>
+      </w:r>
+      <w:r>
+        <w:t>,</w:t>
+      </w:r>
+      <w:r>
+        <w:t>’</w:t>
       </w:r>
       <w:r>
         <w:t xml:space="preserve"> I said quietly to myself with all the nonchalance of </w:t>
@@ -1399,7 +1464,19 @@
         <w:t xml:space="preserve"> well rounded, and with less physical activity over the last couple of years my bel</w:t>
       </w:r>
       <w:r>
-        <w:t>ly had become more pronounced. ‘But obese’ I thought ‘nah!’</w:t>
+        <w:t>ly had become more pronounced. ‘But obese</w:t>
+      </w:r>
+      <w:r>
+        <w:t>,</w:t>
+      </w:r>
+      <w:r>
+        <w:t>’ I thought</w:t>
+      </w:r>
+      <w:r>
+        <w:t>,</w:t>
+      </w:r>
+      <w:r>
+        <w:t xml:space="preserve"> ‘nah!’</w:t>
       </w:r>
       <w:r>
         <w:t xml:space="preserve"> </w:t>
@@ -1584,7 +1661,13 @@
         <w:t>A month or so passed. It was Thursday afternoon and I was madly working on the final chapters of my thesis. My mobile be</w:t>
       </w:r>
       <w:r>
-        <w:t>gan to ring. ‘Hello’ I greeted. ‘</w:t>
+        <w:t>gan to ring. ‘Hello</w:t>
+      </w:r>
+      <w:r>
+        <w:t>,</w:t>
+      </w:r>
+      <w:r>
+        <w:t>’ I greeted. ‘</w:t>
       </w:r>
       <w:r>
         <w:t>Hi Davi</w:t>
@@ -1795,7 +1878,7 @@
         <w:t>Both my father in-law</w:t>
       </w:r>
       <w:r>
-        <w:t xml:space="preserve"> and I, albeit from a far less serious illness, both recovered quickly. He returned </w:t>
+        <w:t xml:space="preserve"> and I, albeit from a far less serious illness, recovered quickly. He returned </w:t>
       </w:r>
       <w:r>
         <w:t xml:space="preserve">to his </w:t>
@@ -1836,19 +1919,37 @@
       </w:r>
       <w:proofErr w:type="spellEnd"/>
       <w:r>
-        <w:t xml:space="preserve"> (my father-in-law)</w:t>
-      </w:r>
-      <w:r>
-        <w:t>, a regular exerciser and healthy man in his early sixties</w:t>
+        <w:t>,’</w:t>
+      </w:r>
+      <w:r>
+        <w:t xml:space="preserve"> </w:t>
+      </w:r>
+      <w:r>
+        <w:t xml:space="preserve">(my father-in-law), </w:t>
+      </w:r>
+      <w:r>
+        <w:t>a regular exerciser and healthy man in his early sixties</w:t>
       </w:r>
       <w:r>
         <w:t>,</w:t>
       </w:r>
       <w:r>
-        <w:t xml:space="preserve"> is h</w:t>
-      </w:r>
-      <w:r>
-        <w:t>aving blockages in his arteries’</w:t>
+        <w:t xml:space="preserve"> </w:t>
+      </w:r>
+      <w:r>
+        <w:t>‘</w:t>
+      </w:r>
+      <w:r>
+        <w:t>is h</w:t>
+      </w:r>
+      <w:r>
+        <w:t>aving blockages in his arteries</w:t>
+      </w:r>
+      <w:r>
+        <w:t>,</w:t>
+      </w:r>
+      <w:r>
+        <w:t>’</w:t>
       </w:r>
       <w:r>
         <w:t xml:space="preserve"> I thought to myself. </w:t>
@@ -1881,10 +1982,10 @@
         <w:t>day</w:t>
       </w:r>
       <w:r>
-        <w:t xml:space="preserve"> I was at the local pathology </w:t>
-      </w:r>
-      <w:r>
-        <w:t>center</w:t>
+        <w:t xml:space="preserve"> I was at the pathology </w:t>
+      </w:r>
+      <w:r>
+        <w:t>outlet</w:t>
       </w:r>
       <w:r>
         <w:t xml:space="preserve"> </w:t>
@@ -1917,10 +2018,16 @@
         <w:t>began reflecting</w:t>
       </w:r>
       <w:r>
-        <w:t>, ‘never mind, it is done now’</w:t>
-      </w:r>
-      <w:r>
-        <w:t xml:space="preserve">. </w:t>
+        <w:t>, ‘never mind, it is done now</w:t>
+      </w:r>
+      <w:r>
+        <w:t>.</w:t>
+      </w:r>
+      <w:r>
+        <w:t>’</w:t>
+      </w:r>
+      <w:r>
+        <w:t xml:space="preserve"> </w:t>
       </w:r>
       <w:r>
         <w:t>I settled into</w:t>
@@ -1947,10 +2054,10 @@
         <w:t xml:space="preserve"> I soaked up the last dribble of runny yoke with the </w:t>
       </w:r>
       <w:r>
-        <w:t xml:space="preserve">remaining </w:t>
-      </w:r>
-      <w:r>
-        <w:t xml:space="preserve">thickly sliced toast and headed into the university to resume my scientific writing. I finished late that Saturday evening and returned early again on Sunday for another long day.   </w:t>
+        <w:t>remaining</w:t>
+      </w:r>
+      <w:r>
+        <w:t xml:space="preserve"> toast and headed into the university to resume my scientific writing. I finished late that Saturday evening and returned early again on Sunday for another long day.   </w:t>
       </w:r>
     </w:p>
     <w:p/>
@@ -1988,10 +2095,22 @@
         <w:t>urs when my mobile rang again. ‘</w:t>
       </w:r>
       <w:r>
-        <w:t>Hi David, it is Doctor Wong here. Your test results have arrived and I need to see you immediately. Can you get here as soon as possible</w:t>
-      </w:r>
-      <w:r>
-        <w:t>.’ ‘Sure! I’m on my way now’</w:t>
+        <w:t>Hi David, it is Doctor Wong here. Your test results have arrived an</w:t>
+      </w:r>
+      <w:r>
+        <w:t>d I need to see you immediately!</w:t>
+      </w:r>
+      <w:r>
+        <w:t xml:space="preserve"> Can you get here as soon as possible</w:t>
+      </w:r>
+      <w:r>
+        <w:t>.’ ‘Sure! I’m on my way now</w:t>
+      </w:r>
+      <w:r>
+        <w:t>,</w:t>
+      </w:r>
+      <w:r>
+        <w:t>’</w:t>
       </w:r>
       <w:r>
         <w:t xml:space="preserve"> I replied</w:t>
@@ -2034,10 +2153,7 @@
       </w:r>
       <w:proofErr w:type="gramStart"/>
       <w:r>
-        <w:t>bed-</w:t>
-      </w:r>
-      <w:r>
-        <w:t>time</w:t>
+        <w:t>bed time</w:t>
       </w:r>
       <w:proofErr w:type="gramEnd"/>
       <w:r>
@@ -2144,13 +2260,13 @@
         <w:t xml:space="preserve"> </w:t>
       </w:r>
       <w:r>
-        <w:t xml:space="preserve">I glanced at the print hanging on the wall </w:t>
+        <w:t xml:space="preserve">I glanced at the print hanging </w:t>
       </w:r>
       <w:r>
         <w:t>behind her</w:t>
       </w:r>
       <w:r>
-        <w:t xml:space="preserve"> with a puzzled expression</w:t>
+        <w:t>, unable to look directly into her eyes</w:t>
       </w:r>
       <w:r>
         <w:t xml:space="preserve">. I </w:t>
@@ -2174,13 +2290,25 @@
         <w:t xml:space="preserve">the artist. </w:t>
       </w:r>
       <w:r>
-        <w:t>‘Phew’ I thought to myself ‘</w:t>
+        <w:t>‘Phew</w:t>
+      </w:r>
+      <w:r>
+        <w:t>,</w:t>
+      </w:r>
+      <w:r>
+        <w:t>’ I thought to myself ‘</w:t>
       </w:r>
       <w:r>
         <w:t>that means I don’t have D</w:t>
       </w:r>
       <w:r>
-        <w:t>iabetes’</w:t>
+        <w:t>iabetes</w:t>
+      </w:r>
+      <w:r>
+        <w:t>,</w:t>
+      </w:r>
+      <w:r>
+        <w:t>’</w:t>
       </w:r>
       <w:r>
         <w:t xml:space="preserve"> and in a complete state of ignorance </w:t>
@@ -2218,7 +2346,13 @@
         <w:t xml:space="preserve">! I have contacted Canberra Hospital and they are expecting you. You need to report to the Emergency Room </w:t>
       </w:r>
       <w:r>
-        <w:t>within the next couple of hours’. ‘But I fe</w:t>
+        <w:t>within the next couple of hours</w:t>
+      </w:r>
+      <w:r>
+        <w:t>.’</w:t>
+      </w:r>
+      <w:r>
+        <w:t xml:space="preserve"> ‘But I fe</w:t>
       </w:r>
       <w:r>
         <w:t>el fine. Are you sure?’ I asked.</w:t>
@@ -2230,7 +2364,13 @@
         <w:t>They will repeat the tests when you get there. I suggest you pack a small bag. You may need to sta</w:t>
       </w:r>
       <w:r>
-        <w:t>y overnight’</w:t>
+        <w:t>y overnight</w:t>
+      </w:r>
+      <w:r>
+        <w:t>,</w:t>
+      </w:r>
+      <w:r>
+        <w:t>’</w:t>
       </w:r>
       <w:r>
         <w:t xml:space="preserve"> she </w:t>
@@ -2242,7 +2382,13 @@
         <w:t>There’s no need to pay for this one David, just get to the hospital as soon as y</w:t>
       </w:r>
       <w:r>
-        <w:t>ou can’</w:t>
+        <w:t>ou can</w:t>
+      </w:r>
+      <w:r>
+        <w:t>,</w:t>
+      </w:r>
+      <w:r>
+        <w:t>’</w:t>
       </w:r>
       <w:r>
         <w:t xml:space="preserve"> her final words as I left the office. </w:t>
@@ -2296,6 +2442,9 @@
         <w:t>She is sleeping</w:t>
       </w:r>
       <w:r>
+        <w:t>,</w:t>
+      </w:r>
+      <w:r>
         <w:t>’ the reply. ‘</w:t>
       </w:r>
       <w:r>
@@ -2323,19 +2472,49 @@
         <w:t>greeting</w:t>
       </w:r>
       <w:r>
-        <w:t xml:space="preserve"> echoed down the line. ‘Hi babe, it’s me’. ‘David, how are you?’</w:t>
+        <w:t xml:space="preserve"> echoed down the line. ‘Hi babe, it’s me</w:t>
+      </w:r>
+      <w:r>
+        <w:t>,</w:t>
+      </w:r>
+      <w:r>
+        <w:t>’</w:t>
+      </w:r>
+      <w:r>
+        <w:t xml:space="preserve"> I replied</w:t>
+      </w:r>
+      <w:r>
+        <w:t>. ‘David, how are you?’</w:t>
       </w:r>
       <w:r>
         <w:t xml:space="preserve"> she asked more</w:t>
       </w:r>
       <w:r>
-        <w:t xml:space="preserve"> clearly as she began to wake. ‘Is everything okay’ she continued. ‘</w:t>
+        <w:t xml:space="preserve"> clearly </w:t>
+      </w:r>
+      <w:r>
+        <w:t xml:space="preserve">now </w:t>
+      </w:r>
+      <w:r>
+        <w:t>as she began to wake. ‘Is everything okay</w:t>
+      </w:r>
+      <w:r>
+        <w:t>?</w:t>
+      </w:r>
+      <w:r>
+        <w:t>’ she continued. ‘</w:t>
       </w:r>
       <w:r>
         <w:t>No, I have just seen the d</w:t>
       </w:r>
       <w:r>
-        <w:t>octor’. ‘What, what is it!’</w:t>
+        <w:t>octor</w:t>
+      </w:r>
+      <w:r>
+        <w:t>.’</w:t>
+      </w:r>
+      <w:r>
+        <w:t xml:space="preserve"> ‘What, what is it!’</w:t>
       </w:r>
       <w:r>
         <w:t xml:space="preserve"> </w:t>
@@ -2359,10 +2538,16 @@
         <w:t>They think I have Leukemia. I have been asked to report to t</w:t>
       </w:r>
       <w:r>
-        <w:t>he hospital as soon as possible’</w:t>
-      </w:r>
-      <w:r>
-        <w:t xml:space="preserve">. </w:t>
+        <w:t>he hospital as soon as possible</w:t>
+      </w:r>
+      <w:r>
+        <w:t>.</w:t>
+      </w:r>
+      <w:r>
+        <w:t>’</w:t>
+      </w:r>
+      <w:r>
+        <w:t xml:space="preserve"> </w:t>
       </w:r>
     </w:p>
     <w:p/>
@@ -2476,7 +2661,7 @@
         <w:t>peat analysis</w:t>
       </w:r>
       <w:r>
-        <w:t xml:space="preserve">. She explained that the new tests would determine the exact nature of my Leukemia, the </w:t>
+        <w:t xml:space="preserve">. She explained that the new tests would determine the exact nature of my Leukemia, </w:t>
       </w:r>
       <w:r>
         <w:t>detailed</w:t>
@@ -2558,7 +2743,21 @@
         <w:t>r</w:t>
       </w:r>
       <w:r>
-        <w:t xml:space="preserve"> that morning I met Deidre, the cancer care coordinator, a nurse </w:t>
+        <w:t xml:space="preserve"> that morning </w:t>
+      </w:r>
+      <w:r>
+        <w:t xml:space="preserve">something eventually happened. </w:t>
+      </w:r>
+      <w:r>
+        <w:t xml:space="preserve">I met Deidre, the cancer care coordinator, </w:t>
+      </w:r>
+      <w:proofErr w:type="gramStart"/>
+      <w:r>
+        <w:t>a</w:t>
+      </w:r>
+      <w:proofErr w:type="gramEnd"/>
+      <w:r>
+        <w:t xml:space="preserve"> nurse </w:t>
       </w:r>
       <w:r>
         <w:t>who would be integrated into my medical team and with whom I would</w:t>
@@ -2606,13 +2805,33 @@
         <w:t xml:space="preserve">there </w:t>
       </w:r>
       <w:r>
-        <w:t>was much darkness to eliminate</w:t>
+        <w:t xml:space="preserve">was </w:t>
+      </w:r>
+      <w:r>
+        <w:t xml:space="preserve">a </w:t>
+      </w:r>
+      <w:proofErr w:type="gramStart"/>
+      <w:r>
+        <w:t>black-hole</w:t>
+      </w:r>
+      <w:proofErr w:type="gramEnd"/>
+      <w:r>
+        <w:t xml:space="preserve"> of</w:t>
+      </w:r>
+      <w:r>
+        <w:t xml:space="preserve"> darkness to eliminate</w:t>
       </w:r>
       <w:r>
         <w:t>.</w:t>
       </w:r>
       <w:r>
-        <w:t xml:space="preserve"> I recalled </w:t>
+        <w:t xml:space="preserve"> I </w:t>
+      </w:r>
+      <w:r>
+        <w:t>couldn’t help but recall</w:t>
+      </w:r>
+      <w:r>
+        <w:t xml:space="preserve"> </w:t>
       </w:r>
       <w:r>
         <w:t>how I’d inappropriately asked</w:t>
@@ -2639,7 +2858,10 @@
         <w:t xml:space="preserve">. </w:t>
       </w:r>
       <w:r>
-        <w:t xml:space="preserve">With little personal experience with Leukaemia, </w:t>
+        <w:t>Having had</w:t>
+      </w:r>
+      <w:r>
+        <w:t xml:space="preserve"> little personal experience with Leukaemia, </w:t>
       </w:r>
       <w:r>
         <w:t xml:space="preserve">I knew </w:t>
@@ -2663,16 +2885,19 @@
         <w:t>I had little ide</w:t>
       </w:r>
       <w:r>
-        <w:t xml:space="preserve">a what </w:t>
-      </w:r>
-      <w:r>
-        <w:t>to expect</w:t>
-      </w:r>
-      <w:r>
-        <w:t>, where it came fro</w:t>
-      </w:r>
-      <w:r>
-        <w:t xml:space="preserve">m or how it was treated. Fortunately, Deidre started at the very beginning. </w:t>
+        <w:t>a where it came fro</w:t>
+      </w:r>
+      <w:r>
+        <w:t xml:space="preserve">m, </w:t>
+      </w:r>
+      <w:r>
+        <w:t>how it was treated</w:t>
+      </w:r>
+      <w:r>
+        <w:t xml:space="preserve"> or what to expect</w:t>
+      </w:r>
+      <w:r>
+        <w:t xml:space="preserve">. Fortunately, Deidre started at the very beginning. </w:t>
       </w:r>
     </w:p>
     <w:p/>
@@ -2884,7 +3109,19 @@
         <w:rPr>
           <w:rFonts w:eastAsia="Times New Roman" w:cs="Times New Roman"/>
         </w:rPr>
-        <w:t>, whereas lymphoblastic leukaemias affect lymphocytes, another form of white blood cell. The four categories therefore become</w:t>
+        <w:t xml:space="preserve">, whereas lymphoblastic leukaemias affect lymphocytes, another form of white blood cell. The four </w:t>
+      </w:r>
+      <w:r>
+        <w:rPr>
+          <w:rFonts w:eastAsia="Times New Roman" w:cs="Times New Roman"/>
+        </w:rPr>
+        <w:t xml:space="preserve">main </w:t>
+      </w:r>
+      <w:r>
+        <w:rPr>
+          <w:rFonts w:eastAsia="Times New Roman" w:cs="Times New Roman"/>
+        </w:rPr>
+        <w:t>categories therefore become</w:t>
       </w:r>
       <w:proofErr w:type="gramStart"/>
       <w:r>
@@ -2952,7 +3189,13 @@
     <w:p/>
     <w:p>
       <w:r>
-        <w:t xml:space="preserve">‘We won’t know exactly how to treat your Leukaemia until the type is confirmed’ stated Deidre. ‘However, we </w:t>
+        <w:t>‘We won’t know exactly how to treat your Leukaemia until the type is confirmed</w:t>
+      </w:r>
+      <w:r>
+        <w:t>,</w:t>
+      </w:r>
+      <w:r>
+        <w:t xml:space="preserve">’ stated Deidre. ‘However, we </w:t>
       </w:r>
       <w:r>
         <w:t>are</w:t>
@@ -2964,7 +3207,13 @@
         <w:t xml:space="preserve">is acute and that it </w:t>
       </w:r>
       <w:r>
-        <w:t>will involve chemotherapy’ she continued. ‘Let’s talk about chemo now.’</w:t>
+        <w:t>will involve chemotherapy</w:t>
+      </w:r>
+      <w:r>
+        <w:t>,</w:t>
+      </w:r>
+      <w:r>
+        <w:t>’ she continued. ‘Let’s talk about chemo now.’</w:t>
       </w:r>
     </w:p>
     <w:p/>
@@ -3033,7 +3282,25 @@
         <w:t xml:space="preserve">‘Your blood counts will drop after your chemo!’ Deidre continued.  </w:t>
       </w:r>
       <w:r>
-        <w:t xml:space="preserve">‘It is important that you understand that you are susceptible to all sorts of infection when this happens. The state is known as neutropenia, and your body will not have an operating immune system so you must be extremely careful. You will need to wash your hands continuously and avoid public places, even common areas of the hospital. You will also have to be careful with what you eat. You can’t have anything raw unless you peel it and you should only drink bottled water. Just imagine that you are travelling in a developing country.’  </w:t>
+        <w:t xml:space="preserve">‘It is important that you understand that you are susceptible to all sorts of infection when this happens. </w:t>
+      </w:r>
+      <w:r>
+        <w:t>This</w:t>
+      </w:r>
+      <w:r>
+        <w:t xml:space="preserve"> state is known as neutropenia, and your body will not have an operating immune system so you must be extremely careful. You will need to wash your hands continuously and avoid public places, even common areas of the hospital. You will also have to be careful with what you eat. You can’t have anything raw unless you peel it and you should only drink bottled water. Just imagine that you are tra</w:t>
+      </w:r>
+      <w:r>
+        <w:t>velling in a developing country,</w:t>
+      </w:r>
+      <w:r>
+        <w:t xml:space="preserve">’ </w:t>
+      </w:r>
+      <w:r>
+        <w:t xml:space="preserve">and I thought how much more wonderful that would be.  </w:t>
+      </w:r>
+      <w:r>
+        <w:t xml:space="preserve"> </w:t>
       </w:r>
       <w:r>
         <w:t xml:space="preserve">Deidre rapped up her lesson and I was left alone to reflect upon what lay ahead. </w:t>
@@ -3059,7 +3326,13 @@
         <w:t>analysis</w:t>
       </w:r>
       <w:r>
-        <w:t xml:space="preserve"> and will help us confirm how developed your disease is’. ‘</w:t>
+        <w:t xml:space="preserve"> and will help us confirm how developed your disease is</w:t>
+      </w:r>
+      <w:r>
+        <w:t>.’</w:t>
+      </w:r>
+      <w:r>
+        <w:t xml:space="preserve"> ‘</w:t>
       </w:r>
       <w:r>
         <w:t>Emma…</w:t>
@@ -3074,7 +3347,13 @@
         <w:t xml:space="preserve"> </w:t>
       </w:r>
       <w:r>
-        <w:t xml:space="preserve">‘I don’t feel sick at all’ I continued. </w:t>
+        <w:t>‘I don’t feel sick at all</w:t>
+      </w:r>
+      <w:r>
+        <w:t>,</w:t>
+      </w:r>
+      <w:r>
+        <w:t xml:space="preserve">’ I continued. </w:t>
       </w:r>
       <w:r>
         <w:t>‘We’ve caught it early, David. Acute diseases like this propagate very quickly. Left untreated… You would be very sick and possibly die within weeks.’ ‘What if I had done the tests in October when I first saw the doctor?’ I asked. ‘It is possible that we would not have seen the disease at all a few months ago. I would say that you are</w:t>
@@ -3131,25 +3410,10 @@
         <w:t xml:space="preserve">f bone marrow from the </w:t>
       </w:r>
       <w:r>
-        <w:t>hipbone that</w:t>
-      </w:r>
-      <w:r>
-        <w:t xml:space="preserve"> </w:t>
-      </w:r>
-      <w:r>
-        <w:t xml:space="preserve">is </w:t>
-      </w:r>
-      <w:r>
-        <w:t xml:space="preserve">subsequently </w:t>
-      </w:r>
-      <w:r>
-        <w:t xml:space="preserve">sent to the lab </w:t>
-      </w:r>
-      <w:r>
-        <w:t xml:space="preserve">for </w:t>
-      </w:r>
-      <w:r>
-        <w:t>analysis</w:t>
+        <w:t>hipbone analysis</w:t>
+      </w:r>
+      <w:r>
+        <w:t xml:space="preserve"> in the lab</w:t>
       </w:r>
       <w:r>
         <w:t xml:space="preserve">.  </w:t>
@@ -3164,10 +3428,19 @@
         <w:t>She</w:t>
       </w:r>
       <w:r>
-        <w:t xml:space="preserve"> picked and marked</w:t>
-      </w:r>
-      <w:r>
-        <w:t xml:space="preserve"> the entry site. Then, a sharp prick as the ne</w:t>
+        <w:t xml:space="preserve"> </w:t>
+      </w:r>
+      <w:r>
+        <w:t>selected</w:t>
+      </w:r>
+      <w:r>
+        <w:t xml:space="preserve"> and marked</w:t>
+      </w:r>
+      <w:r>
+        <w:t xml:space="preserve"> the entry site. There was</w:t>
+      </w:r>
+      <w:r>
+        <w:t xml:space="preserve"> a sharp prick as the ne</w:t>
       </w:r>
       <w:r>
         <w:t>edle punctured</w:t>
@@ -3193,19 +3466,17 @@
       <w:r>
         <w:t xml:space="preserve"> </w:t>
       </w:r>
-      <w:proofErr w:type="gramStart"/>
-      <w:r>
-        <w:t xml:space="preserve">to </w:t>
-      </w:r>
-      <w:r>
-        <w:t xml:space="preserve"> numb</w:t>
-      </w:r>
-      <w:proofErr w:type="gramEnd"/>
-      <w:r>
-        <w:t xml:space="preserve"> the area. </w:t>
-      </w:r>
-      <w:r>
-        <w:t xml:space="preserve">Next, a spirited </w:t>
+      <w:r>
+        <w:t>to</w:t>
+      </w:r>
+      <w:r>
+        <w:t xml:space="preserve"> numb the area. </w:t>
+      </w:r>
+      <w:r>
+        <w:t>Then</w:t>
+      </w:r>
+      <w:r>
+        <w:t xml:space="preserve">, a spirited </w:t>
       </w:r>
       <w:r>
         <w:t>PAIN as Emma twis</w:t>
@@ -3241,7 +3512,13 @@
         <w:t xml:space="preserve"> syringe and sucked out the aspirate or liquid marrow. Then she swapped to a trephine needle, </w:t>
       </w:r>
       <w:r>
-        <w:t xml:space="preserve">a larger needle with cylindrical blade, and rotated it </w:t>
+        <w:t xml:space="preserve">a larger </w:t>
+      </w:r>
+      <w:r>
+        <w:t>instrument</w:t>
+      </w:r>
+      <w:r>
+        <w:t xml:space="preserve"> with cylindrical blade, and rotated it </w:t>
       </w:r>
       <w:r>
         <w:t xml:space="preserve">painfully </w:t>
@@ -3256,13 +3533,19 @@
         <w:t>a</w:t>
       </w:r>
       <w:r>
-        <w:t xml:space="preserve"> solid marrow sample. </w:t>
+        <w:t xml:space="preserve"> </w:t>
+      </w:r>
+      <w:r>
+        <w:t xml:space="preserve">sample of </w:t>
+      </w:r>
+      <w:r>
+        <w:t xml:space="preserve">solid marrow. </w:t>
       </w:r>
     </w:p>
     <w:p/>
     <w:p>
       <w:r>
-        <w:t>The biopsy was conducted in my room. It does not require a trip to theatre and hence genera</w:t>
+        <w:t>The biopsy was conducted in my room. It does not require a trip to theatre and genera</w:t>
       </w:r>
       <w:r>
         <w:t>l anesthetic is not used. S</w:t>
@@ -3292,7 +3575,13 @@
         <w:t>occurs</w:t>
       </w:r>
       <w:r>
-        <w:t xml:space="preserve"> because local anesthetic is unable to penetrate the bone, and is hence useless during the final stages of the procedure. </w:t>
+        <w:t xml:space="preserve"> because local anesthetic is unable to penetrate the bone, and is hence useless during the </w:t>
+      </w:r>
+      <w:r>
+        <w:t>bone-piercing</w:t>
+      </w:r>
+      <w:r>
+        <w:t xml:space="preserve"> stages of the procedure. </w:t>
       </w:r>
       <w:r>
         <w:t xml:space="preserve">The bone aches for a few days after each biopsy. </w:t>
@@ -3312,9 +3601,6 @@
     </w:p>
     <w:p>
       <w:r>
-        <w:t xml:space="preserve">The following morning </w:t>
-      </w:r>
-      <w:r>
         <w:t>I was</w:t>
       </w:r>
       <w:r>
@@ -3343,6 +3629,9 @@
         <w:t xml:space="preserve"> </w:t>
       </w:r>
       <w:r>
+        <w:t xml:space="preserve">the following morning, </w:t>
+      </w:r>
+      <w:r>
         <w:t xml:space="preserve">for the first time since my diagnosis. It was a relief to have my girls with me once again. </w:t>
       </w:r>
       <w:r>
@@ -3393,7 +3682,19 @@
         <w:t xml:space="preserve">you have </w:t>
       </w:r>
       <w:r>
-        <w:t xml:space="preserve">ALL and not AML’ he said. ‘The difference is probably not significant for you; it just changes the chemo protocol that we use. We need to wait another day or so however, to get the results from the solid marrow sample’ continued </w:t>
+        <w:t>ALL and not AML</w:t>
+      </w:r>
+      <w:r>
+        <w:t>,</w:t>
+      </w:r>
+      <w:r>
+        <w:t>’ he said. ‘The difference is probably not significant for you; it just changes the chemo protocol that we use. We need to wait another day or so however, to get the results from the solid marrow sample</w:t>
+      </w:r>
+      <w:r>
+        <w:t>,</w:t>
+      </w:r>
+      <w:r>
+        <w:t xml:space="preserve">’ continued </w:t>
       </w:r>
       <w:proofErr w:type="spellStart"/>
       <w:r>
@@ -3413,7 +3714,19 @@
         <w:t xml:space="preserve">for </w:t>
       </w:r>
       <w:r>
-        <w:t xml:space="preserve">tomorrow to insert a Hickman’s Line’ Emma pitched in. ‘A Hickman’s line’ I asked. ‘It’s a special type of </w:t>
+        <w:t>tomorrow to insert a Hickman’s Line</w:t>
+      </w:r>
+      <w:r>
+        <w:t>,</w:t>
+      </w:r>
+      <w:r>
+        <w:t>’ Emma pitched in. ‘A Hickman’s line</w:t>
+      </w:r>
+      <w:r>
+        <w:t>?</w:t>
+      </w:r>
+      <w:r>
+        <w:t xml:space="preserve">’ I asked. ‘It’s a special type of </w:t>
       </w:r>
       <w:r>
         <w:t xml:space="preserve">intravenous </w:t>
@@ -3481,7 +3794,10 @@
         <w:t xml:space="preserve"> </w:t>
       </w:r>
       <w:r>
-        <w:t xml:space="preserve">the latest gradation in our long inquisition. </w:t>
+        <w:t xml:space="preserve">the </w:t>
+      </w:r>
+      <w:r>
+        <w:t xml:space="preserve">latest gradation in our long inquisition. </w:t>
       </w:r>
       <w:r>
         <w:t xml:space="preserve"> </w:t>
@@ -3493,16 +3809,34 @@
         <w:t>The road will be difficult but your chances are reasonably g</w:t>
       </w:r>
       <w:r>
-        <w:t xml:space="preserve">ood! We are aiming for a long disease-free life here.’ replied Emma. </w:t>
-      </w:r>
-      <w:r>
-        <w:t xml:space="preserve">‘We hope to start the chemo on Friday. Try not to worry, we think you’ll do ok’ they concluded before leaving my room. </w:t>
+        <w:t>ood! We are aiming fo</w:t>
+      </w:r>
+      <w:r>
+        <w:t>r a long disease-free life here,</w:t>
+      </w:r>
+      <w:r>
+        <w:t xml:space="preserve">’ replied Emma. </w:t>
+      </w:r>
+      <w:r>
+        <w:t>‘We hope to start the chemo on Friday. Try not to worry, we think you’ll do ok</w:t>
+      </w:r>
+      <w:r>
+        <w:t>,</w:t>
+      </w:r>
+      <w:r>
+        <w:t xml:space="preserve">’ they concluded before leaving my room. </w:t>
       </w:r>
     </w:p>
     <w:p/>
     <w:p>
       <w:r>
-        <w:t xml:space="preserve">That night I thought of Xi Wangmu. I recalled the warmth of her grin and positive outlook. ‘If she can cope with her torment, then I can deal with this’ I said quietly to myself. </w:t>
+        <w:t>That night I thought of Xi Wangmu. I recalled the warmth of her grin and positive outlook. ‘If she can cope with her torment, then I can deal with this</w:t>
+      </w:r>
+      <w:r>
+        <w:t>,</w:t>
+      </w:r>
+      <w:r>
+        <w:t xml:space="preserve">’ I said quietly to myself. </w:t>
       </w:r>
       <w:r>
         <w:t xml:space="preserve">My thoughts drifted </w:t>
@@ -3532,7 +3866,7 @@
         <w:t xml:space="preserve"> last days were </w:t>
       </w:r>
       <w:r>
-        <w:t>unpleasant</w:t>
+        <w:t>a struggle</w:t>
       </w:r>
       <w:r>
         <w:t xml:space="preserve">. </w:t>
@@ -3621,7 +3955,16 @@
     </w:p>
     <w:p>
       <w:r>
-        <w:t xml:space="preserve">Later that night I was woken by the night nurse, visiting for another set of observations. I was glad to be awake now for I had been dreaming.  Subconsciously, I’d been processing the few memories that I had of Peter. The most vivid of these, </w:t>
+        <w:t>The</w:t>
+      </w:r>
+      <w:r>
+        <w:t xml:space="preserve"> night nurse</w:t>
+      </w:r>
+      <w:r>
+        <w:t xml:space="preserve"> woke me as she prepared to take </w:t>
+      </w:r>
+      <w:r>
+        <w:t xml:space="preserve">another set of observations. I was glad to be awake now for I had been dreaming.  Subconsciously, I’d been processing the few memories that I had of Peter. The most vivid of these, </w:t>
       </w:r>
       <w:r>
         <w:t xml:space="preserve">a </w:t>
@@ -3639,10 +3982,13 @@
         <w:t>fringe</w:t>
       </w:r>
       <w:r>
-        <w:t xml:space="preserve"> of Adelaide. Peter was stan</w:t>
-      </w:r>
-      <w:r>
-        <w:t xml:space="preserve">ding over the bench, blood </w:t>
+        <w:t xml:space="preserve"> of Adelaide. Peter was </w:t>
+      </w:r>
+      <w:r>
+        <w:t>leaning</w:t>
+      </w:r>
+      <w:r>
+        <w:t xml:space="preserve"> over the bench, blood </w:t>
       </w:r>
       <w:r>
         <w:t>as red as</w:t>
@@ -3663,13 +4009,25 @@
         <w:t xml:space="preserve"> from his mouth at an alarming rate. </w:t>
       </w:r>
       <w:r>
-        <w:t xml:space="preserve">The ossicles in my ears began vibrating </w:t>
+        <w:t>I could fell the ossicles in my ears begi</w:t>
+      </w:r>
+      <w:r>
+        <w:t xml:space="preserve">n </w:t>
+      </w:r>
+      <w:r>
+        <w:t>to vibrate</w:t>
+      </w:r>
+      <w:r>
+        <w:t xml:space="preserve"> </w:t>
       </w:r>
       <w:r>
         <w:t xml:space="preserve">violently </w:t>
       </w:r>
       <w:r>
-        <w:t xml:space="preserve">to the sound of blood crashing into the sink bottom. </w:t>
+        <w:t>to the sound of blood</w:t>
+      </w:r>
+      <w:r>
+        <w:t xml:space="preserve"> crashing into the sink bottom and </w:t>
       </w:r>
       <w:r>
         <w:t xml:space="preserve">I </w:t>
@@ -3687,6 +4045,9 @@
         <w:t xml:space="preserve"> couldn’t find a </w:t>
       </w:r>
       <w:r>
+        <w:t xml:space="preserve">more </w:t>
+      </w:r>
+      <w:r>
         <w:t>buoyant</w:t>
       </w:r>
       <w:r>
@@ -3744,7 +4105,7 @@
     <w:p/>
     <w:p>
       <w:r>
-        <w:t>Finally</w:t>
+        <w:t>Sweat was pouring from my forehead and I was becoming uncomfortable with my dark thoughts, when all of sudden,</w:t>
       </w:r>
       <w:r>
         <w:t xml:space="preserve"> it struck me! I had found </w:t>
@@ -3774,29 +4135,32 @@
       <w:r>
         <w:t xml:space="preserve">ballet </w:t>
       </w:r>
+      <w:r>
+        <w:t>concerts;</w:t>
+      </w:r>
+      <w:r>
+        <w:t xml:space="preserve"> </w:t>
+      </w:r>
+      <w:r>
+        <w:t>math exams to prepare for;</w:t>
+      </w:r>
+      <w:r>
+        <w:t xml:space="preserve"> </w:t>
+      </w:r>
+      <w:r>
+        <w:t>bust-ups with inappropriat</w:t>
+      </w:r>
+      <w:r>
+        <w:t>ely selected boyfriend</w:t>
+      </w:r>
+      <w:r>
+        <w:t>s</w:t>
+      </w:r>
       <w:proofErr w:type="gramStart"/>
       <w:r>
-        <w:t>concerts</w:t>
-      </w:r>
-      <w:r>
-        <w:t>,</w:t>
+        <w:t>;</w:t>
       </w:r>
       <w:proofErr w:type="gramEnd"/>
-      <w:r>
-        <w:t xml:space="preserve"> </w:t>
-      </w:r>
-      <w:r>
-        <w:t xml:space="preserve">math exams to prepare for, </w:t>
-      </w:r>
-      <w:r>
-        <w:t>bust-ups with inappropriat</w:t>
-      </w:r>
-      <w:r>
-        <w:t>ely selected boyfriend</w:t>
-      </w:r>
-      <w:r>
-        <w:t>s</w:t>
-      </w:r>
       <w:r>
         <w:t xml:space="preserve"> and teenage dramas.</w:t>
       </w:r>
@@ -3830,7 +4194,19 @@
     </w:p>
     <w:p>
       <w:r>
-        <w:t xml:space="preserve">Thursday morning came around and I began fasting for the Hickman’s insertion, scheduled for early </w:t>
+        <w:t xml:space="preserve">Thursday morning came around and I began fasting for the Hickman’s insertion, </w:t>
+      </w:r>
+      <w:r>
+        <w:t xml:space="preserve">not </w:t>
+      </w:r>
+      <w:r>
+        <w:t xml:space="preserve">scheduled </w:t>
+      </w:r>
+      <w:r>
+        <w:t>until</w:t>
+      </w:r>
+      <w:r>
+        <w:t xml:space="preserve"> early </w:t>
       </w:r>
       <w:r>
         <w:t xml:space="preserve">that </w:t>
@@ -3851,10 +4227,28 @@
         <w:t xml:space="preserve">. </w:t>
       </w:r>
       <w:r>
-        <w:t>The scan involved the extraction of a small sample of blood that was subsequently mixed with radioactive material and re-injected into my arm. A short rest, necessarily provided for the radioactive agents to distribute throughout my body, and I was attached to</w:t>
-      </w:r>
-      <w:r>
-        <w:t xml:space="preserve"> an electrocardiograph (ECG). The radiographer</w:t>
+        <w:t>The scan involved the extraction of a small s</w:t>
+      </w:r>
+      <w:r>
+        <w:t>ample of blood,</w:t>
+      </w:r>
+      <w:r>
+        <w:t xml:space="preserve"> subsequently mixed with radioactive material and </w:t>
+      </w:r>
+      <w:r>
+        <w:t xml:space="preserve">then </w:t>
+      </w:r>
+      <w:r>
+        <w:t>re-injected into my arm. A short rest, necessarily provided for the radioactive agents to distribute throughout my body</w:t>
+      </w:r>
+      <w:r>
+        <w:t xml:space="preserve"> and reach my heart. </w:t>
+      </w:r>
+      <w:r>
+        <w:t>I was attached to</w:t>
+      </w:r>
+      <w:r>
+        <w:t xml:space="preserve"> an electrocardiograph (ECG) and</w:t>
       </w:r>
       <w:r>
         <w:t xml:space="preserve"> positioned </w:t>
@@ -3887,7 +4281,7 @@
         <w:t xml:space="preserve">radioactive materials </w:t>
       </w:r>
       <w:r>
-        <w:t>in my blood</w:t>
+        <w:t>she had mixed into my blood</w:t>
       </w:r>
       <w:r>
         <w:t xml:space="preserve">. Forty-five minutes later the ECG leads were removed and my heart was deemed ready.  </w:t>
@@ -3914,6 +4308,9 @@
         <w:t>start planning the chemotherapy</w:t>
       </w:r>
       <w:r>
+        <w:t>,</w:t>
+      </w:r>
+      <w:r>
         <w:t xml:space="preserve">’ </w:t>
       </w:r>
       <w:r>
@@ -3943,7 +4340,13 @@
         <w:t>.</w:t>
       </w:r>
       <w:r>
-        <w:t xml:space="preserve"> Reserved for the most aggressive forms of </w:t>
+        <w:t xml:space="preserve"> </w:t>
+      </w:r>
+      <w:r>
+        <w:t>R</w:t>
+      </w:r>
+      <w:r>
+        <w:t xml:space="preserve">eserved for the most aggressive forms of </w:t>
       </w:r>
       <w:r>
         <w:t>Leukaemia</w:t>
@@ -3957,7 +4360,13 @@
       </w:r>
       <w:proofErr w:type="spellEnd"/>
       <w:r>
-        <w:t xml:space="preserve"> is separated into two courses of drugs, each with their own concoction of drugs. The different courses are known as arms A and B. During arm A we deliver the following drugs</w:t>
+        <w:t xml:space="preserve"> is sep</w:t>
+      </w:r>
+      <w:r>
+        <w:t>arated into two courses</w:t>
+      </w:r>
+      <w:r>
+        <w:t>, each with their own concoction of drugs. The different courses are known as arms A and B. During arm A we deliver the following drugs</w:t>
       </w:r>
       <w:proofErr w:type="gramStart"/>
       <w:r>
@@ -3984,10 +4393,10 @@
         <w:t xml:space="preserve"> and Methotrexate’. My brain rattled with all these foreign </w:t>
       </w:r>
       <w:r>
-        <w:t xml:space="preserve">terms. </w:t>
-      </w:r>
-      <w:r>
-        <w:t>Deidre continued. ‘In course B you will receive Me</w:t>
+        <w:t>terms and Deidre continued, ‘i</w:t>
+      </w:r>
+      <w:r>
+        <w:t>n course B you will receive Me</w:t>
       </w:r>
       <w:r>
         <w:t xml:space="preserve">thotrexate, </w:t>
@@ -4060,7 +4469,13 @@
         <w:t xml:space="preserve">will </w:t>
       </w:r>
       <w:r>
-        <w:t>receive the chemo over a four-day period, become neutropenic and then recover. Each cycle should take about three weeks, depending on your recovery. We will try to get you out of hospital between the courses of chemo, depending on your health.’</w:t>
+        <w:t>receive the chemo over a four-day period, become neutropenic and then recover. Each cycle should take about three weeks, depending on your recovery. We will try to get you out of hospital between the courses of chemo</w:t>
+      </w:r>
+      <w:r>
+        <w:t xml:space="preserve"> if we can. It all depends</w:t>
+      </w:r>
+      <w:r>
+        <w:t xml:space="preserve"> on your health.’</w:t>
       </w:r>
     </w:p>
     <w:p/>
@@ -4086,13 +4501,25 @@
         <w:t>Methotrexate</w:t>
       </w:r>
       <w:r>
-        <w:t xml:space="preserve">, will therefore be delivered by a lumbar puncture or spinal tap. A sample of the cerebrospinal fluid will also be collected at the same time. The sample will be sent to the lab for analysis, which will determine whether </w:t>
+        <w:t xml:space="preserve">, will therefore be delivered by a lumbar puncture or spinal tap. A sample of the cerebrospinal fluid will be collected at the same time. The sample will be </w:t>
+      </w:r>
+      <w:r>
+        <w:t>analysed to</w:t>
+      </w:r>
+      <w:r>
+        <w:t xml:space="preserve"> determine whether </w:t>
       </w:r>
       <w:r>
         <w:t>your</w:t>
       </w:r>
       <w:r>
-        <w:t xml:space="preserve"> Leukaemia has indeed crossed into the spinal cord’. </w:t>
+        <w:t xml:space="preserve"> Leukaemia has indeed crossed into the spinal cord</w:t>
+      </w:r>
+      <w:r>
+        <w:t>.’</w:t>
+      </w:r>
+      <w:r>
+        <w:t xml:space="preserve"> </w:t>
       </w:r>
     </w:p>
     <w:p/>
@@ -4108,132 +4535,311 @@
       <w:r>
         <w:t xml:space="preserve">The Hickman’s insertion was my first experience with theatre since my knee </w:t>
       </w:r>
+      <w:r>
+        <w:t>reconstruction;</w:t>
+      </w:r>
+      <w:r>
+        <w:t xml:space="preserve"> necessary to repair a torn anterior cruciate ligament sustained </w:t>
+      </w:r>
+      <w:r>
+        <w:t xml:space="preserve">playing </w:t>
+      </w:r>
+      <w:r>
+        <w:t xml:space="preserve">football three years earlier. Unlike the knee reconstruction however, I would not receive the benefit of general anaesthetic for this one. </w:t>
+      </w:r>
+    </w:p>
+    <w:p/>
+    <w:p>
+      <w:r>
+        <w:t xml:space="preserve">I </w:t>
+      </w:r>
+      <w:r>
+        <w:t xml:space="preserve">lay on my back on the operating table. </w:t>
+      </w:r>
+      <w:r>
+        <w:t>Theatre nurses</w:t>
+      </w:r>
+      <w:r>
+        <w:t xml:space="preserve"> draped </w:t>
+      </w:r>
+      <w:r>
+        <w:t xml:space="preserve">my chest </w:t>
+      </w:r>
+      <w:r>
+        <w:t xml:space="preserve">with sterile sheets </w:t>
+      </w:r>
+      <w:r>
+        <w:t xml:space="preserve">and </w:t>
+      </w:r>
+      <w:r>
+        <w:t xml:space="preserve">washed </w:t>
+      </w:r>
+      <w:r>
+        <w:t xml:space="preserve">the open areas </w:t>
+      </w:r>
+      <w:r>
+        <w:t xml:space="preserve">with antiseptic. </w:t>
+      </w:r>
+      <w:r>
+        <w:t xml:space="preserve">There were several </w:t>
+      </w:r>
+      <w:r>
+        <w:t>pricks as the surgeon injected</w:t>
+      </w:r>
+      <w:r>
+        <w:t xml:space="preserve"> local </w:t>
+      </w:r>
+      <w:r>
+        <w:t xml:space="preserve">anaesthetic </w:t>
+      </w:r>
+      <w:r>
+        <w:t xml:space="preserve">on the right side of my chest. He </w:t>
+      </w:r>
+      <w:r>
+        <w:t xml:space="preserve">paused to allow the local to take affect and then </w:t>
+      </w:r>
+      <w:r>
+        <w:t>made two incision</w:t>
+      </w:r>
+      <w:r>
+        <w:t>s. The first of these, known as the entrance site, was</w:t>
+      </w:r>
+      <w:r>
+        <w:t xml:space="preserve"> located at the jugular vein </w:t>
+      </w:r>
+      <w:r>
+        <w:t xml:space="preserve">near the collarbone. The second, the exit site, was </w:t>
+      </w:r>
+      <w:r>
+        <w:t xml:space="preserve">roughly 12 cm lower on the chest wall. </w:t>
+      </w:r>
+      <w:r>
+        <w:t xml:space="preserve">He </w:t>
+      </w:r>
+      <w:r>
+        <w:t>created a tunnel under the skin, joining</w:t>
+      </w:r>
+      <w:r>
+        <w:t xml:space="preserve"> the exit and entrance</w:t>
+      </w:r>
+      <w:r>
+        <w:t xml:space="preserve"> sites. The singular silicon rubber tube of the Hickman’s line was then pushed into </w:t>
+      </w:r>
+      <w:r>
+        <w:t xml:space="preserve">the </w:t>
+      </w:r>
+      <w:r>
+        <w:t xml:space="preserve">exit site and through the tunnel until it </w:t>
+      </w:r>
+      <w:r>
+        <w:t>broke through the</w:t>
+      </w:r>
+      <w:r>
+        <w:t xml:space="preserve"> entrance site. </w:t>
+      </w:r>
+    </w:p>
+    <w:p/>
+    <w:p>
+      <w:r>
+        <w:t xml:space="preserve">The surgeon </w:t>
+      </w:r>
+      <w:r>
+        <w:t>then bent the tube, changing its direction and routing it towards an opening in the jugular vein that he had made earlier. The idea is to insert the tube into the vein and advance it through the superior vena cava, a thick</w:t>
+      </w:r>
+      <w:r>
+        <w:t>er</w:t>
+      </w:r>
+      <w:r>
+        <w:t xml:space="preserve"> vein </w:t>
+      </w:r>
+      <w:r>
+        <w:t>transporting</w:t>
+      </w:r>
+      <w:r>
+        <w:t xml:space="preserve"> deoxygenated blood from </w:t>
+      </w:r>
+      <w:r>
+        <w:t>upper body to</w:t>
+      </w:r>
+      <w:r>
+        <w:t xml:space="preserve"> heart, until it reaches the heart’s right atrium. </w:t>
+      </w:r>
+      <w:r>
+        <w:t>This was proving problematic however. I could feel the surgeon pushing at the line as he attempted to position it. He was zoning in on the desired location when, all of a sudden</w:t>
+      </w:r>
+      <w:r>
+        <w:t>,</w:t>
+      </w:r>
+      <w:r>
+        <w:t xml:space="preserve"> the pressure became overwhelming and the line popped out again. He repeated the process over and over again. </w:t>
+      </w:r>
       <w:proofErr w:type="gramStart"/>
       <w:r>
-        <w:t>reconstruction,</w:t>
+        <w:t xml:space="preserve">Each </w:t>
+      </w:r>
+      <w:r>
+        <w:t>attempt ending with</w:t>
+      </w:r>
+      <w:r>
+        <w:t xml:space="preserve"> the line </w:t>
+      </w:r>
+      <w:r>
+        <w:t>blasting</w:t>
+      </w:r>
+      <w:r>
+        <w:t xml:space="preserve"> out </w:t>
+      </w:r>
+      <w:r>
+        <w:t>in</w:t>
+      </w:r>
+      <w:r>
+        <w:t xml:space="preserve"> vigo</w:t>
+      </w:r>
+      <w:r>
+        <w:t>u</w:t>
+      </w:r>
+      <w:r>
+        <w:t>r.</w:t>
       </w:r>
       <w:proofErr w:type="gramEnd"/>
       <w:r>
-        <w:t xml:space="preserve"> necessary to repair a torn anterior cruciate ligament sustained </w:t>
-      </w:r>
-      <w:r>
-        <w:t xml:space="preserve">playing </w:t>
-      </w:r>
-      <w:r>
-        <w:t xml:space="preserve">football three years earlier. Unlike the knee reconstruction however, I would not receive the benefit of general anaesthetic for this one. I </w:t>
-      </w:r>
-      <w:r>
-        <w:t xml:space="preserve">lay on my back on the operating table. </w:t>
-      </w:r>
-      <w:r>
-        <w:t xml:space="preserve">I was draped with sterile sheets and the chest was washed with antiseptic. </w:t>
-      </w:r>
-      <w:r>
-        <w:t xml:space="preserve">There were several </w:t>
-      </w:r>
-      <w:r>
-        <w:t>pricks as the surgeon injected</w:t>
-      </w:r>
-      <w:r>
-        <w:t xml:space="preserve"> local </w:t>
-      </w:r>
-      <w:r>
-        <w:t xml:space="preserve">anaesthetic </w:t>
-      </w:r>
-      <w:r>
-        <w:t xml:space="preserve">on the right side of my chest. He </w:t>
-      </w:r>
-      <w:r>
-        <w:t xml:space="preserve">paused to allow the local to take affect and then </w:t>
-      </w:r>
-      <w:r>
-        <w:t>made two incision</w:t>
-      </w:r>
-      <w:r>
-        <w:t xml:space="preserve">s. The first of these, the entrance site is located at the jugular vein near the collarbone. The second was roughly 12 cm lower on the chest wall. </w:t>
-      </w:r>
-      <w:r>
-        <w:t>He joined the exit and entrance</w:t>
-      </w:r>
-      <w:r>
-        <w:t xml:space="preserve"> sites with a tunnel, just under the skin. The singular silicon rubber tube of the Hickman’s line was then pushed into </w:t>
-      </w:r>
-      <w:r>
-        <w:t xml:space="preserve">the </w:t>
-      </w:r>
-      <w:r>
-        <w:t xml:space="preserve">exit site and through the tunnel until it reached the entrance site. </w:t>
+        <w:t xml:space="preserve"> He began cursing, seemingly oblivious to my consciousness. </w:t>
       </w:r>
     </w:p>
     <w:p/>
     <w:p>
       <w:r>
-        <w:t xml:space="preserve">The surgeon </w:t>
-      </w:r>
-      <w:r>
-        <w:t>then bent the tube, changing its direction and routing it towards an opening in the jugular vein that he had made earlier. The idea is to insert the tube into the vein and advance it through the superior vena cava, a thick</w:t>
-      </w:r>
-      <w:r>
-        <w:t>er</w:t>
-      </w:r>
-      <w:r>
-        <w:t xml:space="preserve"> vein </w:t>
-      </w:r>
-      <w:r>
-        <w:t>transporting</w:t>
-      </w:r>
-      <w:r>
-        <w:t xml:space="preserve"> deoxygenated blood from </w:t>
-      </w:r>
-      <w:r>
-        <w:t>upper body to</w:t>
-      </w:r>
-      <w:r>
-        <w:t xml:space="preserve"> heart, until it reaches the heart’s right atrium. </w:t>
-      </w:r>
-      <w:r>
-        <w:t xml:space="preserve">This was proving problematic however. I could feel the surgeon pushing at the line as he attempted to position it. He was zoning in on the desired location when, all of a sudden the pressure became overwhelming and the line popped out again. He repeated the process over and over again. Each </w:t>
-      </w:r>
+        <w:t xml:space="preserve">As if I wasn’t nervous enough to begin with, now the doctor was ranting somewhat aimlessly at </w:t>
+      </w:r>
+      <w:r>
+        <w:t xml:space="preserve">an </w:t>
+      </w:r>
+      <w:r>
+        <w:t xml:space="preserve">obstinate </w:t>
+      </w:r>
+      <w:r>
+        <w:t xml:space="preserve">piece of silicon. </w:t>
+      </w:r>
+      <w:r>
+        <w:t xml:space="preserve">I was clearly becoming more </w:t>
+      </w:r>
+      <w:r>
+        <w:t>agitated</w:t>
+      </w:r>
+      <w:r>
+        <w:t xml:space="preserve"> with each passing attempt. </w:t>
+      </w:r>
+      <w:r>
+        <w:t xml:space="preserve">The theatre nurse squealed as </w:t>
+      </w:r>
+      <w:r>
+        <w:t xml:space="preserve">I </w:t>
+      </w:r>
+      <w:r>
+        <w:t>s</w:t>
+      </w:r>
+      <w:r>
+        <w:t>queezed her hand with force and the</w:t>
+      </w:r>
+      <w:r>
+        <w:t xml:space="preserve"> surgeon</w:t>
+      </w:r>
+      <w:r>
+        <w:t xml:space="preserve"> asked </w:t>
+      </w:r>
+      <w:r>
+        <w:t>that someone call for his supervisor</w:t>
+      </w:r>
+      <w:r>
+        <w:t>. A</w:t>
+      </w:r>
+      <w:r>
+        <w:t xml:space="preserve"> second nurse </w:t>
+      </w:r>
+      <w:r>
+        <w:t>began moving</w:t>
+      </w:r>
+      <w:r>
+        <w:t xml:space="preserve"> towards the phone, the one under my grip detained and unable to move. </w:t>
+      </w:r>
+      <w:r>
+        <w:t xml:space="preserve"> </w:t>
+      </w:r>
+      <w:r>
+        <w:t>The surgeon</w:t>
+      </w:r>
+      <w:r>
+        <w:t xml:space="preserve"> was </w:t>
+      </w:r>
+      <w:r>
+        <w:t xml:space="preserve">explaining </w:t>
+      </w:r>
+      <w:r>
+        <w:t>that he migh</w:t>
+      </w:r>
+      <w:r>
+        <w:t xml:space="preserve">t need some help with this one and then, miraculously the line reported into place and </w:t>
+      </w:r>
+      <w:r>
+        <w:t>he</w:t>
+      </w:r>
+      <w:r>
+        <w:t xml:space="preserve"> cancelled his request. </w:t>
+      </w:r>
+    </w:p>
+    <w:p/>
+    <w:p>
+      <w:r>
+        <w:t xml:space="preserve">An X-ray was taken to confirm that the line was in the correct position, the surgeon placed a stitch at the entrance site to hold it in place and a nurse began cleaning the blood which had spilled all over my chest. A clear waterproof dressing was placed over the exit site. In the end, </w:t>
+      </w:r>
+      <w:r>
+        <w:t>only the tubing</w:t>
+      </w:r>
+      <w:r>
+        <w:t xml:space="preserve"> below the exit site was visible. </w:t>
+      </w:r>
+      <w:r>
+        <w:t>A vertically aligned rise in the skin joining the two incision sites,</w:t>
+      </w:r>
+    </w:p>
+    <w:p>
       <w:proofErr w:type="gramStart"/>
       <w:r>
-        <w:t>time</w:t>
+        <w:t>t</w:t>
+      </w:r>
+      <w:r>
+        <w:t>he</w:t>
       </w:r>
       <w:proofErr w:type="gramEnd"/>
       <w:r>
-        <w:t xml:space="preserve"> the line </w:t>
-      </w:r>
-      <w:r>
-        <w:t>blasting</w:t>
-      </w:r>
-      <w:r>
-        <w:t xml:space="preserve"> out with vigor. He began cursing, seemingly oblivious to my consciousness. </w:t>
-      </w:r>
-      <w:r>
-        <w:t xml:space="preserve">As if I wasn’t nervous enough to begin with, now the doctor was ranting somewhat aimlessly at piece of silicon. </w:t>
-      </w:r>
-      <w:r>
-        <w:t xml:space="preserve">I was clearly becoming more uncomfortable with each passing attempt. </w:t>
-      </w:r>
-      <w:r>
-        <w:t>He asked the nurse to call for his supervisor, stating that he migh</w:t>
-      </w:r>
-      <w:r>
-        <w:t xml:space="preserve">t need some help with this one and then, miraculously the line reported into place and the surgeon cancelled his request. </w:t>
-      </w:r>
-    </w:p>
-    <w:p/>
-    <w:p>
-      <w:r>
-        <w:t>An X-ray was taken to confirm that the line was in the correct position, the surgeon placed a stitch at the entrance site to hold it in place and a nurse began cleaning the blood which had spilled all over my chest. A clear waterproof dressing was placed over the exit site. In the end, only the piece below the exit site was visible. The only evidence of the ca</w:t>
-      </w:r>
-      <w:r>
-        <w:t>theter above the exit point was</w:t>
-      </w:r>
-      <w:r>
-        <w:t xml:space="preserve"> a vertically aligned rise in the skin between the two incision sites. Below </w:t>
-      </w:r>
-      <w:r>
-        <w:t xml:space="preserve">the dressing the Hickman’s line separated into two tubes, each with its own clamp and bung, designed to attach to a syringe when required. As well as sampling blood and delivering chemo, the Hickman’s line would be used to administer other drugs such as antibiotics, saline fluids and blood transfusions as required.  </w:t>
+        <w:t xml:space="preserve"> </w:t>
+      </w:r>
+      <w:r>
+        <w:t>sole</w:t>
+      </w:r>
+      <w:r>
+        <w:t xml:space="preserve"> evidence of the ca</w:t>
+      </w:r>
+      <w:r>
+        <w:t>theter above the exit point</w:t>
+      </w:r>
+      <w:r>
+        <w:t xml:space="preserve">. Below </w:t>
+      </w:r>
+      <w:r>
+        <w:t>the dressing the Hickman’s line separated into two tubes</w:t>
+      </w:r>
+      <w:r>
+        <w:t xml:space="preserve"> and dangled freely.  E</w:t>
+      </w:r>
+      <w:r>
+        <w:t xml:space="preserve">ach </w:t>
+      </w:r>
+      <w:r>
+        <w:t xml:space="preserve">tube had its own clamp and bung, specially </w:t>
+      </w:r>
+      <w:r>
+        <w:t xml:space="preserve">designed to attach to a syringe when required. As well as sampling blood and delivering chemo, the Hickman’s line would be used to administer other drugs such as antibiotics, saline fluids and blood transfusions as required.  </w:t>
       </w:r>
     </w:p>
     <w:p/>
@@ -4250,7 +4856,13 @@
         <w:t xml:space="preserve">That night I turned to sleeping tablets, my old friend, to ensure that I was well rested for the initiation of treatment. </w:t>
       </w:r>
       <w:r>
-        <w:t xml:space="preserve">My mother arrived from Adelaide and </w:t>
+        <w:t xml:space="preserve">My mother arrived </w:t>
+      </w:r>
+      <w:r>
+        <w:t>on Friday morning</w:t>
+      </w:r>
+      <w:r>
+        <w:t xml:space="preserve"> and </w:t>
       </w:r>
       <w:r>
         <w:t xml:space="preserve">Emma visited me </w:t>
@@ -4297,104 +4909,240 @@
         <w:t>excessively</w:t>
       </w:r>
       <w:r>
-        <w:t xml:space="preserve"> aggressive and patients are more likely to relapse after treatment. It is likely that chemotherapy alone will not be enough to hold your Leukaemia at bay. You will need a bone marrow transplant after the chemo is finished. This could add up to another year to your treatment. We will talk more about the details of a transplant once we find you a donor. In the meantime, I need to ask you about your family. We will start with the </w:t>
+        <w:t xml:space="preserve"> aggressive and patients are more likely to relapse after treatment. It is likely that chemotherapy alone will not be enough to hold your Leukaemia at bay. You will need a bone marrow transplant after the chemo is finished. This could add up to another year to your treatment.</w:t>
+      </w:r>
+      <w:r>
+        <w:t xml:space="preserve">’ I looked at her in </w:t>
+      </w:r>
+      <w:r>
+        <w:t>horror,</w:t>
+      </w:r>
+      <w:r>
+        <w:t xml:space="preserve"> as I knew that I </w:t>
+      </w:r>
+      <w:r>
+        <w:t xml:space="preserve">now </w:t>
+      </w:r>
+      <w:r>
+        <w:t xml:space="preserve">faced more than a year and half </w:t>
+      </w:r>
+      <w:r>
+        <w:t>of hell.</w:t>
+      </w:r>
+      <w:r>
+        <w:t xml:space="preserve"> </w:t>
+      </w:r>
+    </w:p>
+    <w:p/>
+    <w:p>
+      <w:r>
+        <w:t>‘</w:t>
+      </w:r>
+      <w:r>
+        <w:t>We will talk more about the details of a tran</w:t>
+      </w:r>
+      <w:r>
+        <w:t>splant once we find you a donor,’ continued Emma.</w:t>
+      </w:r>
+      <w:r>
+        <w:t xml:space="preserve"> </w:t>
+      </w:r>
+      <w:r>
+        <w:t>‘</w:t>
+      </w:r>
+      <w:r>
+        <w:t xml:space="preserve">In the meantime, I need to ask you about your family. We will start with the </w:t>
       </w:r>
       <w:r>
         <w:t>family;</w:t>
       </w:r>
       <w:r>
-        <w:t xml:space="preserve"> this is the most likely place we will </w:t>
+        <w:t xml:space="preserve"> this is the most likely place we will find a donor. Failing that, there is an i</w:t>
+      </w:r>
+      <w:r>
+        <w:t>nternational register of donors. W</w:t>
+      </w:r>
+      <w:r>
+        <w:t xml:space="preserve">e can usually find a suitable match from the global database if there is no one in your family.’ I filled Emma in on my family members. </w:t>
+      </w:r>
+      <w:r>
+        <w:t>She decide</w:t>
+      </w:r>
+      <w:r>
+        <w:t>d to begin with type matching</w:t>
+      </w:r>
+      <w:r>
+        <w:t xml:space="preserve"> my mother and sister. </w:t>
+      </w:r>
+    </w:p>
+    <w:p/>
+    <w:p>
+      <w:r>
+        <w:t>‘There is one thing I was wondering Emma</w:t>
+      </w:r>
+      <w:r>
+        <w:t>,</w:t>
+      </w:r>
+      <w:r>
+        <w:t>’ I said. ‘Of course David, go ahead.’ ‘The chemo is starting today. Will I be able to keep drinking coffee? Coffee is really imp</w:t>
+      </w:r>
+      <w:r>
+        <w:t>ortant to me.’ ‘Of course David!</w:t>
+      </w:r>
+      <w:r>
+        <w:t xml:space="preserve"> You can d</w:t>
+      </w:r>
+      <w:r>
+        <w:t>rink as much coffee as you like,</w:t>
+      </w:r>
+      <w:r>
+        <w:t>’</w:t>
+      </w:r>
+      <w:r>
+        <w:t xml:space="preserve"> a</w:t>
+      </w:r>
+      <w:r>
+        <w:t>nd Emma left me alone to reflect on the latest</w:t>
+      </w:r>
+      <w:r>
+        <w:t xml:space="preserve"> disagreeable news. </w:t>
+      </w:r>
+    </w:p>
+    <w:p/>
+    <w:p>
+      <w:r>
+        <w:t xml:space="preserve">It was at that point that I realised </w:t>
+      </w:r>
+      <w:r>
+        <w:t>I had not</w:t>
+      </w:r>
+      <w:r>
+        <w:t xml:space="preserve"> asked the old Chinese earthquake refugee what her name was. If she was going to be a source of inspiration then she needed a name. </w:t>
+      </w:r>
+      <w:r>
+        <w:t>I settled on Xi Wangmu, the ancient Chinese goddess of immortality and dispenser of longevity</w:t>
+      </w:r>
+      <w:r>
+        <w:t>, prosperity</w:t>
+      </w:r>
+      <w:r>
+        <w:t xml:space="preserve"> and eternal bliss. She is the cultivator of the peach of immortality, a fruit whose juicy flesh imparts a new lease of </w:t>
+      </w:r>
+      <w:r>
+        <w:t>perpetuity</w:t>
+      </w:r>
+      <w:r>
+        <w:t xml:space="preserve"> to the immo</w:t>
+      </w:r>
+      <w:r>
+        <w:t>rtals every six thousand years.</w:t>
+      </w:r>
+    </w:p>
+    <w:p/>
+    <w:p>
+      <w:r>
+        <w:t>Not only did I feel it approp</w:t>
+      </w:r>
+      <w:r>
+        <w:t>riate</w:t>
+      </w:r>
+      <w:r>
+        <w:t>, maybe even necessary,</w:t>
+      </w:r>
+      <w:r>
+        <w:t xml:space="preserve"> to enlist the support of a</w:t>
       </w:r>
       <w:bookmarkStart w:id="0" w:name="_GoBack"/>
-      <w:r>
-        <w:t>find a donor. Failing that, there is an i</w:t>
-      </w:r>
-      <w:r>
-        <w:t>nternational register of donors. W</w:t>
-      </w:r>
-      <w:r>
-        <w:t xml:space="preserve">e can </w:t>
-      </w:r>
       <w:bookmarkEnd w:id="0"/>
       <w:r>
-        <w:t xml:space="preserve">usually find a suitable match from the global database if there is no one in your family.’ I filled Emma in on my family members. </w:t>
-      </w:r>
-      <w:r>
-        <w:t>She decide</w:t>
-      </w:r>
-      <w:r>
-        <w:t>d to begin with type matching</w:t>
-      </w:r>
-      <w:r>
-        <w:t xml:space="preserve"> my mother and sister. </w:t>
+        <w:t xml:space="preserve"> goddess of immortality</w:t>
+      </w:r>
+      <w:r>
+        <w:t xml:space="preserve"> with a six thousand year ritual</w:t>
+      </w:r>
+      <w:r>
+        <w:t xml:space="preserve">; I realised that this </w:t>
+      </w:r>
+      <w:r>
+        <w:t>choice</w:t>
+      </w:r>
+      <w:r>
+        <w:t xml:space="preserve"> suited my other </w:t>
+      </w:r>
+      <w:r>
+        <w:t>galvaniser</w:t>
+      </w:r>
+      <w:r>
+        <w:t xml:space="preserve">. Almost three years ago, and after much debate, my wife and I named our </w:t>
+      </w:r>
+      <w:r>
+        <w:t xml:space="preserve">daughter </w:t>
+      </w:r>
+      <w:r>
+        <w:t xml:space="preserve">after two deities; </w:t>
+      </w:r>
+      <w:proofErr w:type="spellStart"/>
+      <w:r>
+        <w:t>Rathiga</w:t>
+      </w:r>
+      <w:proofErr w:type="spellEnd"/>
+      <w:r>
+        <w:t xml:space="preserve"> </w:t>
+      </w:r>
+      <w:r>
+        <w:t xml:space="preserve">a </w:t>
+      </w:r>
+      <w:r>
+        <w:t xml:space="preserve">goddess and </w:t>
+      </w:r>
+      <w:r>
+        <w:t xml:space="preserve">beloved of Lord Krishna </w:t>
+      </w:r>
+      <w:r>
+        <w:t xml:space="preserve">in the great Sanskrit epics </w:t>
+      </w:r>
+      <w:r>
+        <w:t>that form</w:t>
+      </w:r>
+      <w:r>
+        <w:t xml:space="preserve"> the </w:t>
+      </w:r>
+      <w:r>
+        <w:t xml:space="preserve">philosophical </w:t>
+      </w:r>
+      <w:r>
+        <w:t xml:space="preserve">foundation of Hinduism; and </w:t>
+      </w:r>
+      <w:proofErr w:type="spellStart"/>
+      <w:r>
+        <w:t>Tiah</w:t>
+      </w:r>
+      <w:proofErr w:type="spellEnd"/>
+      <w:r>
+        <w:t xml:space="preserve">, a recognised derivative of </w:t>
+      </w:r>
+      <w:proofErr w:type="spellStart"/>
+      <w:r>
+        <w:t>Theia</w:t>
+      </w:r>
+      <w:proofErr w:type="spellEnd"/>
+      <w:r>
+        <w:t xml:space="preserve">, the mythological Greek goddess of light and mother of the sun, moon and dawn.  </w:t>
       </w:r>
     </w:p>
     <w:p/>
     <w:p>
       <w:r>
-        <w:t xml:space="preserve">‘There is one thing I was wondering Emma’ I said. ‘Of course David, go ahead.’ ‘The chemo is starting today. Will I be able to keep drinking coffee? Coffee is really important to me.’ </w:t>
-      </w:r>
-      <w:proofErr w:type="gramStart"/>
-      <w:r>
-        <w:t>‘Of course David.</w:t>
-      </w:r>
-      <w:proofErr w:type="gramEnd"/>
-      <w:r>
-        <w:t xml:space="preserve"> You can drink as much coffee as you like.’</w:t>
-      </w:r>
-      <w:r>
-        <w:t xml:space="preserve"> And Emma left me alone to reflect on the latest</w:t>
-      </w:r>
-      <w:r>
-        <w:t xml:space="preserve"> disagreeable news. </w:t>
-      </w:r>
-    </w:p>
-    <w:p/>
-    <w:p>
-      <w:r>
-        <w:t xml:space="preserve">It was at that point that I realised </w:t>
-      </w:r>
-      <w:r>
-        <w:t xml:space="preserve">that </w:t>
-      </w:r>
-      <w:r>
-        <w:t xml:space="preserve">I never asked the old Chinese earthquake refugee what her name was. If she was going to be a source of inspiration then she needed a name. </w:t>
-      </w:r>
-      <w:r>
-        <w:t>I settled on Xi Wangmu, the ancient Chinese goddess of immortality and dispenser of longevity</w:t>
-      </w:r>
-      <w:r>
-        <w:t>, prosperity</w:t>
-      </w:r>
-      <w:r>
-        <w:t xml:space="preserve"> and eternal bliss. She is the cultivator of the peach of immortality, a fruit whose juicy flesh imparts a new lease of immortality to the immortals every six thousand years. </w:t>
-      </w:r>
-    </w:p>
-    <w:p/>
-    <w:p>
-      <w:r>
-        <w:t>Not only did I feel it approp</w:t>
-      </w:r>
-      <w:r>
-        <w:t>riate to enlist the support of a</w:t>
-      </w:r>
-      <w:r>
-        <w:t xml:space="preserve"> goddess of immortality; I realised that this </w:t>
-      </w:r>
-      <w:r>
-        <w:t>choice</w:t>
-      </w:r>
-      <w:r>
-        <w:t xml:space="preserve"> suited my other sourc</w:t>
-      </w:r>
-      <w:r>
-        <w:t xml:space="preserve">e of inspiration. Almost three years ago, and after much debate, my wife and I named our </w:t>
-      </w:r>
-      <w:r>
-        <w:t xml:space="preserve">daughter </w:t>
-      </w:r>
-      <w:r>
-        <w:t xml:space="preserve">after two deities; </w:t>
+        <w:t xml:space="preserve">As my chemo drew closer </w:t>
+      </w:r>
+      <w:r>
+        <w:t xml:space="preserve">I thought of </w:t>
+      </w:r>
+      <w:r>
+        <w:t>Xi W</w:t>
+      </w:r>
+      <w:r>
+        <w:t xml:space="preserve">angmu and I thought of </w:t>
       </w:r>
       <w:proofErr w:type="spellStart"/>
       <w:r>
@@ -4404,58 +5152,9 @@
       <w:r>
         <w:t xml:space="preserve"> </w:t>
       </w:r>
-      <w:r>
-        <w:t xml:space="preserve">a </w:t>
-      </w:r>
-      <w:r>
-        <w:t xml:space="preserve">goddess and </w:t>
-      </w:r>
-      <w:r>
-        <w:t xml:space="preserve">beloved of Lord Krishna </w:t>
-      </w:r>
-      <w:r>
-        <w:t xml:space="preserve">in the great Sanskrit epics </w:t>
-      </w:r>
-      <w:r>
-        <w:t>that form</w:t>
-      </w:r>
-      <w:r>
-        <w:t xml:space="preserve"> the </w:t>
-      </w:r>
-      <w:r>
-        <w:t xml:space="preserve">philosophical </w:t>
-      </w:r>
-      <w:r>
-        <w:t xml:space="preserve">foundation of Hinduism; and </w:t>
-      </w:r>
       <w:proofErr w:type="spellStart"/>
       <w:r>
         <w:t>Tiah</w:t>
-      </w:r>
-      <w:proofErr w:type="spellEnd"/>
-      <w:r>
-        <w:t xml:space="preserve">, a recognised derivative of </w:t>
-      </w:r>
-      <w:proofErr w:type="spellStart"/>
-      <w:r>
-        <w:t>Theia</w:t>
-      </w:r>
-      <w:proofErr w:type="spellEnd"/>
-      <w:r>
-        <w:t xml:space="preserve">, the mythological Greek goddess of light and mother of the sun, moon and dawn.  </w:t>
-      </w:r>
-    </w:p>
-    <w:p/>
-    <w:p>
-      <w:r>
-        <w:t xml:space="preserve">As my chemo drew closer </w:t>
-      </w:r>
-      <w:r>
-        <w:t xml:space="preserve">I thought of Wangmu and I thought of </w:t>
-      </w:r>
-      <w:proofErr w:type="spellStart"/>
-      <w:r>
-        <w:t>Rathiga</w:t>
       </w:r>
       <w:proofErr w:type="spellEnd"/>
       <w:r>
@@ -4684,6 +5383,7 @@
   <w:style w:type="character" w:default="1" w:styleId="DefaultParagraphFont">
     <w:name w:val="Default Paragraph Font"/>
     <w:uiPriority w:val="1"/>
+    <w:semiHidden/>
     <w:unhideWhenUsed/>
   </w:style>
   <w:style w:type="table" w:default="1" w:styleId="TableNormal">
@@ -4946,6 +5646,7 @@
   <w:style w:type="character" w:default="1" w:styleId="DefaultParagraphFont">
     <w:name w:val="Default Paragraph Font"/>
     <w:uiPriority w:val="1"/>
+    <w:semiHidden/>
     <w:unhideWhenUsed/>
   </w:style>
   <w:style w:type="table" w:default="1" w:styleId="TableNormal">

</xml_diff>